<commit_message>
RELEASE: updated CHANGES.TXT and QRs for GMII
</commit_message>
<xml_diff>
--- a/bitvis_vip_gmii/doc/gmii_bfm_QuickRef.docx
+++ b/bitvis_vip_gmii/doc/gmii_bfm_QuickRef.docx
@@ -4668,8 +4668,6 @@
               </w:rPr>
               <w:t>)</w:t>
             </w:r>
-            <w:bookmarkStart w:id="3" w:name="_GoBack"/>
-            <w:bookmarkEnd w:id="3"/>
           </w:p>
         </w:tc>
         <w:tc>
@@ -7094,14 +7092,14 @@
           <w:rFonts w:ascii="Helvetica" w:hAnsi="Helvetica"/>
         </w:rPr>
       </w:pPr>
-      <w:bookmarkStart w:id="4" w:name="_Ref424297123"/>
+      <w:bookmarkStart w:id="3" w:name="_Ref424297123"/>
       <w:r>
         <w:rPr>
           <w:rFonts w:ascii="Helvetica" w:hAnsi="Helvetica"/>
         </w:rPr>
         <w:t>BFM Configuration</w:t>
       </w:r>
-      <w:bookmarkEnd w:id="4"/>
+      <w:bookmarkEnd w:id="3"/>
       <w:r>
         <w:rPr>
           <w:rFonts w:ascii="Helvetica" w:hAnsi="Helvetica"/>
@@ -8338,14 +8336,14 @@
       </w:r>
     </w:p>
     <w:p>
-      <w:bookmarkStart w:id="5" w:name="_Hlk518566954"/>
+      <w:bookmarkStart w:id="4" w:name="_Hlk518566954"/>
       <w:r>
         <w:t xml:space="preserve">See </w:t>
       </w:r>
       <w:r>
         <w:t>UVVM Essential Mechanisms located in uvvm_vvc_framework/doc for information about compile scripts.</w:t>
       </w:r>
-      <w:bookmarkEnd w:id="5"/>
+      <w:bookmarkEnd w:id="4"/>
     </w:p>
     <w:p>
       <w:pPr>
@@ -8373,7 +8371,7 @@
       <w:r>
         <w:t>For required simulator setup see UVVM-Util Quick reference.</w:t>
       </w:r>
-      <w:bookmarkStart w:id="6" w:name="_Ref423952304"/>
+      <w:bookmarkStart w:id="5" w:name="_Ref423952304"/>
     </w:p>
     <w:p>
       <w:pPr>
@@ -8394,7 +8392,7 @@
         </w:rPr>
         <w:t xml:space="preserve"> overloads</w:t>
       </w:r>
-      <w:bookmarkEnd w:id="6"/>
+      <w:bookmarkEnd w:id="5"/>
       <w:r>
         <w:rPr>
           <w:rFonts w:ascii="Helvetica" w:hAnsi="Helvetica"/>
@@ -10070,7 +10068,7 @@
               <w:sz w:val="14"/>
               <w:lang w:val="sq-AL"/>
             </w:rPr>
-            <w:t>1</w:t>
+            <w:t>2</w:t>
           </w:r>
           <w:r>
             <w:rPr>
@@ -10136,7 +10134,7 @@
               <w:sz w:val="14"/>
               <w:lang w:val="en-US"/>
             </w:rPr>
-            <w:t>2020-02-18</w:t>
+            <w:t>2020-03-29</w:t>
           </w:r>
           <w:r>
             <w:rPr>

</xml_diff>

<commit_message>
GMII & RGMII: Marked alert_level as optional in expect() procedure in BFM Quickref.
</commit_message>
<xml_diff>
--- a/bitvis_vip_gmii/doc/gmii_bfm_QuickRef.docx
+++ b/bitvis_vip_gmii/doc/gmii_bfm_QuickRef.docx
@@ -1,6 +1,6 @@
 
 <file path=word/document.xml><?xml version="1.0" encoding="utf-8"?>
-<w:document xmlns:wpc="http://schemas.microsoft.com/office/word/2010/wordprocessingCanvas" xmlns:cx="http://schemas.microsoft.com/office/drawing/2014/chartex" xmlns:cx1="http://schemas.microsoft.com/office/drawing/2015/9/8/chartex" xmlns:cx2="http://schemas.microsoft.com/office/drawing/2015/10/21/chartex" xmlns:cx3="http://schemas.microsoft.com/office/drawing/2016/5/9/chartex" xmlns:cx4="http://schemas.microsoft.com/office/drawing/2016/5/10/chartex" xmlns:cx5="http://schemas.microsoft.com/office/drawing/2016/5/11/chartex" xmlns:cx6="http://schemas.microsoft.com/office/drawing/2016/5/12/chartex" xmlns:cx7="http://schemas.microsoft.com/office/drawing/2016/5/13/chartex" xmlns:cx8="http://schemas.microsoft.com/office/drawing/2016/5/14/chartex" xmlns:mc="http://schemas.openxmlformats.org/markup-compatibility/2006" xmlns:aink="http://schemas.microsoft.com/office/drawing/2016/ink" xmlns:am3d="http://schemas.microsoft.com/office/drawing/2017/model3d" xmlns:o="urn:schemas-microsoft-com:office:office" xmlns:r="http://schemas.openxmlformats.org/officeDocument/2006/relationships" xmlns:m="http://schemas.openxmlformats.org/officeDocument/2006/math" xmlns:v="urn:schemas-microsoft-com:vml" xmlns:wp14="http://schemas.microsoft.com/office/word/2010/wordprocessingDrawing" xmlns:wp="http://schemas.openxmlformats.org/drawingml/2006/wordprocessingDrawing" xmlns:w10="urn:schemas-microsoft-com:office:word" xmlns:w="http://schemas.openxmlformats.org/wordprocessingml/2006/main" xmlns:w14="http://schemas.microsoft.com/office/word/2010/wordml" xmlns:w15="http://schemas.microsoft.com/office/word/2012/wordml" xmlns:w16cid="http://schemas.microsoft.com/office/word/2016/wordml/cid" xmlns:w16se="http://schemas.microsoft.com/office/word/2015/wordml/symex" xmlns:wpg="http://schemas.microsoft.com/office/word/2010/wordprocessingGroup" xmlns:wpi="http://schemas.microsoft.com/office/word/2010/wordprocessingInk" xmlns:wne="http://schemas.microsoft.com/office/word/2006/wordml" xmlns:wps="http://schemas.microsoft.com/office/word/2010/wordprocessingShape" mc:Ignorable="w14 w15 w16se w16cid wp14">
+<w:document xmlns:wpc="http://schemas.microsoft.com/office/word/2010/wordprocessingCanvas" xmlns:cx="http://schemas.microsoft.com/office/drawing/2014/chartex" xmlns:cx1="http://schemas.microsoft.com/office/drawing/2015/9/8/chartex" xmlns:cx2="http://schemas.microsoft.com/office/drawing/2015/10/21/chartex" xmlns:cx3="http://schemas.microsoft.com/office/drawing/2016/5/9/chartex" xmlns:cx4="http://schemas.microsoft.com/office/drawing/2016/5/10/chartex" xmlns:cx5="http://schemas.microsoft.com/office/drawing/2016/5/11/chartex" xmlns:cx6="http://schemas.microsoft.com/office/drawing/2016/5/12/chartex" xmlns:cx7="http://schemas.microsoft.com/office/drawing/2016/5/13/chartex" xmlns:cx8="http://schemas.microsoft.com/office/drawing/2016/5/14/chartex" xmlns:mc="http://schemas.openxmlformats.org/markup-compatibility/2006" xmlns:aink="http://schemas.microsoft.com/office/drawing/2016/ink" xmlns:am3d="http://schemas.microsoft.com/office/drawing/2017/model3d" xmlns:o="urn:schemas-microsoft-com:office:office" xmlns:r="http://schemas.openxmlformats.org/officeDocument/2006/relationships" xmlns:m="http://schemas.openxmlformats.org/officeDocument/2006/math" xmlns:v="urn:schemas-microsoft-com:vml" xmlns:wp14="http://schemas.microsoft.com/office/word/2010/wordprocessingDrawing" xmlns:wp="http://schemas.openxmlformats.org/drawingml/2006/wordprocessingDrawing" xmlns:w10="urn:schemas-microsoft-com:office:word" xmlns:w="http://schemas.openxmlformats.org/wordprocessingml/2006/main" xmlns:w14="http://schemas.microsoft.com/office/word/2010/wordml" xmlns:w15="http://schemas.microsoft.com/office/word/2012/wordml" xmlns:w16cex="http://schemas.microsoft.com/office/word/2018/wordml/cex" xmlns:w16cid="http://schemas.microsoft.com/office/word/2016/wordml/cid" xmlns:w16="http://schemas.microsoft.com/office/word/2018/wordml" xmlns:w16se="http://schemas.microsoft.com/office/word/2015/wordml/symex" xmlns:wpg="http://schemas.microsoft.com/office/word/2010/wordprocessingGroup" xmlns:wpi="http://schemas.microsoft.com/office/word/2010/wordprocessingInk" xmlns:wne="http://schemas.microsoft.com/office/word/2006/wordml" xmlns:wps="http://schemas.microsoft.com/office/word/2010/wordprocessingShape" mc:Ignorable="w14 w15 w16se w16cid w16 w16cex wp14">
   <w:body>
     <w:p>
       <w:pPr>
@@ -112,7 +112,7 @@
                 <v:stroke joinstyle="miter"/>
                 <v:path gradientshapeok="t" o:connecttype="rect"/>
               </v:shapetype>
-              <v:shape id="Tekstboks 2" o:spid="_x0000_s1026" type="#_x0000_t202" style="position:absolute;margin-left:690pt;margin-top:34.1pt;width:67pt;height:28pt;z-index:251660800;visibility:visible;mso-wrap-style:square;mso-width-percent:0;mso-height-percent:0;mso-wrap-distance-left:9pt;mso-wrap-distance-top:3.6pt;mso-wrap-distance-right:9pt;mso-wrap-distance-bottom:3.6pt;mso-position-horizontal:absolute;mso-position-horizontal-relative:text;mso-position-vertical:absolute;mso-position-vertical-relative:text;mso-width-percent:0;mso-height-percent:0;mso-width-relative:margin;mso-height-relative:margin;v-text-anchor:top" o:gfxdata="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" strokecolor="white [3212]">
+              <v:shape id="Tekstboks 2" o:spid="_x0000_s1026" type="#_x0000_t202" style="position:absolute;margin-left:690pt;margin-top:34.1pt;width:67pt;height:28pt;z-index:251660800;visibility:visible;mso-wrap-style:square;mso-width-percent:0;mso-height-percent:0;mso-wrap-distance-left:9pt;mso-wrap-distance-top:3.6pt;mso-wrap-distance-right:9pt;mso-wrap-distance-bottom:3.6pt;mso-position-horizontal:absolute;mso-position-horizontal-relative:text;mso-position-vertical:absolute;mso-position-vertical-relative:text;mso-width-percent:0;mso-height-percent:0;mso-width-relative:margin;mso-height-relative:margin;v-text-anchor:top" o:gfxdata="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" strokecolor="white [3212]">
                 <v:textbox>
                   <w:txbxContent>
                     <w:p>
@@ -662,7 +662,7 @@
           </mc:Choice>
           <mc:Fallback>
             <w:pict>
-              <v:shape w14:anchorId="2F7752E6" id="_x0000_s1027" type="#_x0000_t202" style="position:absolute;margin-left:667.75pt;margin-top:8.75pt;width:101.25pt;height:22pt;z-index:251654656;visibility:visible;mso-wrap-style:square;mso-width-percent:0;mso-height-percent:0;mso-wrap-distance-left:9pt;mso-wrap-distance-top:0;mso-wrap-distance-right:9pt;mso-wrap-distance-bottom:0;mso-position-horizontal:absolute;mso-position-horizontal-relative:margin;mso-position-vertical:absolute;mso-position-vertical-relative:text;mso-width-percent:0;mso-height-percent:0;mso-width-relative:margin;mso-height-relative:margin;v-text-anchor:top" o:gfxdata="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" filled="f" stroked="f">
+              <v:shape w14:anchorId="2F7752E6" id="_x0000_s1027" type="#_x0000_t202" style="position:absolute;margin-left:667.75pt;margin-top:8.75pt;width:101.25pt;height:22pt;z-index:251654656;visibility:visible;mso-wrap-style:square;mso-width-percent:0;mso-height-percent:0;mso-wrap-distance-left:9pt;mso-wrap-distance-top:0;mso-wrap-distance-right:9pt;mso-wrap-distance-bottom:0;mso-position-horizontal:absolute;mso-position-horizontal-relative:margin;mso-position-vertical:absolute;mso-position-vertical-relative:text;mso-width-percent:0;mso-height-percent:0;mso-width-relative:margin;mso-height-relative:margin;v-text-anchor:top" o:gfxdata="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" filled="f" stroked="f">
                 <v:textbox>
                   <w:txbxContent>
                     <w:p>
@@ -1254,7 +1254,7 @@
                 <w:szCs w:val="30"/>
                 <w:lang w:val="en-US"/>
               </w:rPr>
-              <w:t xml:space="preserve"> alert_level,</w:t>
+              <w:t xml:space="preserve"> </w:t>
             </w:r>
             <w:r>
               <w:rPr>
@@ -1263,14 +1263,6 @@
                 <w:szCs w:val="30"/>
                 <w:lang w:val="en-US"/>
               </w:rPr>
-              <w:t xml:space="preserve"> </w:t>
-            </w:r>
-            <w:r>
-              <w:rPr>
-                <w:rFonts w:cs="Verdana"/>
-                <w:color w:val="FFFFFF"/>
-                <w:szCs w:val="30"/>
-              </w:rPr>
               <w:t>[</w:t>
             </w:r>
             <w:r>
@@ -1280,15 +1272,7 @@
                 <w:szCs w:val="30"/>
                 <w:lang w:val="en-US"/>
               </w:rPr>
-              <w:t xml:space="preserve">scope, </w:t>
-            </w:r>
-            <w:r>
-              <w:rPr>
-                <w:rFonts w:cs="Verdana"/>
-                <w:color w:val="FFFFFF"/>
-                <w:szCs w:val="30"/>
-              </w:rPr>
-              <w:t>[</w:t>
+              <w:t>alert_level,</w:t>
             </w:r>
             <w:r>
               <w:rPr>
@@ -1297,7 +1281,7 @@
                 <w:szCs w:val="30"/>
                 <w:lang w:val="en-US"/>
               </w:rPr>
-              <w:t xml:space="preserve">msg_id_panel, </w:t>
+              <w:t xml:space="preserve"> </w:t>
             </w:r>
             <w:r>
               <w:rPr>
@@ -1314,7 +1298,15 @@
                 <w:szCs w:val="30"/>
                 <w:lang w:val="en-US"/>
               </w:rPr>
-              <w:t>config</w:t>
+              <w:t xml:space="preserve">scope, </w:t>
+            </w:r>
+            <w:r>
+              <w:rPr>
+                <w:rFonts w:cs="Verdana"/>
+                <w:color w:val="FFFFFF"/>
+                <w:szCs w:val="30"/>
+              </w:rPr>
+              <w:t>[</w:t>
             </w:r>
             <w:r>
               <w:rPr>
@@ -1323,7 +1315,42 @@
                 <w:szCs w:val="30"/>
                 <w:lang w:val="en-US"/>
               </w:rPr>
+              <w:t xml:space="preserve">msg_id_panel, </w:t>
+            </w:r>
+            <w:r>
+              <w:rPr>
+                <w:rFonts w:cs="Verdana"/>
+                <w:color w:val="FFFFFF"/>
+                <w:szCs w:val="30"/>
+              </w:rPr>
+              <w:t>[</w:t>
+            </w:r>
+            <w:r>
+              <w:rPr>
+                <w:rFonts w:cs="Verdana"/>
+                <w:color w:val="FFFFFF"/>
+                <w:szCs w:val="30"/>
+                <w:lang w:val="en-US"/>
+              </w:rPr>
+              <w:t>config</w:t>
+            </w:r>
+            <w:r>
+              <w:rPr>
+                <w:rFonts w:cs="Verdana"/>
+                <w:color w:val="FFFFFF"/>
+                <w:szCs w:val="30"/>
+                <w:lang w:val="en-US"/>
+              </w:rPr>
               <w:t>]]]</w:t>
+            </w:r>
+            <w:r>
+              <w:rPr>
+                <w:rFonts w:cs="Verdana"/>
+                <w:color w:val="FFFFFF"/>
+                <w:szCs w:val="30"/>
+                <w:lang w:val="en-US"/>
+              </w:rPr>
+              <w:t>]</w:t>
             </w:r>
             <w:r>
               <w:rPr>
@@ -1473,7 +1500,7 @@
                 <w:sz w:val="16"/>
                 <w:szCs w:val="15"/>
               </w:rPr>
-              <w:t>, gmii_rx_if, ERROR);</w:t>
+              <w:t>, gmii_rx_if);</w:t>
             </w:r>
           </w:p>
         </w:tc>
@@ -1782,7 +1809,7 @@
     </w:p>
     <w:tbl>
       <w:tblPr>
-        <w:tblStyle w:val="Tabellrutenett"/>
+        <w:tblStyle w:val="TableGrid"/>
         <w:tblW w:w="0" w:type="auto"/>
         <w:tblBorders>
           <w:top w:val="none" w:sz="0" w:space="0" w:color="auto"/>
@@ -3667,7 +3694,7 @@
     </w:tbl>
     <w:p>
       <w:pPr>
-        <w:pStyle w:val="Undertittel"/>
+        <w:pStyle w:val="Subtitle"/>
         <w:spacing w:after="40"/>
         <w:rPr>
           <w:rFonts w:ascii="Helvetica Light" w:hAnsi="Helvetica Light"/>
@@ -4331,7 +4358,7 @@
     </w:p>
     <w:p>
       <w:pPr>
-        <w:pStyle w:val="Undertittel"/>
+        <w:pStyle w:val="Subtitle"/>
         <w:spacing w:after="40"/>
         <w:rPr>
           <w:rFonts w:ascii="Helvetica Light" w:hAnsi="Helvetica Light"/>
@@ -5931,7 +5958,7 @@
     <w:bookmarkEnd w:id="2"/>
     <w:p>
       <w:pPr>
-        <w:pStyle w:val="Undertittel"/>
+        <w:pStyle w:val="Subtitle"/>
         <w:rPr>
           <w:rFonts w:ascii="Helvetica Light" w:hAnsi="Helvetica Light"/>
         </w:rPr>
@@ -5946,7 +5973,7 @@
     </w:p>
     <w:p>
       <w:pPr>
-        <w:pStyle w:val="Overskrift1"/>
+        <w:pStyle w:val="Heading1"/>
         <w:rPr>
           <w:rFonts w:ascii="Helvetica" w:hAnsi="Helvetica"/>
         </w:rPr>
@@ -6826,7 +6853,7 @@
                 <w:b/>
                 <w:sz w:val="16"/>
               </w:rPr>
-              <w:t xml:space="preserve"> alert_level,</w:t>
+              <w:t xml:space="preserve"> </w:t>
             </w:r>
             <w:r>
               <w:rPr>
@@ -6834,7 +6861,7 @@
                 <w:b/>
                 <w:sz w:val="16"/>
               </w:rPr>
-              <w:t xml:space="preserve"> </w:t>
+              <w:t>[</w:t>
             </w:r>
             <w:r>
               <w:rPr>
@@ -6842,7 +6869,39 @@
                 <w:b/>
                 <w:sz w:val="16"/>
               </w:rPr>
-              <w:t>[scope, [msg_id_panel, [config]]])</w:t>
+              <w:t>alert_level,</w:t>
+            </w:r>
+            <w:r>
+              <w:rPr>
+                <w:rFonts w:cs="Courier New"/>
+                <w:b/>
+                <w:sz w:val="16"/>
+              </w:rPr>
+              <w:t xml:space="preserve"> </w:t>
+            </w:r>
+            <w:r>
+              <w:rPr>
+                <w:rFonts w:cs="Courier New"/>
+                <w:b/>
+                <w:sz w:val="16"/>
+              </w:rPr>
+              <w:t>[scope, [msg_id_panel, [config]]]</w:t>
+            </w:r>
+            <w:r>
+              <w:rPr>
+                <w:rFonts w:cs="Courier New"/>
+                <w:b/>
+                <w:sz w:val="16"/>
+              </w:rPr>
+              <w:t>]</w:t>
+            </w:r>
+            <w:r>
+              <w:rPr>
+                <w:rFonts w:cs="Courier New"/>
+                <w:b/>
+                <w:sz w:val="16"/>
+              </w:rPr>
+              <w:t>)</w:t>
             </w:r>
           </w:p>
           <w:p>
@@ -7087,7 +7146,7 @@
     </w:tbl>
     <w:p>
       <w:pPr>
-        <w:pStyle w:val="Overskrift1"/>
+        <w:pStyle w:val="Heading1"/>
         <w:rPr>
           <w:rFonts w:ascii="Helvetica" w:hAnsi="Helvetica"/>
         </w:rPr>
@@ -8243,7 +8302,7 @@
     </w:p>
     <w:p>
       <w:pPr>
-        <w:pStyle w:val="Overskrift1"/>
+        <w:pStyle w:val="Heading1"/>
         <w:rPr>
           <w:rFonts w:ascii="Helvetica" w:hAnsi="Helvetica"/>
         </w:rPr>
@@ -8347,7 +8406,7 @@
     </w:p>
     <w:p>
       <w:pPr>
-        <w:pStyle w:val="Overskrift2"/>
+        <w:pStyle w:val="Heading2"/>
         <w:tabs>
           <w:tab w:val="clear" w:pos="3554"/>
           <w:tab w:val="num" w:pos="2978"/>
@@ -8375,7 +8434,7 @@
     </w:p>
     <w:p>
       <w:pPr>
-        <w:pStyle w:val="Overskrift1"/>
+        <w:pStyle w:val="Heading1"/>
         <w:rPr>
           <w:rFonts w:ascii="Helvetica" w:hAnsi="Helvetica" w:cs="Helvetica"/>
         </w:rPr>
@@ -9364,7 +9423,7 @@
     </w:p>
     <w:p>
       <w:pPr>
-        <w:pStyle w:val="Listeavsnitt"/>
+        <w:pStyle w:val="ListParagraph"/>
         <w:numPr>
           <w:ilvl w:val="0"/>
           <w:numId w:val="10"/>
@@ -9376,7 +9435,7 @@
     </w:p>
     <w:p>
       <w:pPr>
-        <w:pStyle w:val="Listeavsnitt"/>
+        <w:pStyle w:val="ListParagraph"/>
         <w:numPr>
           <w:ilvl w:val="0"/>
           <w:numId w:val="10"/>
@@ -9451,7 +9510,7 @@
       <w:hyperlink r:id="rId10" w:history="1">
         <w:r>
           <w:rPr>
-            <w:rStyle w:val="Hyperkobling"/>
+            <w:rStyle w:val="Hyperlink"/>
           </w:rPr>
           <w:t>support@bitvis.no</w:t>
         </w:r>
@@ -9588,7 +9647,7 @@
           </mc:Choice>
           <mc:Fallback>
             <w:pict>
-              <v:shape w14:anchorId="199BDFDD" id="Tekstboks 4" o:spid="_x0000_s1028" type="#_x0000_t202" style="position:absolute;margin-left:79.1pt;margin-top:11.4pt;width:663.65pt;height:31.05pt;z-index:251658752;visibility:visible;mso-wrap-style:square;mso-width-percent:0;mso-height-percent:0;mso-wrap-distance-left:9pt;mso-wrap-distance-top:0;mso-wrap-distance-right:9pt;mso-wrap-distance-bottom:0;mso-position-horizontal:absolute;mso-position-horizontal-relative:text;mso-position-vertical:absolute;mso-position-vertical-relative:text;mso-width-percent:0;mso-height-percent:0;mso-width-relative:margin;mso-height-relative:margin;v-text-anchor:top" o:gfxdata="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" filled="f" stroked="f">
+              <v:shape w14:anchorId="199BDFDD" id="Tekstboks 4" o:spid="_x0000_s1028" type="#_x0000_t202" style="position:absolute;margin-left:79.1pt;margin-top:11.4pt;width:663.65pt;height:31.05pt;z-index:251658752;visibility:visible;mso-wrap-style:square;mso-width-percent:0;mso-height-percent:0;mso-wrap-distance-left:9pt;mso-wrap-distance-top:0;mso-wrap-distance-right:9pt;mso-wrap-distance-bottom:0;mso-position-horizontal:absolute;mso-position-horizontal-relative:text;mso-position-vertical:absolute;mso-position-vertical-relative:text;mso-width-percent:0;mso-height-percent:0;mso-width-relative:margin;mso-height-relative:margin;v-text-anchor:top" o:gfxdata="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" filled="f" stroked="f">
                 <v:textbox>
                   <w:txbxContent>
                     <w:p>
@@ -9730,7 +9789,7 @@
           </mc:Choice>
           <mc:Fallback>
             <w:pict>
-              <v:shape w14:anchorId="6B7D54B5" id="Tekstboks 5" o:spid="_x0000_s1029" type="#_x0000_t202" style="position:absolute;margin-left:-6.85pt;margin-top:7.5pt;width:77.3pt;height:34.45pt;z-index:251659776;visibility:visible;mso-wrap-style:square;mso-width-percent:0;mso-height-percent:0;mso-wrap-distance-left:9pt;mso-wrap-distance-top:0;mso-wrap-distance-right:9pt;mso-wrap-distance-bottom:0;mso-position-horizontal:absolute;mso-position-horizontal-relative:text;mso-position-vertical:absolute;mso-position-vertical-relative:text;mso-width-percent:0;mso-height-percent:0;mso-width-relative:margin;mso-height-relative:margin;v-text-anchor:top" o:gfxdata="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" filled="f" stroked="f">
+              <v:shape w14:anchorId="6B7D54B5" id="Tekstboks 5" o:spid="_x0000_s1029" type="#_x0000_t202" style="position:absolute;margin-left:-6.85pt;margin-top:7.5pt;width:77.3pt;height:34.45pt;z-index:251659776;visibility:visible;mso-wrap-style:square;mso-width-percent:0;mso-height-percent:0;mso-wrap-distance-left:9pt;mso-wrap-distance-top:0;mso-wrap-distance-right:9pt;mso-wrap-distance-bottom:0;mso-position-horizontal:absolute;mso-position-horizontal-relative:text;mso-position-vertical:absolute;mso-position-vertical-relative:text;mso-width-percent:0;mso-height-percent:0;mso-width-relative:margin;mso-height-relative:margin;v-text-anchor:top" o:gfxdata="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" filled="f" stroked="f">
                 <v:textbox>
                   <w:txbxContent>
                     <w:p>
@@ -9792,7 +9851,7 @@
 </file>
 
 <file path=word/endnotes.xml><?xml version="1.0" encoding="utf-8"?>
-<w:endnotes xmlns:wpc="http://schemas.microsoft.com/office/word/2010/wordprocessingCanvas" xmlns:cx="http://schemas.microsoft.com/office/drawing/2014/chartex" xmlns:cx1="http://schemas.microsoft.com/office/drawing/2015/9/8/chartex" xmlns:cx2="http://schemas.microsoft.com/office/drawing/2015/10/21/chartex" xmlns:cx3="http://schemas.microsoft.com/office/drawing/2016/5/9/chartex" xmlns:cx4="http://schemas.microsoft.com/office/drawing/2016/5/10/chartex" xmlns:cx5="http://schemas.microsoft.com/office/drawing/2016/5/11/chartex" xmlns:cx6="http://schemas.microsoft.com/office/drawing/2016/5/12/chartex" xmlns:cx7="http://schemas.microsoft.com/office/drawing/2016/5/13/chartex" xmlns:cx8="http://schemas.microsoft.com/office/drawing/2016/5/14/chartex" xmlns:mc="http://schemas.openxmlformats.org/markup-compatibility/2006" xmlns:aink="http://schemas.microsoft.com/office/drawing/2016/ink" xmlns:am3d="http://schemas.microsoft.com/office/drawing/2017/model3d" xmlns:o="urn:schemas-microsoft-com:office:office" xmlns:r="http://schemas.openxmlformats.org/officeDocument/2006/relationships" xmlns:m="http://schemas.openxmlformats.org/officeDocument/2006/math" xmlns:v="urn:schemas-microsoft-com:vml" xmlns:wp14="http://schemas.microsoft.com/office/word/2010/wordprocessingDrawing" xmlns:wp="http://schemas.openxmlformats.org/drawingml/2006/wordprocessingDrawing" xmlns:w10="urn:schemas-microsoft-com:office:word" xmlns:w="http://schemas.openxmlformats.org/wordprocessingml/2006/main" xmlns:w14="http://schemas.microsoft.com/office/word/2010/wordml" xmlns:w15="http://schemas.microsoft.com/office/word/2012/wordml" xmlns:w16cid="http://schemas.microsoft.com/office/word/2016/wordml/cid" xmlns:w16se="http://schemas.microsoft.com/office/word/2015/wordml/symex" xmlns:wpg="http://schemas.microsoft.com/office/word/2010/wordprocessingGroup" xmlns:wpi="http://schemas.microsoft.com/office/word/2010/wordprocessingInk" xmlns:wne="http://schemas.microsoft.com/office/word/2006/wordml" xmlns:wps="http://schemas.microsoft.com/office/word/2010/wordprocessingShape" mc:Ignorable="w14 w15 w16se w16cid wp14">
+<w:endnotes xmlns:wpc="http://schemas.microsoft.com/office/word/2010/wordprocessingCanvas" xmlns:cx="http://schemas.microsoft.com/office/drawing/2014/chartex" xmlns:cx1="http://schemas.microsoft.com/office/drawing/2015/9/8/chartex" xmlns:cx2="http://schemas.microsoft.com/office/drawing/2015/10/21/chartex" xmlns:cx3="http://schemas.microsoft.com/office/drawing/2016/5/9/chartex" xmlns:cx4="http://schemas.microsoft.com/office/drawing/2016/5/10/chartex" xmlns:cx5="http://schemas.microsoft.com/office/drawing/2016/5/11/chartex" xmlns:cx6="http://schemas.microsoft.com/office/drawing/2016/5/12/chartex" xmlns:cx7="http://schemas.microsoft.com/office/drawing/2016/5/13/chartex" xmlns:cx8="http://schemas.microsoft.com/office/drawing/2016/5/14/chartex" xmlns:mc="http://schemas.openxmlformats.org/markup-compatibility/2006" xmlns:aink="http://schemas.microsoft.com/office/drawing/2016/ink" xmlns:am3d="http://schemas.microsoft.com/office/drawing/2017/model3d" xmlns:o="urn:schemas-microsoft-com:office:office" xmlns:r="http://schemas.openxmlformats.org/officeDocument/2006/relationships" xmlns:m="http://schemas.openxmlformats.org/officeDocument/2006/math" xmlns:v="urn:schemas-microsoft-com:vml" xmlns:wp14="http://schemas.microsoft.com/office/word/2010/wordprocessingDrawing" xmlns:wp="http://schemas.openxmlformats.org/drawingml/2006/wordprocessingDrawing" xmlns:w10="urn:schemas-microsoft-com:office:word" xmlns:w="http://schemas.openxmlformats.org/wordprocessingml/2006/main" xmlns:w14="http://schemas.microsoft.com/office/word/2010/wordml" xmlns:w15="http://schemas.microsoft.com/office/word/2012/wordml" xmlns:w16cex="http://schemas.microsoft.com/office/word/2018/wordml/cex" xmlns:w16cid="http://schemas.microsoft.com/office/word/2016/wordml/cid" xmlns:w16="http://schemas.microsoft.com/office/word/2018/wordml" xmlns:w16se="http://schemas.microsoft.com/office/word/2015/wordml/symex" xmlns:wpg="http://schemas.microsoft.com/office/word/2010/wordprocessingGroup" xmlns:wpi="http://schemas.microsoft.com/office/word/2010/wordprocessingInk" xmlns:wne="http://schemas.microsoft.com/office/word/2006/wordml" xmlns:wps="http://schemas.microsoft.com/office/word/2010/wordprocessingShape" mc:Ignorable="w14 w15 w16se w16cid w16 w16cex wp14">
   <w:endnote w:type="separator" w:id="-1">
     <w:p>
       <w:pPr>
@@ -9831,37 +9890,37 @@
 </file>
 
 <file path=word/footer1.xml><?xml version="1.0" encoding="utf-8"?>
-<w:ftr xmlns:wpc="http://schemas.microsoft.com/office/word/2010/wordprocessingCanvas" xmlns:cx="http://schemas.microsoft.com/office/drawing/2014/chartex" xmlns:cx1="http://schemas.microsoft.com/office/drawing/2015/9/8/chartex" xmlns:cx2="http://schemas.microsoft.com/office/drawing/2015/10/21/chartex" xmlns:cx3="http://schemas.microsoft.com/office/drawing/2016/5/9/chartex" xmlns:cx4="http://schemas.microsoft.com/office/drawing/2016/5/10/chartex" xmlns:cx5="http://schemas.microsoft.com/office/drawing/2016/5/11/chartex" xmlns:cx6="http://schemas.microsoft.com/office/drawing/2016/5/12/chartex" xmlns:cx7="http://schemas.microsoft.com/office/drawing/2016/5/13/chartex" xmlns:cx8="http://schemas.microsoft.com/office/drawing/2016/5/14/chartex" xmlns:mc="http://schemas.openxmlformats.org/markup-compatibility/2006" xmlns:aink="http://schemas.microsoft.com/office/drawing/2016/ink" xmlns:am3d="http://schemas.microsoft.com/office/drawing/2017/model3d" xmlns:o="urn:schemas-microsoft-com:office:office" xmlns:r="http://schemas.openxmlformats.org/officeDocument/2006/relationships" xmlns:m="http://schemas.openxmlformats.org/officeDocument/2006/math" xmlns:v="urn:schemas-microsoft-com:vml" xmlns:wp14="http://schemas.microsoft.com/office/word/2010/wordprocessingDrawing" xmlns:wp="http://schemas.openxmlformats.org/drawingml/2006/wordprocessingDrawing" xmlns:w10="urn:schemas-microsoft-com:office:word" xmlns:w="http://schemas.openxmlformats.org/wordprocessingml/2006/main" xmlns:w14="http://schemas.microsoft.com/office/word/2010/wordml" xmlns:w15="http://schemas.microsoft.com/office/word/2012/wordml" xmlns:w16cid="http://schemas.microsoft.com/office/word/2016/wordml/cid" xmlns:w16se="http://schemas.microsoft.com/office/word/2015/wordml/symex" xmlns:wpg="http://schemas.microsoft.com/office/word/2010/wordprocessingGroup" xmlns:wpi="http://schemas.microsoft.com/office/word/2010/wordprocessingInk" xmlns:wne="http://schemas.microsoft.com/office/word/2006/wordml" xmlns:wps="http://schemas.microsoft.com/office/word/2010/wordprocessingShape" mc:Ignorable="w14 w15 w16se w16cid wp14">
+<w:ftr xmlns:wpc="http://schemas.microsoft.com/office/word/2010/wordprocessingCanvas" xmlns:cx="http://schemas.microsoft.com/office/drawing/2014/chartex" xmlns:cx1="http://schemas.microsoft.com/office/drawing/2015/9/8/chartex" xmlns:cx2="http://schemas.microsoft.com/office/drawing/2015/10/21/chartex" xmlns:cx3="http://schemas.microsoft.com/office/drawing/2016/5/9/chartex" xmlns:cx4="http://schemas.microsoft.com/office/drawing/2016/5/10/chartex" xmlns:cx5="http://schemas.microsoft.com/office/drawing/2016/5/11/chartex" xmlns:cx6="http://schemas.microsoft.com/office/drawing/2016/5/12/chartex" xmlns:cx7="http://schemas.microsoft.com/office/drawing/2016/5/13/chartex" xmlns:cx8="http://schemas.microsoft.com/office/drawing/2016/5/14/chartex" xmlns:mc="http://schemas.openxmlformats.org/markup-compatibility/2006" xmlns:aink="http://schemas.microsoft.com/office/drawing/2016/ink" xmlns:am3d="http://schemas.microsoft.com/office/drawing/2017/model3d" xmlns:o="urn:schemas-microsoft-com:office:office" xmlns:r="http://schemas.openxmlformats.org/officeDocument/2006/relationships" xmlns:m="http://schemas.openxmlformats.org/officeDocument/2006/math" xmlns:v="urn:schemas-microsoft-com:vml" xmlns:wp14="http://schemas.microsoft.com/office/word/2010/wordprocessingDrawing" xmlns:wp="http://schemas.openxmlformats.org/drawingml/2006/wordprocessingDrawing" xmlns:w10="urn:schemas-microsoft-com:office:word" xmlns:w="http://schemas.openxmlformats.org/wordprocessingml/2006/main" xmlns:w14="http://schemas.microsoft.com/office/word/2010/wordml" xmlns:w15="http://schemas.microsoft.com/office/word/2012/wordml" xmlns:w16cex="http://schemas.microsoft.com/office/word/2018/wordml/cex" xmlns:w16cid="http://schemas.microsoft.com/office/word/2016/wordml/cid" xmlns:w16="http://schemas.microsoft.com/office/word/2018/wordml" xmlns:w16se="http://schemas.microsoft.com/office/word/2015/wordml/symex" xmlns:wpg="http://schemas.microsoft.com/office/word/2010/wordprocessingGroup" xmlns:wpi="http://schemas.microsoft.com/office/word/2010/wordprocessingInk" xmlns:wne="http://schemas.microsoft.com/office/word/2006/wordml" xmlns:wps="http://schemas.microsoft.com/office/word/2010/wordprocessingShape" mc:Ignorable="w14 w15 w16se w16cid w16 w16cex wp14">
   <w:p>
     <w:pPr>
-      <w:pStyle w:val="Bunntekst"/>
+      <w:pStyle w:val="Footer"/>
       <w:framePr w:wrap="none" w:vAnchor="text" w:hAnchor="margin" w:xAlign="right" w:y="1"/>
       <w:rPr>
-        <w:rStyle w:val="Sidetall"/>
+        <w:rStyle w:val="PageNumber"/>
       </w:rPr>
     </w:pPr>
     <w:r>
       <w:rPr>
-        <w:rStyle w:val="Sidetall"/>
+        <w:rStyle w:val="PageNumber"/>
       </w:rPr>
       <w:fldChar w:fldCharType="begin"/>
     </w:r>
     <w:r>
       <w:rPr>
-        <w:rStyle w:val="Sidetall"/>
+        <w:rStyle w:val="PageNumber"/>
       </w:rPr>
       <w:instrText xml:space="preserve">PAGE  </w:instrText>
     </w:r>
     <w:r>
       <w:rPr>
-        <w:rStyle w:val="Sidetall"/>
+        <w:rStyle w:val="PageNumber"/>
       </w:rPr>
       <w:fldChar w:fldCharType="end"/>
     </w:r>
   </w:p>
   <w:p>
     <w:pPr>
-      <w:pStyle w:val="Bunntekst"/>
+      <w:pStyle w:val="Footer"/>
       <w:ind w:right="360"/>
     </w:pPr>
   </w:p>
@@ -9869,40 +9928,40 @@
 </file>
 
 <file path=word/footer2.xml><?xml version="1.0" encoding="utf-8"?>
-<w:ftr xmlns:wpc="http://schemas.microsoft.com/office/word/2010/wordprocessingCanvas" xmlns:cx="http://schemas.microsoft.com/office/drawing/2014/chartex" xmlns:cx1="http://schemas.microsoft.com/office/drawing/2015/9/8/chartex" xmlns:cx2="http://schemas.microsoft.com/office/drawing/2015/10/21/chartex" xmlns:cx3="http://schemas.microsoft.com/office/drawing/2016/5/9/chartex" xmlns:cx4="http://schemas.microsoft.com/office/drawing/2016/5/10/chartex" xmlns:cx5="http://schemas.microsoft.com/office/drawing/2016/5/11/chartex" xmlns:cx6="http://schemas.microsoft.com/office/drawing/2016/5/12/chartex" xmlns:cx7="http://schemas.microsoft.com/office/drawing/2016/5/13/chartex" xmlns:cx8="http://schemas.microsoft.com/office/drawing/2016/5/14/chartex" xmlns:mc="http://schemas.openxmlformats.org/markup-compatibility/2006" xmlns:aink="http://schemas.microsoft.com/office/drawing/2016/ink" xmlns:am3d="http://schemas.microsoft.com/office/drawing/2017/model3d" xmlns:o="urn:schemas-microsoft-com:office:office" xmlns:r="http://schemas.openxmlformats.org/officeDocument/2006/relationships" xmlns:m="http://schemas.openxmlformats.org/officeDocument/2006/math" xmlns:v="urn:schemas-microsoft-com:vml" xmlns:wp14="http://schemas.microsoft.com/office/word/2010/wordprocessingDrawing" xmlns:wp="http://schemas.openxmlformats.org/drawingml/2006/wordprocessingDrawing" xmlns:w10="urn:schemas-microsoft-com:office:word" xmlns:w="http://schemas.openxmlformats.org/wordprocessingml/2006/main" xmlns:w14="http://schemas.microsoft.com/office/word/2010/wordml" xmlns:w15="http://schemas.microsoft.com/office/word/2012/wordml" xmlns:w16cid="http://schemas.microsoft.com/office/word/2016/wordml/cid" xmlns:w16se="http://schemas.microsoft.com/office/word/2015/wordml/symex" xmlns:wpg="http://schemas.microsoft.com/office/word/2010/wordprocessingGroup" xmlns:wpi="http://schemas.microsoft.com/office/word/2010/wordprocessingInk" xmlns:wne="http://schemas.microsoft.com/office/word/2006/wordml" xmlns:wps="http://schemas.microsoft.com/office/word/2010/wordprocessingShape" mc:Ignorable="w14 w15 w16se w16cid wp14">
+<w:ftr xmlns:wpc="http://schemas.microsoft.com/office/word/2010/wordprocessingCanvas" xmlns:cx="http://schemas.microsoft.com/office/drawing/2014/chartex" xmlns:cx1="http://schemas.microsoft.com/office/drawing/2015/9/8/chartex" xmlns:cx2="http://schemas.microsoft.com/office/drawing/2015/10/21/chartex" xmlns:cx3="http://schemas.microsoft.com/office/drawing/2016/5/9/chartex" xmlns:cx4="http://schemas.microsoft.com/office/drawing/2016/5/10/chartex" xmlns:cx5="http://schemas.microsoft.com/office/drawing/2016/5/11/chartex" xmlns:cx6="http://schemas.microsoft.com/office/drawing/2016/5/12/chartex" xmlns:cx7="http://schemas.microsoft.com/office/drawing/2016/5/13/chartex" xmlns:cx8="http://schemas.microsoft.com/office/drawing/2016/5/14/chartex" xmlns:mc="http://schemas.openxmlformats.org/markup-compatibility/2006" xmlns:aink="http://schemas.microsoft.com/office/drawing/2016/ink" xmlns:am3d="http://schemas.microsoft.com/office/drawing/2017/model3d" xmlns:o="urn:schemas-microsoft-com:office:office" xmlns:r="http://schemas.openxmlformats.org/officeDocument/2006/relationships" xmlns:m="http://schemas.openxmlformats.org/officeDocument/2006/math" xmlns:v="urn:schemas-microsoft-com:vml" xmlns:wp14="http://schemas.microsoft.com/office/word/2010/wordprocessingDrawing" xmlns:wp="http://schemas.openxmlformats.org/drawingml/2006/wordprocessingDrawing" xmlns:w10="urn:schemas-microsoft-com:office:word" xmlns:w="http://schemas.openxmlformats.org/wordprocessingml/2006/main" xmlns:w14="http://schemas.microsoft.com/office/word/2010/wordml" xmlns:w15="http://schemas.microsoft.com/office/word/2012/wordml" xmlns:w16cex="http://schemas.microsoft.com/office/word/2018/wordml/cex" xmlns:w16cid="http://schemas.microsoft.com/office/word/2016/wordml/cid" xmlns:w16="http://schemas.microsoft.com/office/word/2018/wordml" xmlns:w16se="http://schemas.microsoft.com/office/word/2015/wordml/symex" xmlns:wpg="http://schemas.microsoft.com/office/word/2010/wordprocessingGroup" xmlns:wpi="http://schemas.microsoft.com/office/word/2010/wordprocessingInk" xmlns:wne="http://schemas.microsoft.com/office/word/2006/wordml" xmlns:wps="http://schemas.microsoft.com/office/word/2010/wordprocessingShape" mc:Ignorable="w14 w15 w16se w16cid w16 w16cex wp14">
   <w:p>
     <w:pPr>
-      <w:pStyle w:val="Bunntekst"/>
+      <w:pStyle w:val="Footer"/>
       <w:framePr w:wrap="none" w:vAnchor="text" w:hAnchor="margin" w:xAlign="right" w:y="1"/>
       <w:rPr>
-        <w:rStyle w:val="Sidetall"/>
+        <w:rStyle w:val="PageNumber"/>
         <w:color w:val="1381C4"/>
       </w:rPr>
     </w:pPr>
     <w:r>
       <w:rPr>
-        <w:rStyle w:val="Sidetall"/>
+        <w:rStyle w:val="PageNumber"/>
         <w:color w:val="1381C4"/>
       </w:rPr>
       <w:fldChar w:fldCharType="begin"/>
     </w:r>
     <w:r>
       <w:rPr>
-        <w:rStyle w:val="Sidetall"/>
+        <w:rStyle w:val="PageNumber"/>
         <w:color w:val="1381C4"/>
       </w:rPr>
       <w:instrText xml:space="preserve">PAGE  </w:instrText>
     </w:r>
     <w:r>
       <w:rPr>
-        <w:rStyle w:val="Sidetall"/>
+        <w:rStyle w:val="PageNumber"/>
         <w:color w:val="1381C4"/>
       </w:rPr>
       <w:fldChar w:fldCharType="separate"/>
     </w:r>
     <w:r>
       <w:rPr>
-        <w:rStyle w:val="Sidetall"/>
+        <w:rStyle w:val="PageNumber"/>
         <w:noProof/>
         <w:color w:val="1381C4"/>
       </w:rPr>
@@ -9910,28 +9969,28 @@
     </w:r>
     <w:r>
       <w:rPr>
-        <w:rStyle w:val="Sidetall"/>
+        <w:rStyle w:val="PageNumber"/>
         <w:color w:val="1381C4"/>
       </w:rPr>
       <w:fldChar w:fldCharType="end"/>
     </w:r>
     <w:r>
       <w:rPr>
-        <w:rStyle w:val="Sidetall"/>
+        <w:rStyle w:val="PageNumber"/>
         <w:color w:val="1381C4"/>
       </w:rPr>
       <w:t xml:space="preserve"> (</w:t>
     </w:r>
     <w:r>
       <w:rPr>
-        <w:rStyle w:val="Sidetall"/>
+        <w:rStyle w:val="PageNumber"/>
         <w:color w:val="1381C4"/>
       </w:rPr>
       <w:t>5</w:t>
     </w:r>
     <w:r>
       <w:rPr>
-        <w:rStyle w:val="Sidetall"/>
+        <w:rStyle w:val="PageNumber"/>
         <w:color w:val="1381C4"/>
       </w:rPr>
       <w:t>)</w:t>
@@ -9965,7 +10024,7 @@
         </w:tcPr>
         <w:p>
           <w:pPr>
-            <w:pStyle w:val="Bunntekst"/>
+            <w:pStyle w:val="Footer"/>
             <w:tabs>
               <w:tab w:val="clear" w:pos="4153"/>
               <w:tab w:val="clear" w:pos="8306"/>
@@ -10017,7 +10076,7 @@
         </w:tcPr>
         <w:p>
           <w:pPr>
-            <w:pStyle w:val="Bunntekst"/>
+            <w:pStyle w:val="Footer"/>
             <w:tabs>
               <w:tab w:val="clear" w:pos="4153"/>
               <w:tab w:val="clear" w:pos="8306"/>
@@ -10134,7 +10193,7 @@
               <w:sz w:val="14"/>
               <w:lang w:val="en-US"/>
             </w:rPr>
-            <w:t>2020-03-29</w:t>
+            <w:t>2020-04-14</w:t>
           </w:r>
           <w:r>
             <w:rPr>
@@ -10154,7 +10213,7 @@
         </w:tcPr>
         <w:p>
           <w:pPr>
-            <w:pStyle w:val="Bunntekst"/>
+            <w:pStyle w:val="Footer"/>
             <w:tabs>
               <w:tab w:val="clear" w:pos="4153"/>
               <w:tab w:val="clear" w:pos="8306"/>
@@ -10170,7 +10229,7 @@
           <w:hyperlink r:id="rId1" w:history="1">
             <w:r>
               <w:rPr>
-                <w:rStyle w:val="Hyperkobling"/>
+                <w:rStyle w:val="Hyperlink"/>
                 <w:rFonts w:ascii="Helvetica" w:hAnsi="Helvetica" w:cs="Arial"/>
                 <w:color w:val="1381C4"/>
                 <w:sz w:val="14"/>
@@ -10200,7 +10259,7 @@
           </w:r>
           <w:r>
             <w:rPr>
-              <w:rStyle w:val="Hyperkobling"/>
+              <w:rStyle w:val="Hyperlink"/>
               <w:rFonts w:ascii="Helvetica" w:hAnsi="Helvetica" w:cs="Arial"/>
               <w:color w:val="1381C4"/>
               <w:sz w:val="14"/>
@@ -10217,7 +10276,7 @@
         </w:tcPr>
         <w:p>
           <w:pPr>
-            <w:pStyle w:val="Bunntekst"/>
+            <w:pStyle w:val="Footer"/>
             <w:tabs>
               <w:tab w:val="clear" w:pos="4153"/>
               <w:tab w:val="clear" w:pos="8306"/>
@@ -10237,7 +10296,7 @@
   </w:tbl>
   <w:p>
     <w:pPr>
-      <w:pStyle w:val="Bunntekst"/>
+      <w:pStyle w:val="Footer"/>
       <w:rPr>
         <w:rFonts w:ascii="Helvetica" w:hAnsi="Helvetica"/>
         <w:lang w:val="sq-AL"/>
@@ -10248,7 +10307,7 @@
 </file>
 
 <file path=word/footer3.xml><?xml version="1.0" encoding="utf-8"?>
-<w:ftr xmlns:wpc="http://schemas.microsoft.com/office/word/2010/wordprocessingCanvas" xmlns:cx="http://schemas.microsoft.com/office/drawing/2014/chartex" xmlns:cx1="http://schemas.microsoft.com/office/drawing/2015/9/8/chartex" xmlns:cx2="http://schemas.microsoft.com/office/drawing/2015/10/21/chartex" xmlns:cx3="http://schemas.microsoft.com/office/drawing/2016/5/9/chartex" xmlns:cx4="http://schemas.microsoft.com/office/drawing/2016/5/10/chartex" xmlns:cx5="http://schemas.microsoft.com/office/drawing/2016/5/11/chartex" xmlns:cx6="http://schemas.microsoft.com/office/drawing/2016/5/12/chartex" xmlns:cx7="http://schemas.microsoft.com/office/drawing/2016/5/13/chartex" xmlns:cx8="http://schemas.microsoft.com/office/drawing/2016/5/14/chartex" xmlns:mc="http://schemas.openxmlformats.org/markup-compatibility/2006" xmlns:aink="http://schemas.microsoft.com/office/drawing/2016/ink" xmlns:am3d="http://schemas.microsoft.com/office/drawing/2017/model3d" xmlns:o="urn:schemas-microsoft-com:office:office" xmlns:r="http://schemas.openxmlformats.org/officeDocument/2006/relationships" xmlns:m="http://schemas.openxmlformats.org/officeDocument/2006/math" xmlns:v="urn:schemas-microsoft-com:vml" xmlns:wp14="http://schemas.microsoft.com/office/word/2010/wordprocessingDrawing" xmlns:wp="http://schemas.openxmlformats.org/drawingml/2006/wordprocessingDrawing" xmlns:w10="urn:schemas-microsoft-com:office:word" xmlns:w="http://schemas.openxmlformats.org/wordprocessingml/2006/main" xmlns:w14="http://schemas.microsoft.com/office/word/2010/wordml" xmlns:w15="http://schemas.microsoft.com/office/word/2012/wordml" xmlns:w16cid="http://schemas.microsoft.com/office/word/2016/wordml/cid" xmlns:w16se="http://schemas.microsoft.com/office/word/2015/wordml/symex" xmlns:wpg="http://schemas.microsoft.com/office/word/2010/wordprocessingGroup" xmlns:wpi="http://schemas.microsoft.com/office/word/2010/wordprocessingInk" xmlns:wne="http://schemas.microsoft.com/office/word/2006/wordml" xmlns:wps="http://schemas.microsoft.com/office/word/2010/wordprocessingShape" mc:Ignorable="w14 w15 w16se w16cid wp14">
+<w:ftr xmlns:wpc="http://schemas.microsoft.com/office/word/2010/wordprocessingCanvas" xmlns:cx="http://schemas.microsoft.com/office/drawing/2014/chartex" xmlns:cx1="http://schemas.microsoft.com/office/drawing/2015/9/8/chartex" xmlns:cx2="http://schemas.microsoft.com/office/drawing/2015/10/21/chartex" xmlns:cx3="http://schemas.microsoft.com/office/drawing/2016/5/9/chartex" xmlns:cx4="http://schemas.microsoft.com/office/drawing/2016/5/10/chartex" xmlns:cx5="http://schemas.microsoft.com/office/drawing/2016/5/11/chartex" xmlns:cx6="http://schemas.microsoft.com/office/drawing/2016/5/12/chartex" xmlns:cx7="http://schemas.microsoft.com/office/drawing/2016/5/13/chartex" xmlns:cx8="http://schemas.microsoft.com/office/drawing/2016/5/14/chartex" xmlns:mc="http://schemas.openxmlformats.org/markup-compatibility/2006" xmlns:aink="http://schemas.microsoft.com/office/drawing/2016/ink" xmlns:am3d="http://schemas.microsoft.com/office/drawing/2017/model3d" xmlns:o="urn:schemas-microsoft-com:office:office" xmlns:r="http://schemas.openxmlformats.org/officeDocument/2006/relationships" xmlns:m="http://schemas.openxmlformats.org/officeDocument/2006/math" xmlns:v="urn:schemas-microsoft-com:vml" xmlns:wp14="http://schemas.microsoft.com/office/word/2010/wordprocessingDrawing" xmlns:wp="http://schemas.openxmlformats.org/drawingml/2006/wordprocessingDrawing" xmlns:w10="urn:schemas-microsoft-com:office:word" xmlns:w="http://schemas.openxmlformats.org/wordprocessingml/2006/main" xmlns:w14="http://schemas.microsoft.com/office/word/2010/wordml" xmlns:w15="http://schemas.microsoft.com/office/word/2012/wordml" xmlns:w16cex="http://schemas.microsoft.com/office/word/2018/wordml/cex" xmlns:w16cid="http://schemas.microsoft.com/office/word/2016/wordml/cid" xmlns:w16="http://schemas.microsoft.com/office/word/2018/wordml" xmlns:w16se="http://schemas.microsoft.com/office/word/2015/wordml/symex" xmlns:wpg="http://schemas.microsoft.com/office/word/2010/wordprocessingGroup" xmlns:wpi="http://schemas.microsoft.com/office/word/2010/wordprocessingInk" xmlns:wne="http://schemas.microsoft.com/office/word/2006/wordml" xmlns:wps="http://schemas.microsoft.com/office/word/2010/wordprocessingShape" mc:Ignorable="w14 w15 w16se w16cid w16 w16cex wp14">
   <w:p>
     <w:pPr>
       <w:rPr>
@@ -10362,7 +10421,7 @@
               <v:stroke joinstyle="miter"/>
               <v:path gradientshapeok="t" o:connecttype="rect"/>
             </v:shapetype>
-            <v:shape id="Tekstboks 6" o:spid="_x0000_s1030" type="#_x0000_t202" style="position:absolute;margin-left:640.7pt;margin-top:-5.4pt;width:149.4pt;height:24.95pt;z-index:251659264;visibility:visible;mso-wrap-style:square;mso-width-percent:0;mso-height-percent:0;mso-wrap-distance-left:9pt;mso-wrap-distance-top:0;mso-wrap-distance-right:9pt;mso-wrap-distance-bottom:0;mso-position-horizontal:absolute;mso-position-horizontal-relative:text;mso-position-vertical:absolute;mso-position-vertical-relative:text;mso-width-percent:0;mso-height-percent:0;mso-width-relative:margin;mso-height-relative:margin;v-text-anchor:top" o:gfxdata="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" filled="f" stroked="f">
+            <v:shape id="Tekstboks 6" o:spid="_x0000_s1030" type="#_x0000_t202" style="position:absolute;margin-left:640.7pt;margin-top:-5.4pt;width:149.4pt;height:24.95pt;z-index:251659264;visibility:visible;mso-wrap-style:square;mso-width-percent:0;mso-height-percent:0;mso-wrap-distance-left:9pt;mso-wrap-distance-top:0;mso-wrap-distance-right:9pt;mso-wrap-distance-bottom:0;mso-position-horizontal:absolute;mso-position-horizontal-relative:text;mso-position-vertical:absolute;mso-position-vertical-relative:text;mso-width-percent:0;mso-height-percent:0;mso-width-relative:margin;mso-height-relative:margin;v-text-anchor:top" o:gfxdata="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" filled="f" stroked="f">
               <v:textbox>
                 <w:txbxContent>
                   <w:p>
@@ -10482,7 +10541,7 @@
 </file>
 
 <file path=word/footnotes.xml><?xml version="1.0" encoding="utf-8"?>
-<w:footnotes xmlns:wpc="http://schemas.microsoft.com/office/word/2010/wordprocessingCanvas" xmlns:cx="http://schemas.microsoft.com/office/drawing/2014/chartex" xmlns:cx1="http://schemas.microsoft.com/office/drawing/2015/9/8/chartex" xmlns:cx2="http://schemas.microsoft.com/office/drawing/2015/10/21/chartex" xmlns:cx3="http://schemas.microsoft.com/office/drawing/2016/5/9/chartex" xmlns:cx4="http://schemas.microsoft.com/office/drawing/2016/5/10/chartex" xmlns:cx5="http://schemas.microsoft.com/office/drawing/2016/5/11/chartex" xmlns:cx6="http://schemas.microsoft.com/office/drawing/2016/5/12/chartex" xmlns:cx7="http://schemas.microsoft.com/office/drawing/2016/5/13/chartex" xmlns:cx8="http://schemas.microsoft.com/office/drawing/2016/5/14/chartex" xmlns:mc="http://schemas.openxmlformats.org/markup-compatibility/2006" xmlns:aink="http://schemas.microsoft.com/office/drawing/2016/ink" xmlns:am3d="http://schemas.microsoft.com/office/drawing/2017/model3d" xmlns:o="urn:schemas-microsoft-com:office:office" xmlns:r="http://schemas.openxmlformats.org/officeDocument/2006/relationships" xmlns:m="http://schemas.openxmlformats.org/officeDocument/2006/math" xmlns:v="urn:schemas-microsoft-com:vml" xmlns:wp14="http://schemas.microsoft.com/office/word/2010/wordprocessingDrawing" xmlns:wp="http://schemas.openxmlformats.org/drawingml/2006/wordprocessingDrawing" xmlns:w10="urn:schemas-microsoft-com:office:word" xmlns:w="http://schemas.openxmlformats.org/wordprocessingml/2006/main" xmlns:w14="http://schemas.microsoft.com/office/word/2010/wordml" xmlns:w15="http://schemas.microsoft.com/office/word/2012/wordml" xmlns:w16cid="http://schemas.microsoft.com/office/word/2016/wordml/cid" xmlns:w16se="http://schemas.microsoft.com/office/word/2015/wordml/symex" xmlns:wpg="http://schemas.microsoft.com/office/word/2010/wordprocessingGroup" xmlns:wpi="http://schemas.microsoft.com/office/word/2010/wordprocessingInk" xmlns:wne="http://schemas.microsoft.com/office/word/2006/wordml" xmlns:wps="http://schemas.microsoft.com/office/word/2010/wordprocessingShape" mc:Ignorable="w14 w15 w16se w16cid wp14">
+<w:footnotes xmlns:wpc="http://schemas.microsoft.com/office/word/2010/wordprocessingCanvas" xmlns:cx="http://schemas.microsoft.com/office/drawing/2014/chartex" xmlns:cx1="http://schemas.microsoft.com/office/drawing/2015/9/8/chartex" xmlns:cx2="http://schemas.microsoft.com/office/drawing/2015/10/21/chartex" xmlns:cx3="http://schemas.microsoft.com/office/drawing/2016/5/9/chartex" xmlns:cx4="http://schemas.microsoft.com/office/drawing/2016/5/10/chartex" xmlns:cx5="http://schemas.microsoft.com/office/drawing/2016/5/11/chartex" xmlns:cx6="http://schemas.microsoft.com/office/drawing/2016/5/12/chartex" xmlns:cx7="http://schemas.microsoft.com/office/drawing/2016/5/13/chartex" xmlns:cx8="http://schemas.microsoft.com/office/drawing/2016/5/14/chartex" xmlns:mc="http://schemas.openxmlformats.org/markup-compatibility/2006" xmlns:aink="http://schemas.microsoft.com/office/drawing/2016/ink" xmlns:am3d="http://schemas.microsoft.com/office/drawing/2017/model3d" xmlns:o="urn:schemas-microsoft-com:office:office" xmlns:r="http://schemas.openxmlformats.org/officeDocument/2006/relationships" xmlns:m="http://schemas.openxmlformats.org/officeDocument/2006/math" xmlns:v="urn:schemas-microsoft-com:vml" xmlns:wp14="http://schemas.microsoft.com/office/word/2010/wordprocessingDrawing" xmlns:wp="http://schemas.openxmlformats.org/drawingml/2006/wordprocessingDrawing" xmlns:w10="urn:schemas-microsoft-com:office:word" xmlns:w="http://schemas.openxmlformats.org/wordprocessingml/2006/main" xmlns:w14="http://schemas.microsoft.com/office/word/2010/wordml" xmlns:w15="http://schemas.microsoft.com/office/word/2012/wordml" xmlns:w16cex="http://schemas.microsoft.com/office/word/2018/wordml/cex" xmlns:w16cid="http://schemas.microsoft.com/office/word/2016/wordml/cid" xmlns:w16="http://schemas.microsoft.com/office/word/2018/wordml" xmlns:w16se="http://schemas.microsoft.com/office/word/2015/wordml/symex" xmlns:wpg="http://schemas.microsoft.com/office/word/2010/wordprocessingGroup" xmlns:wpi="http://schemas.microsoft.com/office/word/2010/wordprocessingInk" xmlns:wne="http://schemas.microsoft.com/office/word/2006/wordml" xmlns:wps="http://schemas.microsoft.com/office/word/2010/wordprocessingShape" mc:Ignorable="w14 w15 w16se w16cid w16 w16cex wp14">
   <w:footnote w:type="separator" w:id="-1">
     <w:p>
       <w:pPr>
@@ -10521,10 +10580,10 @@
 </file>
 
 <file path=word/header1.xml><?xml version="1.0" encoding="utf-8"?>
-<w:hdr xmlns:wpc="http://schemas.microsoft.com/office/word/2010/wordprocessingCanvas" xmlns:cx="http://schemas.microsoft.com/office/drawing/2014/chartex" xmlns:cx1="http://schemas.microsoft.com/office/drawing/2015/9/8/chartex" xmlns:cx2="http://schemas.microsoft.com/office/drawing/2015/10/21/chartex" xmlns:cx3="http://schemas.microsoft.com/office/drawing/2016/5/9/chartex" xmlns:cx4="http://schemas.microsoft.com/office/drawing/2016/5/10/chartex" xmlns:cx5="http://schemas.microsoft.com/office/drawing/2016/5/11/chartex" xmlns:cx6="http://schemas.microsoft.com/office/drawing/2016/5/12/chartex" xmlns:cx7="http://schemas.microsoft.com/office/drawing/2016/5/13/chartex" xmlns:cx8="http://schemas.microsoft.com/office/drawing/2016/5/14/chartex" xmlns:mc="http://schemas.openxmlformats.org/markup-compatibility/2006" xmlns:aink="http://schemas.microsoft.com/office/drawing/2016/ink" xmlns:am3d="http://schemas.microsoft.com/office/drawing/2017/model3d" xmlns:o="urn:schemas-microsoft-com:office:office" xmlns:r="http://schemas.openxmlformats.org/officeDocument/2006/relationships" xmlns:m="http://schemas.openxmlformats.org/officeDocument/2006/math" xmlns:v="urn:schemas-microsoft-com:vml" xmlns:wp14="http://schemas.microsoft.com/office/word/2010/wordprocessingDrawing" xmlns:wp="http://schemas.openxmlformats.org/drawingml/2006/wordprocessingDrawing" xmlns:w10="urn:schemas-microsoft-com:office:word" xmlns:w="http://schemas.openxmlformats.org/wordprocessingml/2006/main" xmlns:w14="http://schemas.microsoft.com/office/word/2010/wordml" xmlns:w15="http://schemas.microsoft.com/office/word/2012/wordml" xmlns:w16cid="http://schemas.microsoft.com/office/word/2016/wordml/cid" xmlns:w16se="http://schemas.microsoft.com/office/word/2015/wordml/symex" xmlns:wpg="http://schemas.microsoft.com/office/word/2010/wordprocessingGroup" xmlns:wpi="http://schemas.microsoft.com/office/word/2010/wordprocessingInk" xmlns:wne="http://schemas.microsoft.com/office/word/2006/wordml" xmlns:wps="http://schemas.microsoft.com/office/word/2010/wordprocessingShape" mc:Ignorable="w14 w15 w16se w16cid wp14">
+<w:hdr xmlns:wpc="http://schemas.microsoft.com/office/word/2010/wordprocessingCanvas" xmlns:cx="http://schemas.microsoft.com/office/drawing/2014/chartex" xmlns:cx1="http://schemas.microsoft.com/office/drawing/2015/9/8/chartex" xmlns:cx2="http://schemas.microsoft.com/office/drawing/2015/10/21/chartex" xmlns:cx3="http://schemas.microsoft.com/office/drawing/2016/5/9/chartex" xmlns:cx4="http://schemas.microsoft.com/office/drawing/2016/5/10/chartex" xmlns:cx5="http://schemas.microsoft.com/office/drawing/2016/5/11/chartex" xmlns:cx6="http://schemas.microsoft.com/office/drawing/2016/5/12/chartex" xmlns:cx7="http://schemas.microsoft.com/office/drawing/2016/5/13/chartex" xmlns:cx8="http://schemas.microsoft.com/office/drawing/2016/5/14/chartex" xmlns:mc="http://schemas.openxmlformats.org/markup-compatibility/2006" xmlns:aink="http://schemas.microsoft.com/office/drawing/2016/ink" xmlns:am3d="http://schemas.microsoft.com/office/drawing/2017/model3d" xmlns:o="urn:schemas-microsoft-com:office:office" xmlns:r="http://schemas.openxmlformats.org/officeDocument/2006/relationships" xmlns:m="http://schemas.openxmlformats.org/officeDocument/2006/math" xmlns:v="urn:schemas-microsoft-com:vml" xmlns:wp14="http://schemas.microsoft.com/office/word/2010/wordprocessingDrawing" xmlns:wp="http://schemas.openxmlformats.org/drawingml/2006/wordprocessingDrawing" xmlns:w10="urn:schemas-microsoft-com:office:word" xmlns:w="http://schemas.openxmlformats.org/wordprocessingml/2006/main" xmlns:w14="http://schemas.microsoft.com/office/word/2010/wordml" xmlns:w15="http://schemas.microsoft.com/office/word/2012/wordml" xmlns:w16cex="http://schemas.microsoft.com/office/word/2018/wordml/cex" xmlns:w16cid="http://schemas.microsoft.com/office/word/2016/wordml/cid" xmlns:w16="http://schemas.microsoft.com/office/word/2018/wordml" xmlns:w16se="http://schemas.microsoft.com/office/word/2015/wordml/symex" xmlns:wpg="http://schemas.microsoft.com/office/word/2010/wordprocessingGroup" xmlns:wpi="http://schemas.microsoft.com/office/word/2010/wordprocessingInk" xmlns:wne="http://schemas.microsoft.com/office/word/2006/wordml" xmlns:wps="http://schemas.microsoft.com/office/word/2010/wordprocessingShape" mc:Ignorable="w14 w15 w16se w16cid w16 w16cex wp14">
   <w:p>
     <w:pPr>
-      <w:pStyle w:val="Topptekst"/>
+      <w:pStyle w:val="Header"/>
     </w:pPr>
     <w:r>
       <w:rPr>
@@ -10566,10 +10625,10 @@
 </file>
 
 <file path=word/header2.xml><?xml version="1.0" encoding="utf-8"?>
-<w:hdr xmlns:wpc="http://schemas.microsoft.com/office/word/2010/wordprocessingCanvas" xmlns:cx="http://schemas.microsoft.com/office/drawing/2014/chartex" xmlns:cx1="http://schemas.microsoft.com/office/drawing/2015/9/8/chartex" xmlns:cx2="http://schemas.microsoft.com/office/drawing/2015/10/21/chartex" xmlns:cx3="http://schemas.microsoft.com/office/drawing/2016/5/9/chartex" xmlns:cx4="http://schemas.microsoft.com/office/drawing/2016/5/10/chartex" xmlns:cx5="http://schemas.microsoft.com/office/drawing/2016/5/11/chartex" xmlns:cx6="http://schemas.microsoft.com/office/drawing/2016/5/12/chartex" xmlns:cx7="http://schemas.microsoft.com/office/drawing/2016/5/13/chartex" xmlns:cx8="http://schemas.microsoft.com/office/drawing/2016/5/14/chartex" xmlns:mc="http://schemas.openxmlformats.org/markup-compatibility/2006" xmlns:aink="http://schemas.microsoft.com/office/drawing/2016/ink" xmlns:am3d="http://schemas.microsoft.com/office/drawing/2017/model3d" xmlns:o="urn:schemas-microsoft-com:office:office" xmlns:r="http://schemas.openxmlformats.org/officeDocument/2006/relationships" xmlns:m="http://schemas.openxmlformats.org/officeDocument/2006/math" xmlns:v="urn:schemas-microsoft-com:vml" xmlns:wp14="http://schemas.microsoft.com/office/word/2010/wordprocessingDrawing" xmlns:wp="http://schemas.openxmlformats.org/drawingml/2006/wordprocessingDrawing" xmlns:w10="urn:schemas-microsoft-com:office:word" xmlns:w="http://schemas.openxmlformats.org/wordprocessingml/2006/main" xmlns:w14="http://schemas.microsoft.com/office/word/2010/wordml" xmlns:w15="http://schemas.microsoft.com/office/word/2012/wordml" xmlns:w16cid="http://schemas.microsoft.com/office/word/2016/wordml/cid" xmlns:w16se="http://schemas.microsoft.com/office/word/2015/wordml/symex" xmlns:wpg="http://schemas.microsoft.com/office/word/2010/wordprocessingGroup" xmlns:wpi="http://schemas.microsoft.com/office/word/2010/wordprocessingInk" xmlns:wne="http://schemas.microsoft.com/office/word/2006/wordml" xmlns:wps="http://schemas.microsoft.com/office/word/2010/wordprocessingShape" mc:Ignorable="w14 w15 w16se w16cid wp14">
+<w:hdr xmlns:wpc="http://schemas.microsoft.com/office/word/2010/wordprocessingCanvas" xmlns:cx="http://schemas.microsoft.com/office/drawing/2014/chartex" xmlns:cx1="http://schemas.microsoft.com/office/drawing/2015/9/8/chartex" xmlns:cx2="http://schemas.microsoft.com/office/drawing/2015/10/21/chartex" xmlns:cx3="http://schemas.microsoft.com/office/drawing/2016/5/9/chartex" xmlns:cx4="http://schemas.microsoft.com/office/drawing/2016/5/10/chartex" xmlns:cx5="http://schemas.microsoft.com/office/drawing/2016/5/11/chartex" xmlns:cx6="http://schemas.microsoft.com/office/drawing/2016/5/12/chartex" xmlns:cx7="http://schemas.microsoft.com/office/drawing/2016/5/13/chartex" xmlns:cx8="http://schemas.microsoft.com/office/drawing/2016/5/14/chartex" xmlns:mc="http://schemas.openxmlformats.org/markup-compatibility/2006" xmlns:aink="http://schemas.microsoft.com/office/drawing/2016/ink" xmlns:am3d="http://schemas.microsoft.com/office/drawing/2017/model3d" xmlns:o="urn:schemas-microsoft-com:office:office" xmlns:r="http://schemas.openxmlformats.org/officeDocument/2006/relationships" xmlns:m="http://schemas.openxmlformats.org/officeDocument/2006/math" xmlns:v="urn:schemas-microsoft-com:vml" xmlns:wp14="http://schemas.microsoft.com/office/word/2010/wordprocessingDrawing" xmlns:wp="http://schemas.openxmlformats.org/drawingml/2006/wordprocessingDrawing" xmlns:w10="urn:schemas-microsoft-com:office:word" xmlns:w="http://schemas.openxmlformats.org/wordprocessingml/2006/main" xmlns:w14="http://schemas.microsoft.com/office/word/2010/wordml" xmlns:w15="http://schemas.microsoft.com/office/word/2012/wordml" xmlns:w16cex="http://schemas.microsoft.com/office/word/2018/wordml/cex" xmlns:w16cid="http://schemas.microsoft.com/office/word/2016/wordml/cid" xmlns:w16="http://schemas.microsoft.com/office/word/2018/wordml" xmlns:w16se="http://schemas.microsoft.com/office/word/2015/wordml/symex" xmlns:wpg="http://schemas.microsoft.com/office/word/2010/wordprocessingGroup" xmlns:wpi="http://schemas.microsoft.com/office/word/2010/wordprocessingInk" xmlns:wne="http://schemas.microsoft.com/office/word/2006/wordml" xmlns:wps="http://schemas.microsoft.com/office/word/2010/wordprocessingShape" mc:Ignorable="w14 w15 w16se w16cid w16 w16cex wp14">
   <w:p>
     <w:pPr>
-      <w:pStyle w:val="Topptekst"/>
+      <w:pStyle w:val="Header"/>
       <w:jc w:val="right"/>
     </w:pPr>
     <w:r>
@@ -10668,10 +10727,10 @@
 </file>
 
 <file path=word/header3.xml><?xml version="1.0" encoding="utf-8"?>
-<w:hdr xmlns:wpc="http://schemas.microsoft.com/office/word/2010/wordprocessingCanvas" xmlns:cx="http://schemas.microsoft.com/office/drawing/2014/chartex" xmlns:cx1="http://schemas.microsoft.com/office/drawing/2015/9/8/chartex" xmlns:cx2="http://schemas.microsoft.com/office/drawing/2015/10/21/chartex" xmlns:cx3="http://schemas.microsoft.com/office/drawing/2016/5/9/chartex" xmlns:cx4="http://schemas.microsoft.com/office/drawing/2016/5/10/chartex" xmlns:cx5="http://schemas.microsoft.com/office/drawing/2016/5/11/chartex" xmlns:cx6="http://schemas.microsoft.com/office/drawing/2016/5/12/chartex" xmlns:cx7="http://schemas.microsoft.com/office/drawing/2016/5/13/chartex" xmlns:cx8="http://schemas.microsoft.com/office/drawing/2016/5/14/chartex" xmlns:mc="http://schemas.openxmlformats.org/markup-compatibility/2006" xmlns:aink="http://schemas.microsoft.com/office/drawing/2016/ink" xmlns:am3d="http://schemas.microsoft.com/office/drawing/2017/model3d" xmlns:o="urn:schemas-microsoft-com:office:office" xmlns:r="http://schemas.openxmlformats.org/officeDocument/2006/relationships" xmlns:m="http://schemas.openxmlformats.org/officeDocument/2006/math" xmlns:v="urn:schemas-microsoft-com:vml" xmlns:wp14="http://schemas.microsoft.com/office/word/2010/wordprocessingDrawing" xmlns:wp="http://schemas.openxmlformats.org/drawingml/2006/wordprocessingDrawing" xmlns:w10="urn:schemas-microsoft-com:office:word" xmlns:w="http://schemas.openxmlformats.org/wordprocessingml/2006/main" xmlns:w14="http://schemas.microsoft.com/office/word/2010/wordml" xmlns:w15="http://schemas.microsoft.com/office/word/2012/wordml" xmlns:w16cid="http://schemas.microsoft.com/office/word/2016/wordml/cid" xmlns:w16se="http://schemas.microsoft.com/office/word/2015/wordml/symex" xmlns:wpg="http://schemas.microsoft.com/office/word/2010/wordprocessingGroup" xmlns:wpi="http://schemas.microsoft.com/office/word/2010/wordprocessingInk" xmlns:wne="http://schemas.microsoft.com/office/word/2006/wordml" xmlns:wps="http://schemas.microsoft.com/office/word/2010/wordprocessingShape" mc:Ignorable="w14 w15 w16se w16cid wp14">
+<w:hdr xmlns:wpc="http://schemas.microsoft.com/office/word/2010/wordprocessingCanvas" xmlns:cx="http://schemas.microsoft.com/office/drawing/2014/chartex" xmlns:cx1="http://schemas.microsoft.com/office/drawing/2015/9/8/chartex" xmlns:cx2="http://schemas.microsoft.com/office/drawing/2015/10/21/chartex" xmlns:cx3="http://schemas.microsoft.com/office/drawing/2016/5/9/chartex" xmlns:cx4="http://schemas.microsoft.com/office/drawing/2016/5/10/chartex" xmlns:cx5="http://schemas.microsoft.com/office/drawing/2016/5/11/chartex" xmlns:cx6="http://schemas.microsoft.com/office/drawing/2016/5/12/chartex" xmlns:cx7="http://schemas.microsoft.com/office/drawing/2016/5/13/chartex" xmlns:cx8="http://schemas.microsoft.com/office/drawing/2016/5/14/chartex" xmlns:mc="http://schemas.openxmlformats.org/markup-compatibility/2006" xmlns:aink="http://schemas.microsoft.com/office/drawing/2016/ink" xmlns:am3d="http://schemas.microsoft.com/office/drawing/2017/model3d" xmlns:o="urn:schemas-microsoft-com:office:office" xmlns:r="http://schemas.openxmlformats.org/officeDocument/2006/relationships" xmlns:m="http://schemas.openxmlformats.org/officeDocument/2006/math" xmlns:v="urn:schemas-microsoft-com:vml" xmlns:wp14="http://schemas.microsoft.com/office/word/2010/wordprocessingDrawing" xmlns:wp="http://schemas.openxmlformats.org/drawingml/2006/wordprocessingDrawing" xmlns:w10="urn:schemas-microsoft-com:office:word" xmlns:w="http://schemas.openxmlformats.org/wordprocessingml/2006/main" xmlns:w14="http://schemas.microsoft.com/office/word/2010/wordml" xmlns:w15="http://schemas.microsoft.com/office/word/2012/wordml" xmlns:w16cex="http://schemas.microsoft.com/office/word/2018/wordml/cex" xmlns:w16cid="http://schemas.microsoft.com/office/word/2016/wordml/cid" xmlns:w16="http://schemas.microsoft.com/office/word/2018/wordml" xmlns:w16se="http://schemas.microsoft.com/office/word/2015/wordml/symex" xmlns:wpg="http://schemas.microsoft.com/office/word/2010/wordprocessingGroup" xmlns:wpi="http://schemas.microsoft.com/office/word/2010/wordprocessingInk" xmlns:wne="http://schemas.microsoft.com/office/word/2006/wordml" xmlns:wps="http://schemas.microsoft.com/office/word/2010/wordprocessingShape" mc:Ignorable="w14 w15 w16se w16cid w16 w16cex wp14">
   <w:p>
     <w:pPr>
-      <w:pStyle w:val="Topptekst"/>
+      <w:pStyle w:val="Header"/>
       <w:jc w:val="right"/>
     </w:pPr>
     <w:r>
@@ -10771,7 +10830,7 @@
 </file>
 
 <file path=word/numbering.xml><?xml version="1.0" encoding="utf-8"?>
-<w:numbering xmlns:wpc="http://schemas.microsoft.com/office/word/2010/wordprocessingCanvas" xmlns:cx="http://schemas.microsoft.com/office/drawing/2014/chartex" xmlns:cx1="http://schemas.microsoft.com/office/drawing/2015/9/8/chartex" xmlns:cx2="http://schemas.microsoft.com/office/drawing/2015/10/21/chartex" xmlns:cx3="http://schemas.microsoft.com/office/drawing/2016/5/9/chartex" xmlns:cx4="http://schemas.microsoft.com/office/drawing/2016/5/10/chartex" xmlns:cx5="http://schemas.microsoft.com/office/drawing/2016/5/11/chartex" xmlns:cx6="http://schemas.microsoft.com/office/drawing/2016/5/12/chartex" xmlns:cx7="http://schemas.microsoft.com/office/drawing/2016/5/13/chartex" xmlns:cx8="http://schemas.microsoft.com/office/drawing/2016/5/14/chartex" xmlns:mc="http://schemas.openxmlformats.org/markup-compatibility/2006" xmlns:aink="http://schemas.microsoft.com/office/drawing/2016/ink" xmlns:am3d="http://schemas.microsoft.com/office/drawing/2017/model3d" xmlns:o="urn:schemas-microsoft-com:office:office" xmlns:r="http://schemas.openxmlformats.org/officeDocument/2006/relationships" xmlns:m="http://schemas.openxmlformats.org/officeDocument/2006/math" xmlns:v="urn:schemas-microsoft-com:vml" xmlns:wp14="http://schemas.microsoft.com/office/word/2010/wordprocessingDrawing" xmlns:wp="http://schemas.openxmlformats.org/drawingml/2006/wordprocessingDrawing" xmlns:w10="urn:schemas-microsoft-com:office:word" xmlns:w="http://schemas.openxmlformats.org/wordprocessingml/2006/main" xmlns:w14="http://schemas.microsoft.com/office/word/2010/wordml" xmlns:w15="http://schemas.microsoft.com/office/word/2012/wordml" xmlns:w16cid="http://schemas.microsoft.com/office/word/2016/wordml/cid" xmlns:w16se="http://schemas.microsoft.com/office/word/2015/wordml/symex" xmlns:wpg="http://schemas.microsoft.com/office/word/2010/wordprocessingGroup" xmlns:wpi="http://schemas.microsoft.com/office/word/2010/wordprocessingInk" xmlns:wne="http://schemas.microsoft.com/office/word/2006/wordml" xmlns:wps="http://schemas.microsoft.com/office/word/2010/wordprocessingShape" mc:Ignorable="w14 w15 w16se w16cid wp14">
+<w:numbering xmlns:wpc="http://schemas.microsoft.com/office/word/2010/wordprocessingCanvas" xmlns:cx="http://schemas.microsoft.com/office/drawing/2014/chartex" xmlns:cx1="http://schemas.microsoft.com/office/drawing/2015/9/8/chartex" xmlns:cx2="http://schemas.microsoft.com/office/drawing/2015/10/21/chartex" xmlns:cx3="http://schemas.microsoft.com/office/drawing/2016/5/9/chartex" xmlns:cx4="http://schemas.microsoft.com/office/drawing/2016/5/10/chartex" xmlns:cx5="http://schemas.microsoft.com/office/drawing/2016/5/11/chartex" xmlns:cx6="http://schemas.microsoft.com/office/drawing/2016/5/12/chartex" xmlns:cx7="http://schemas.microsoft.com/office/drawing/2016/5/13/chartex" xmlns:cx8="http://schemas.microsoft.com/office/drawing/2016/5/14/chartex" xmlns:mc="http://schemas.openxmlformats.org/markup-compatibility/2006" xmlns:aink="http://schemas.microsoft.com/office/drawing/2016/ink" xmlns:am3d="http://schemas.microsoft.com/office/drawing/2017/model3d" xmlns:o="urn:schemas-microsoft-com:office:office" xmlns:r="http://schemas.openxmlformats.org/officeDocument/2006/relationships" xmlns:m="http://schemas.openxmlformats.org/officeDocument/2006/math" xmlns:v="urn:schemas-microsoft-com:vml" xmlns:wp14="http://schemas.microsoft.com/office/word/2010/wordprocessingDrawing" xmlns:wp="http://schemas.openxmlformats.org/drawingml/2006/wordprocessingDrawing" xmlns:w10="urn:schemas-microsoft-com:office:word" xmlns:w="http://schemas.openxmlformats.org/wordprocessingml/2006/main" xmlns:w14="http://schemas.microsoft.com/office/word/2010/wordml" xmlns:w15="http://schemas.microsoft.com/office/word/2012/wordml" xmlns:w16cex="http://schemas.microsoft.com/office/word/2018/wordml/cex" xmlns:w16cid="http://schemas.microsoft.com/office/word/2016/wordml/cid" xmlns:w16="http://schemas.microsoft.com/office/word/2018/wordml" xmlns:w16se="http://schemas.microsoft.com/office/word/2015/wordml/symex" xmlns:wpg="http://schemas.microsoft.com/office/word/2010/wordprocessingGroup" xmlns:wpi="http://schemas.microsoft.com/office/word/2010/wordprocessingInk" xmlns:wne="http://schemas.microsoft.com/office/word/2006/wordml" xmlns:wps="http://schemas.microsoft.com/office/word/2010/wordprocessingShape" mc:Ignorable="w14 w15 w16se w16cid w16 w16cex wp14">
   <w:abstractNum w:abstractNumId="0" w15:restartNumberingAfterBreak="0">
     <w:nsid w:val="FFFFFF88"/>
     <w:multiLevelType w:val="singleLevel"/>
@@ -10779,7 +10838,7 @@
     <w:lvl w:ilvl="0">
       <w:start w:val="1"/>
       <w:numFmt w:val="decimal"/>
-      <w:pStyle w:val="Nummerertliste"/>
+      <w:pStyle w:val="ListNumber"/>
       <w:lvlText w:val="%1."/>
       <w:lvlJc w:val="left"/>
       <w:pPr>
@@ -12254,7 +12313,7 @@
     <w:lvl w:ilvl="0">
       <w:start w:val="1"/>
       <w:numFmt w:val="decimal"/>
-      <w:pStyle w:val="Overskrift1"/>
+      <w:pStyle w:val="Heading1"/>
       <w:lvlText w:val="%1"/>
       <w:lvlJc w:val="left"/>
       <w:pPr>
@@ -12267,7 +12326,7 @@
     <w:lvl w:ilvl="1">
       <w:start w:val="1"/>
       <w:numFmt w:val="decimal"/>
-      <w:pStyle w:val="Overskrift2"/>
+      <w:pStyle w:val="Heading2"/>
       <w:lvlText w:val="%1.%2"/>
       <w:lvlJc w:val="left"/>
       <w:pPr>
@@ -12280,7 +12339,7 @@
     <w:lvl w:ilvl="2">
       <w:start w:val="1"/>
       <w:numFmt w:val="decimal"/>
-      <w:pStyle w:val="Overskrift3"/>
+      <w:pStyle w:val="Heading3"/>
       <w:lvlText w:val="%1.%2.%3"/>
       <w:lvlJc w:val="left"/>
       <w:pPr>
@@ -12293,7 +12352,7 @@
     <w:lvl w:ilvl="3">
       <w:start w:val="1"/>
       <w:numFmt w:val="decimal"/>
-      <w:pStyle w:val="Overskrift4"/>
+      <w:pStyle w:val="Heading4"/>
       <w:lvlText w:val="%1.%2.%3.%4"/>
       <w:lvlJc w:val="left"/>
       <w:pPr>
@@ -12306,7 +12365,7 @@
     <w:lvl w:ilvl="4">
       <w:start w:val="1"/>
       <w:numFmt w:val="decimal"/>
-      <w:pStyle w:val="Overskrift5"/>
+      <w:pStyle w:val="Heading5"/>
       <w:lvlText w:val="%1.%2.%3.%4.%5"/>
       <w:lvlJc w:val="left"/>
       <w:pPr>
@@ -12319,7 +12378,7 @@
     <w:lvl w:ilvl="5">
       <w:start w:val="1"/>
       <w:numFmt w:val="decimal"/>
-      <w:pStyle w:val="Overskrift6"/>
+      <w:pStyle w:val="Heading6"/>
       <w:lvlText w:val="%1.%2.%3.%4.%5.%6"/>
       <w:lvlJc w:val="left"/>
       <w:pPr>
@@ -12332,7 +12391,7 @@
     <w:lvl w:ilvl="6">
       <w:start w:val="1"/>
       <w:numFmt w:val="decimal"/>
-      <w:pStyle w:val="Overskrift7"/>
+      <w:pStyle w:val="Heading7"/>
       <w:lvlText w:val="%1.%2.%3.%4.%5.%6.%7"/>
       <w:lvlJc w:val="left"/>
       <w:pPr>
@@ -12345,7 +12404,7 @@
     <w:lvl w:ilvl="7">
       <w:start w:val="1"/>
       <w:numFmt w:val="decimal"/>
-      <w:pStyle w:val="Overskrift8"/>
+      <w:pStyle w:val="Heading8"/>
       <w:lvlText w:val="%1.%2.%3.%4.%5.%6.%7.%8"/>
       <w:lvlJc w:val="left"/>
       <w:pPr>
@@ -12358,7 +12417,7 @@
     <w:lvl w:ilvl="8">
       <w:start w:val="1"/>
       <w:numFmt w:val="decimal"/>
-      <w:pStyle w:val="Overskrift9"/>
+      <w:pStyle w:val="Heading9"/>
       <w:lvlText w:val="%1.%2.%3.%4.%5.%6.%7.%8.%9"/>
       <w:lvlJc w:val="left"/>
       <w:pPr>
@@ -12723,7 +12782,7 @@
 </file>
 
 <file path=word/styles.xml><?xml version="1.0" encoding="utf-8"?>
-<w:styles xmlns:mc="http://schemas.openxmlformats.org/markup-compatibility/2006" xmlns:r="http://schemas.openxmlformats.org/officeDocument/2006/relationships" xmlns:w="http://schemas.openxmlformats.org/wordprocessingml/2006/main" xmlns:w14="http://schemas.microsoft.com/office/word/2010/wordml" xmlns:w15="http://schemas.microsoft.com/office/word/2012/wordml" xmlns:w16cid="http://schemas.microsoft.com/office/word/2016/wordml/cid" xmlns:w16se="http://schemas.microsoft.com/office/word/2015/wordml/symex" mc:Ignorable="w14 w15 w16se w16cid">
+<w:styles xmlns:mc="http://schemas.openxmlformats.org/markup-compatibility/2006" xmlns:r="http://schemas.openxmlformats.org/officeDocument/2006/relationships" xmlns:w="http://schemas.openxmlformats.org/wordprocessingml/2006/main" xmlns:w14="http://schemas.microsoft.com/office/word/2010/wordml" xmlns:w15="http://schemas.microsoft.com/office/word/2012/wordml" xmlns:w16cex="http://schemas.microsoft.com/office/word/2018/wordml/cex" xmlns:w16cid="http://schemas.microsoft.com/office/word/2016/wordml/cid" xmlns:w16="http://schemas.microsoft.com/office/word/2018/wordml" xmlns:w16se="http://schemas.microsoft.com/office/word/2015/wordml/symex" mc:Ignorable="w14 w15 w16se w16cid w16 w16cex">
   <w:docDefaults>
     <w:rPrDefault>
       <w:rPr>
@@ -13117,7 +13176,7 @@
       <w:lang w:val="en-GB" w:eastAsia="en-US"/>
     </w:rPr>
   </w:style>
-  <w:style w:type="paragraph" w:styleId="Overskrift1">
+  <w:style w:type="paragraph" w:styleId="Heading1">
     <w:name w:val="heading 1"/>
     <w:basedOn w:val="Normal"/>
     <w:next w:val="Normal"/>
@@ -13137,7 +13196,7 @@
       <w:sz w:val="24"/>
     </w:rPr>
   </w:style>
-  <w:style w:type="paragraph" w:styleId="Overskrift2">
+  <w:style w:type="paragraph" w:styleId="Heading2">
     <w:name w:val="heading 2"/>
     <w:basedOn w:val="Normal"/>
     <w:next w:val="Normal"/>
@@ -13158,7 +13217,7 @@
       <w:sz w:val="22"/>
     </w:rPr>
   </w:style>
-  <w:style w:type="paragraph" w:styleId="Overskrift3">
+  <w:style w:type="paragraph" w:styleId="Heading3">
     <w:name w:val="heading 3"/>
     <w:basedOn w:val="Normal"/>
     <w:next w:val="Normal"/>
@@ -13177,7 +13236,7 @@
       <w:b/>
     </w:rPr>
   </w:style>
-  <w:style w:type="paragraph" w:styleId="Overskrift4">
+  <w:style w:type="paragraph" w:styleId="Heading4">
     <w:name w:val="heading 4"/>
     <w:basedOn w:val="Normal"/>
     <w:next w:val="Normal"/>
@@ -13197,7 +13256,7 @@
       <w:lang w:val="sq-AL"/>
     </w:rPr>
   </w:style>
-  <w:style w:type="paragraph" w:styleId="Overskrift5">
+  <w:style w:type="paragraph" w:styleId="Heading5">
     <w:name w:val="heading 5"/>
     <w:basedOn w:val="Normal"/>
     <w:next w:val="Normal"/>
@@ -13217,7 +13276,7 @@
       <w:sz w:val="22"/>
     </w:rPr>
   </w:style>
-  <w:style w:type="paragraph" w:styleId="Overskrift6">
+  <w:style w:type="paragraph" w:styleId="Heading6">
     <w:name w:val="heading 6"/>
     <w:basedOn w:val="Normal"/>
     <w:next w:val="Normal"/>
@@ -13237,7 +13296,7 @@
       <w:sz w:val="22"/>
     </w:rPr>
   </w:style>
-  <w:style w:type="paragraph" w:styleId="Overskrift7">
+  <w:style w:type="paragraph" w:styleId="Heading7">
     <w:name w:val="heading 7"/>
     <w:basedOn w:val="Normal"/>
     <w:next w:val="Normal"/>
@@ -13255,7 +13314,7 @@
       <w:i/>
     </w:rPr>
   </w:style>
-  <w:style w:type="paragraph" w:styleId="Overskrift8">
+  <w:style w:type="paragraph" w:styleId="Heading8">
     <w:name w:val="heading 8"/>
     <w:basedOn w:val="Normal"/>
     <w:next w:val="Normal"/>
@@ -13273,7 +13332,7 @@
       <w:i/>
     </w:rPr>
   </w:style>
-  <w:style w:type="paragraph" w:styleId="Overskrift9">
+  <w:style w:type="paragraph" w:styleId="Heading9">
     <w:name w:val="heading 9"/>
     <w:basedOn w:val="Normal"/>
     <w:next w:val="Normal"/>
@@ -13291,13 +13350,13 @@
       <w:i/>
     </w:rPr>
   </w:style>
-  <w:style w:type="character" w:default="1" w:styleId="Standardskriftforavsnitt">
+  <w:style w:type="character" w:default="1" w:styleId="DefaultParagraphFont">
     <w:name w:val="Default Paragraph Font"/>
     <w:uiPriority w:val="1"/>
     <w:semiHidden/>
     <w:unhideWhenUsed/>
   </w:style>
-  <w:style w:type="table" w:default="1" w:styleId="Vanligtabell">
+  <w:style w:type="table" w:default="1" w:styleId="TableNormal">
     <w:name w:val="Normal Table"/>
     <w:uiPriority w:val="99"/>
     <w:semiHidden/>
@@ -13312,13 +13371,13 @@
       </w:tblCellMar>
     </w:tblPr>
   </w:style>
-  <w:style w:type="numbering" w:default="1" w:styleId="Ingenliste">
+  <w:style w:type="numbering" w:default="1" w:styleId="NoList">
     <w:name w:val="No List"/>
     <w:uiPriority w:val="99"/>
     <w:semiHidden/>
     <w:unhideWhenUsed/>
   </w:style>
-  <w:style w:type="paragraph" w:styleId="Topptekst">
+  <w:style w:type="paragraph" w:styleId="Header">
     <w:name w:val="header"/>
     <w:basedOn w:val="Normal"/>
     <w:pPr>
@@ -13328,10 +13387,10 @@
       </w:tabs>
     </w:pPr>
   </w:style>
-  <w:style w:type="paragraph" w:styleId="Bunntekst">
+  <w:style w:type="paragraph" w:styleId="Footer">
     <w:name w:val="footer"/>
     <w:basedOn w:val="Normal"/>
-    <w:link w:val="BunntekstTegn"/>
+    <w:link w:val="FooterChar"/>
     <w:uiPriority w:val="99"/>
     <w:pPr>
       <w:tabs>
@@ -13344,7 +13403,7 @@
       <w:sz w:val="16"/>
     </w:rPr>
   </w:style>
-  <w:style w:type="paragraph" w:styleId="INNH1">
+  <w:style w:type="paragraph" w:styleId="TOC1">
     <w:name w:val="toc 1"/>
     <w:basedOn w:val="Normal"/>
     <w:next w:val="Normal"/>
@@ -13358,7 +13417,7 @@
       <w:sz w:val="20"/>
     </w:rPr>
   </w:style>
-  <w:style w:type="paragraph" w:styleId="INNH2">
+  <w:style w:type="paragraph" w:styleId="TOC2">
     <w:name w:val="toc 2"/>
     <w:basedOn w:val="Normal"/>
     <w:next w:val="Normal"/>
@@ -13371,7 +13430,7 @@
       <w:sz w:val="20"/>
     </w:rPr>
   </w:style>
-  <w:style w:type="paragraph" w:styleId="INNH3">
+  <w:style w:type="paragraph" w:styleId="TOC3">
     <w:name w:val="toc 3"/>
     <w:basedOn w:val="Normal"/>
     <w:next w:val="Normal"/>
@@ -13384,7 +13443,7 @@
       <w:sz w:val="20"/>
     </w:rPr>
   </w:style>
-  <w:style w:type="paragraph" w:styleId="INNH4">
+  <w:style w:type="paragraph" w:styleId="TOC4">
     <w:name w:val="toc 4"/>
     <w:basedOn w:val="Normal"/>
     <w:next w:val="Normal"/>
@@ -13393,7 +13452,7 @@
       <w:ind w:left="720"/>
     </w:pPr>
   </w:style>
-  <w:style w:type="paragraph" w:styleId="INNH5">
+  <w:style w:type="paragraph" w:styleId="TOC5">
     <w:name w:val="toc 5"/>
     <w:basedOn w:val="Normal"/>
     <w:next w:val="Normal"/>
@@ -13402,7 +13461,7 @@
       <w:ind w:left="960"/>
     </w:pPr>
   </w:style>
-  <w:style w:type="paragraph" w:styleId="INNH6">
+  <w:style w:type="paragraph" w:styleId="TOC6">
     <w:name w:val="toc 6"/>
     <w:basedOn w:val="Normal"/>
     <w:next w:val="Normal"/>
@@ -13411,7 +13470,7 @@
       <w:ind w:left="1200"/>
     </w:pPr>
   </w:style>
-  <w:style w:type="paragraph" w:styleId="INNH7">
+  <w:style w:type="paragraph" w:styleId="TOC7">
     <w:name w:val="toc 7"/>
     <w:basedOn w:val="Normal"/>
     <w:next w:val="Normal"/>
@@ -13420,7 +13479,7 @@
       <w:ind w:left="1440"/>
     </w:pPr>
   </w:style>
-  <w:style w:type="paragraph" w:styleId="INNH8">
+  <w:style w:type="paragraph" w:styleId="TOC8">
     <w:name w:val="toc 8"/>
     <w:basedOn w:val="Normal"/>
     <w:next w:val="Normal"/>
@@ -13429,7 +13488,7 @@
       <w:ind w:left="1680"/>
     </w:pPr>
   </w:style>
-  <w:style w:type="paragraph" w:styleId="INNH9">
+  <w:style w:type="paragraph" w:styleId="TOC9">
     <w:name w:val="toc 9"/>
     <w:basedOn w:val="Normal"/>
     <w:next w:val="Normal"/>
@@ -13438,7 +13497,7 @@
       <w:ind w:left="1920"/>
     </w:pPr>
   </w:style>
-  <w:style w:type="paragraph" w:styleId="Indeks1">
+  <w:style w:type="paragraph" w:styleId="Index1">
     <w:name w:val="index 1"/>
     <w:basedOn w:val="Normal"/>
     <w:next w:val="Normal"/>
@@ -13453,7 +13512,7 @@
       <w:b/>
     </w:rPr>
   </w:style>
-  <w:style w:type="paragraph" w:styleId="Indeks3">
+  <w:style w:type="paragraph" w:styleId="Index3">
     <w:name w:val="index 3"/>
     <w:basedOn w:val="Normal"/>
     <w:next w:val="Normal"/>
@@ -13465,7 +13524,7 @@
       <w:ind w:left="600" w:hanging="200"/>
     </w:pPr>
   </w:style>
-  <w:style w:type="paragraph" w:styleId="Bildetekst">
+  <w:style w:type="paragraph" w:styleId="Caption">
     <w:name w:val="caption"/>
     <w:basedOn w:val="Normal"/>
     <w:next w:val="Normal"/>
@@ -13477,14 +13536,14 @@
       <w:i/>
     </w:rPr>
   </w:style>
-  <w:style w:type="character" w:styleId="Fotnotereferanse">
+  <w:style w:type="character" w:styleId="FootnoteReference">
     <w:name w:val="footnote reference"/>
     <w:semiHidden/>
     <w:rPr>
       <w:vertAlign w:val="superscript"/>
     </w:rPr>
   </w:style>
-  <w:style w:type="paragraph" w:styleId="Fotnotetekst">
+  <w:style w:type="paragraph" w:styleId="FootnoteText">
     <w:name w:val="footnote text"/>
     <w:basedOn w:val="Normal"/>
     <w:semiHidden/>
@@ -13495,30 +13554,30 @@
       <w:sz w:val="20"/>
     </w:rPr>
   </w:style>
-  <w:style w:type="character" w:styleId="Merknadsreferanse">
+  <w:style w:type="character" w:styleId="CommentReference">
     <w:name w:val="annotation reference"/>
     <w:semiHidden/>
     <w:rPr>
       <w:sz w:val="16"/>
     </w:rPr>
   </w:style>
-  <w:style w:type="paragraph" w:styleId="Merknadstekst">
+  <w:style w:type="paragraph" w:styleId="CommentText">
     <w:name w:val="annotation text"/>
     <w:basedOn w:val="Normal"/>
-    <w:link w:val="MerknadstekstTegn"/>
+    <w:link w:val="CommentTextChar"/>
     <w:semiHidden/>
     <w:rPr>
       <w:sz w:val="20"/>
     </w:rPr>
   </w:style>
-  <w:style w:type="character" w:styleId="Hyperkobling">
+  <w:style w:type="character" w:styleId="Hyperlink">
     <w:name w:val="Hyperlink"/>
     <w:rPr>
       <w:color w:val="0000FF"/>
       <w:u w:val="single"/>
     </w:rPr>
   </w:style>
-  <w:style w:type="character" w:styleId="Fulgthyperkobling">
+  <w:style w:type="character" w:styleId="FollowedHyperlink">
     <w:name w:val="FollowedHyperlink"/>
     <w:rPr>
       <w:color w:val="800080"/>
@@ -13536,7 +13595,7 @@
   </w:style>
   <w:style w:type="paragraph" w:customStyle="1" w:styleId="Appendix">
     <w:name w:val="Appendix"/>
-    <w:basedOn w:val="Overskrift1"/>
+    <w:basedOn w:val="Heading1"/>
     <w:pPr>
       <w:keepNext/>
       <w:numPr>
@@ -13562,7 +13621,7 @@
       <w:lang w:val="en-US"/>
     </w:rPr>
   </w:style>
-  <w:style w:type="paragraph" w:styleId="Dokumentkart">
+  <w:style w:type="paragraph" w:styleId="DocumentMap">
     <w:name w:val="Document Map"/>
     <w:basedOn w:val="Normal"/>
     <w:semiHidden/>
@@ -13585,9 +13644,9 @@
       <w:sz w:val="20"/>
     </w:rPr>
   </w:style>
-  <w:style w:type="table" w:styleId="Tabellrutenett">
+  <w:style w:type="table" w:styleId="TableGrid">
     <w:name w:val="Table Grid"/>
-    <w:basedOn w:val="Vanligtabell"/>
+    <w:basedOn w:val="TableNormal"/>
     <w:uiPriority w:val="59"/>
     <w:rsid w:val="00FB38FA"/>
     <w:tblPr>
@@ -13612,7 +13671,7 @@
       <w:sz w:val="20"/>
     </w:rPr>
   </w:style>
-  <w:style w:type="character" w:styleId="Utheving">
+  <w:style w:type="character" w:styleId="Emphasis">
     <w:name w:val="Emphasis"/>
     <w:qFormat/>
     <w:rsid w:val="00376949"/>
@@ -13623,7 +13682,7 @@
   </w:style>
   <w:style w:type="paragraph" w:customStyle="1" w:styleId="Style1">
     <w:name w:val="Style1"/>
-    <w:basedOn w:val="Overskrift4"/>
+    <w:basedOn w:val="Heading4"/>
     <w:autoRedefine/>
     <w:rsid w:val="0092522D"/>
     <w:rPr>
@@ -13632,16 +13691,16 @@
   </w:style>
   <w:style w:type="paragraph" w:customStyle="1" w:styleId="Ref">
     <w:name w:val="Ref"/>
-    <w:basedOn w:val="Nummerertliste"/>
+    <w:basedOn w:val="ListNumber"/>
     <w:rsid w:val="0015485B"/>
     <w:rPr>
       <w:rFonts w:cs="Arial"/>
       <w:lang w:val="sq-AL"/>
     </w:rPr>
   </w:style>
-  <w:style w:type="table" w:styleId="Tabell-3D-effekt3">
+  <w:style w:type="table" w:styleId="Table3Deffects3">
     <w:name w:val="Table 3D effects 3"/>
-    <w:basedOn w:val="Vanligtabell"/>
+    <w:basedOn w:val="TableNormal"/>
     <w:rsid w:val="00360D8E"/>
     <w:tblPr>
       <w:tblStyleRowBandSize w:val="1"/>
@@ -13725,7 +13784,7 @@
       </w:tcPr>
     </w:tblStylePr>
   </w:style>
-  <w:style w:type="paragraph" w:styleId="Nummerertliste">
+  <w:style w:type="paragraph" w:styleId="ListNumber">
     <w:name w:val="List Number"/>
     <w:basedOn w:val="Normal"/>
     <w:rsid w:val="00680AFE"/>
@@ -13735,7 +13794,7 @@
       </w:numPr>
     </w:pPr>
   </w:style>
-  <w:style w:type="paragraph" w:styleId="Listeavsnitt">
+  <w:style w:type="paragraph" w:styleId="ListParagraph">
     <w:name w:val="List Paragraph"/>
     <w:basedOn w:val="Normal"/>
     <w:uiPriority w:val="34"/>
@@ -13745,9 +13804,9 @@
       <w:ind w:left="708"/>
     </w:pPr>
   </w:style>
-  <w:style w:type="table" w:styleId="Enkelttabell3">
+  <w:style w:type="table" w:styleId="TableSimple3">
     <w:name w:val="Table Simple 3"/>
-    <w:basedOn w:val="Vanligtabell"/>
+    <w:basedOn w:val="TableNormal"/>
     <w:rsid w:val="00F56828"/>
     <w:tblPr>
       <w:tblBorders>
@@ -13778,7 +13837,7 @@
   </w:style>
   <w:style w:type="table" w:customStyle="1" w:styleId="BV-QR-SingleColumn">
     <w:name w:val="BV-QR-SingleColumn"/>
-    <w:basedOn w:val="Vanligtabell"/>
+    <w:basedOn w:val="TableNormal"/>
     <w:rsid w:val="001A0E53"/>
     <w:pPr>
       <w:spacing w:before="20" w:after="20" w:line="20" w:lineRule="atLeast"/>
@@ -13825,13 +13884,13 @@
   </w:style>
   <w:style w:type="table" w:customStyle="1" w:styleId="BV-QR-Nx3">
     <w:name w:val="BV-QR-Nx3"/>
-    <w:basedOn w:val="Vanligtabell"/>
+    <w:basedOn w:val="TableNormal"/>
     <w:rsid w:val="009C332E"/>
     <w:tblPr/>
   </w:style>
   <w:style w:type="table" w:customStyle="1" w:styleId="BV-Table-Nx1">
     <w:name w:val="BV-Table-Nx1"/>
-    <w:basedOn w:val="Vanligtabell"/>
+    <w:basedOn w:val="TableNormal"/>
     <w:rsid w:val="00E258C3"/>
     <w:pPr>
       <w:spacing w:before="20" w:after="20" w:line="20" w:lineRule="atLeast"/>
@@ -13883,29 +13942,29 @@
       </w:tcPr>
     </w:tblStylePr>
   </w:style>
-  <w:style w:type="paragraph" w:styleId="Kommentaremne">
+  <w:style w:type="paragraph" w:styleId="CommentSubject">
     <w:name w:val="annotation subject"/>
-    <w:basedOn w:val="Merknadstekst"/>
-    <w:next w:val="Merknadstekst"/>
-    <w:link w:val="KommentaremneTegn"/>
+    <w:basedOn w:val="CommentText"/>
+    <w:next w:val="CommentText"/>
+    <w:link w:val="CommentSubjectChar"/>
     <w:rsid w:val="0003573B"/>
     <w:rPr>
       <w:b/>
       <w:bCs/>
     </w:rPr>
   </w:style>
-  <w:style w:type="character" w:customStyle="1" w:styleId="MerknadstekstTegn">
-    <w:name w:val="Merknadstekst Tegn"/>
-    <w:link w:val="Merknadstekst"/>
+  <w:style w:type="character" w:customStyle="1" w:styleId="CommentTextChar">
+    <w:name w:val="Comment Text Char"/>
+    <w:link w:val="CommentText"/>
     <w:semiHidden/>
     <w:rsid w:val="0003573B"/>
     <w:rPr>
       <w:lang w:val="en-GB"/>
     </w:rPr>
   </w:style>
-  <w:style w:type="character" w:customStyle="1" w:styleId="KommentaremneTegn">
-    <w:name w:val="Kommentaremne Tegn"/>
-    <w:link w:val="Kommentaremne"/>
+  <w:style w:type="character" w:customStyle="1" w:styleId="CommentSubjectChar">
+    <w:name w:val="Comment Subject Char"/>
+    <w:link w:val="CommentSubject"/>
     <w:rsid w:val="0003573B"/>
     <w:rPr>
       <w:b/>
@@ -13913,10 +13972,10 @@
       <w:lang w:val="en-GB"/>
     </w:rPr>
   </w:style>
-  <w:style w:type="paragraph" w:styleId="Bobletekst">
+  <w:style w:type="paragraph" w:styleId="BalloonText">
     <w:name w:val="Balloon Text"/>
     <w:basedOn w:val="Normal"/>
-    <w:link w:val="BobletekstTegn"/>
+    <w:link w:val="BalloonTextChar"/>
     <w:rsid w:val="0003573B"/>
     <w:rPr>
       <w:rFonts w:ascii="Tahoma" w:hAnsi="Tahoma" w:cs="Tahoma"/>
@@ -13924,9 +13983,9 @@
       <w:szCs w:val="16"/>
     </w:rPr>
   </w:style>
-  <w:style w:type="character" w:customStyle="1" w:styleId="BobletekstTegn">
-    <w:name w:val="Bobletekst Tegn"/>
-    <w:link w:val="Bobletekst"/>
+  <w:style w:type="character" w:customStyle="1" w:styleId="BalloonTextChar">
+    <w:name w:val="Balloon Text Char"/>
+    <w:link w:val="BalloonText"/>
     <w:rsid w:val="0003573B"/>
     <w:rPr>
       <w:rFonts w:ascii="Tahoma" w:hAnsi="Tahoma" w:cs="Tahoma"/>
@@ -13935,18 +13994,18 @@
       <w:lang w:val="en-GB"/>
     </w:rPr>
   </w:style>
-  <w:style w:type="paragraph" w:styleId="Brdtekst">
+  <w:style w:type="paragraph" w:styleId="BodyText">
     <w:name w:val="Body Text"/>
     <w:basedOn w:val="Normal"/>
-    <w:link w:val="BrdtekstTegn"/>
+    <w:link w:val="BodyTextChar"/>
     <w:rsid w:val="00E2206C"/>
     <w:pPr>
       <w:spacing w:after="120"/>
     </w:pPr>
   </w:style>
-  <w:style w:type="character" w:customStyle="1" w:styleId="BrdtekstTegn">
-    <w:name w:val="Brødtekst Tegn"/>
-    <w:link w:val="Brdtekst"/>
+  <w:style w:type="character" w:customStyle="1" w:styleId="BodyTextChar">
+    <w:name w:val="Body Text Char"/>
+    <w:link w:val="BodyText"/>
     <w:rsid w:val="00E2206C"/>
     <w:rPr>
       <w:sz w:val="24"/>
@@ -13964,7 +14023,7 @@
   </w:style>
   <w:style w:type="table" w:customStyle="1" w:styleId="Rutenettabell1lys-uthevingsfarge11">
     <w:name w:val="Rutenettabell 1 lys - uthevingsfarge 11"/>
-    <w:basedOn w:val="Vanligtabell"/>
+    <w:basedOn w:val="TableNormal"/>
     <w:uiPriority w:val="46"/>
     <w:rsid w:val="005A2CB9"/>
     <w:rPr>
@@ -14036,11 +14095,11 @@
       <w:color w:val="000000"/>
     </w:rPr>
   </w:style>
-  <w:style w:type="paragraph" w:styleId="Tittel">
+  <w:style w:type="paragraph" w:styleId="Title">
     <w:name w:val="Title"/>
     <w:basedOn w:val="Normal"/>
     <w:next w:val="Normal"/>
-    <w:link w:val="TittelTegn"/>
+    <w:link w:val="TitleChar"/>
     <w:qFormat/>
     <w:rsid w:val="00F26B83"/>
     <w:pPr>
@@ -14056,10 +14115,10 @@
       <w:szCs w:val="56"/>
     </w:rPr>
   </w:style>
-  <w:style w:type="character" w:customStyle="1" w:styleId="TittelTegn">
-    <w:name w:val="Tittel Tegn"/>
-    <w:basedOn w:val="Standardskriftforavsnitt"/>
-    <w:link w:val="Tittel"/>
+  <w:style w:type="character" w:customStyle="1" w:styleId="TitleChar">
+    <w:name w:val="Title Char"/>
+    <w:basedOn w:val="DefaultParagraphFont"/>
+    <w:link w:val="Title"/>
     <w:rsid w:val="00F26B83"/>
     <w:rPr>
       <w:rFonts w:ascii="Helvetica Neue" w:eastAsiaTheme="majorEastAsia" w:hAnsi="Helvetica Neue" w:cstheme="majorBidi"/>
@@ -14072,11 +14131,11 @@
       <w:lang w:val="en-GB" w:eastAsia="en-US"/>
     </w:rPr>
   </w:style>
-  <w:style w:type="paragraph" w:styleId="Undertittel">
+  <w:style w:type="paragraph" w:styleId="Subtitle">
     <w:name w:val="Subtitle"/>
     <w:basedOn w:val="Normal"/>
     <w:next w:val="Normal"/>
-    <w:link w:val="UndertittelTegn"/>
+    <w:link w:val="SubtitleChar"/>
     <w:qFormat/>
     <w:rsid w:val="00E61652"/>
     <w:pPr>
@@ -14093,10 +14152,10 @@
       <w:szCs w:val="22"/>
     </w:rPr>
   </w:style>
-  <w:style w:type="character" w:customStyle="1" w:styleId="UndertittelTegn">
-    <w:name w:val="Undertittel Tegn"/>
-    <w:basedOn w:val="Standardskriftforavsnitt"/>
-    <w:link w:val="Undertittel"/>
+  <w:style w:type="character" w:customStyle="1" w:styleId="SubtitleChar">
+    <w:name w:val="Subtitle Char"/>
+    <w:basedOn w:val="DefaultParagraphFont"/>
+    <w:link w:val="Subtitle"/>
     <w:rsid w:val="00E61652"/>
     <w:rPr>
       <w:rFonts w:ascii="Helvetica Neue Thin" w:eastAsiaTheme="minorEastAsia" w:hAnsi="Helvetica Neue Thin" w:cstheme="minorBidi"/>
@@ -14107,10 +14166,10 @@
       <w:lang w:val="en-GB" w:eastAsia="en-US"/>
     </w:rPr>
   </w:style>
-  <w:style w:type="character" w:customStyle="1" w:styleId="BunntekstTegn">
-    <w:name w:val="Bunntekst Tegn"/>
-    <w:basedOn w:val="Standardskriftforavsnitt"/>
-    <w:link w:val="Bunntekst"/>
+  <w:style w:type="character" w:customStyle="1" w:styleId="FooterChar">
+    <w:name w:val="Footer Char"/>
+    <w:basedOn w:val="DefaultParagraphFont"/>
+    <w:link w:val="Footer"/>
     <w:uiPriority w:val="99"/>
     <w:rsid w:val="0075323D"/>
     <w:rPr>
@@ -14119,9 +14178,9 @@
       <w:lang w:val="en-GB" w:eastAsia="en-US"/>
     </w:rPr>
   </w:style>
-  <w:style w:type="character" w:styleId="Sidetall">
+  <w:style w:type="character" w:styleId="PageNumber">
     <w:name w:val="page number"/>
-    <w:basedOn w:val="Standardskriftforavsnitt"/>
+    <w:basedOn w:val="DefaultParagraphFont"/>
     <w:rsid w:val="00DA1B07"/>
   </w:style>
   <w:style w:type="paragraph" w:styleId="NormalWeb">
@@ -14140,9 +14199,9 @@
       <w:lang w:val="nb-NO" w:eastAsia="nb-NO"/>
     </w:rPr>
   </w:style>
-  <w:style w:type="character" w:styleId="Ulstomtale">
+  <w:style w:type="character" w:styleId="UnresolvedMention">
     <w:name w:val="Unresolved Mention"/>
-    <w:basedOn w:val="Standardskriftforavsnitt"/>
+    <w:basedOn w:val="DefaultParagraphFont"/>
     <w:uiPriority w:val="99"/>
     <w:semiHidden/>
     <w:unhideWhenUsed/>
@@ -14421,7 +14480,7 @@
 </file>
 
 <file path=customXml/itemProps1.xml><?xml version="1.0" encoding="utf-8"?>
-<ds:datastoreItem xmlns:ds="http://schemas.openxmlformats.org/officeDocument/2006/customXml" ds:itemID="{85E2D108-7200-3643-8946-6E6160B08783}">
+<ds:datastoreItem xmlns:ds="http://schemas.openxmlformats.org/officeDocument/2006/customXml" ds:itemID="{872C6C11-F35F-4AB0-B6BE-0734DB68BB91}">
   <ds:schemaRefs>
     <ds:schemaRef ds:uri="http://schemas.openxmlformats.org/officeDocument/2006/bibliography"/>
   </ds:schemaRefs>

</xml_diff>

<commit_message>
BV_UVVM-1018: changed to t_slv_array type in GMII QRs
</commit_message>
<xml_diff>
--- a/bitvis_vip_gmii/doc/gmii_bfm_QuickRef.docx
+++ b/bitvis_vip_gmii/doc/gmii_bfm_QuickRef.docx
@@ -616,7 +616,27 @@
                 <w:sz w:val="16"/>
                 <w:szCs w:val="15"/>
               </w:rPr>
-              <w:t xml:space="preserve">, C_SCOPE, </w:t>
+              <w:t xml:space="preserve">, </w:t>
+            </w:r>
+            <w:proofErr w:type="spellStart"/>
+            <w:r>
+              <w:rPr>
+                <w:rFonts w:cs="Verdana"/>
+                <w:b w:val="0"/>
+                <w:sz w:val="16"/>
+                <w:szCs w:val="15"/>
+              </w:rPr>
+              <w:t>C_SCOPE</w:t>
+            </w:r>
+            <w:proofErr w:type="spellEnd"/>
+            <w:r>
+              <w:rPr>
+                <w:rFonts w:cs="Verdana"/>
+                <w:b w:val="0"/>
+                <w:sz w:val="16"/>
+                <w:szCs w:val="15"/>
+              </w:rPr>
+              <w:t xml:space="preserve">, </w:t>
             </w:r>
             <w:proofErr w:type="spellStart"/>
             <w:r>
@@ -1347,7 +1367,27 @@
                 <w:sz w:val="16"/>
                 <w:szCs w:val="15"/>
               </w:rPr>
-              <w:t xml:space="preserve">, C_SCOPE, </w:t>
+              <w:t xml:space="preserve">, </w:t>
+            </w:r>
+            <w:proofErr w:type="spellStart"/>
+            <w:r>
+              <w:rPr>
+                <w:rFonts w:cs="Verdana"/>
+                <w:b w:val="0"/>
+                <w:sz w:val="16"/>
+                <w:szCs w:val="15"/>
+              </w:rPr>
+              <w:t>C_SCOPE</w:t>
+            </w:r>
+            <w:proofErr w:type="spellEnd"/>
+            <w:r>
+              <w:rPr>
+                <w:rFonts w:cs="Verdana"/>
+                <w:b w:val="0"/>
+                <w:sz w:val="16"/>
+                <w:szCs w:val="15"/>
+              </w:rPr>
+              <w:t xml:space="preserve">, </w:t>
             </w:r>
             <w:proofErr w:type="spellStart"/>
             <w:r>
@@ -2091,7 +2131,27 @@
                 <w:sz w:val="16"/>
                 <w:szCs w:val="15"/>
               </w:rPr>
-              <w:t xml:space="preserve">, ERROR, C_SCOPE, </w:t>
+              <w:t xml:space="preserve">, ERROR, </w:t>
+            </w:r>
+            <w:proofErr w:type="spellStart"/>
+            <w:r>
+              <w:rPr>
+                <w:rFonts w:cs="Verdana"/>
+                <w:b w:val="0"/>
+                <w:sz w:val="16"/>
+                <w:szCs w:val="15"/>
+              </w:rPr>
+              <w:t>C_SCOPE</w:t>
+            </w:r>
+            <w:proofErr w:type="spellEnd"/>
+            <w:r>
+              <w:rPr>
+                <w:rFonts w:cs="Verdana"/>
+                <w:b w:val="0"/>
+                <w:sz w:val="16"/>
+                <w:szCs w:val="15"/>
+              </w:rPr>
+              <w:t xml:space="preserve">, </w:t>
             </w:r>
             <w:proofErr w:type="spellStart"/>
             <w:r>
@@ -2608,7 +2668,7 @@
     </w:p>
     <w:tbl>
       <w:tblPr>
-        <w:tblStyle w:val="TableGrid"/>
+        <w:tblStyle w:val="Tabellrutenett"/>
         <w:tblW w:w="0" w:type="auto"/>
         <w:tblBorders>
           <w:top w:val="none" w:sz="0" w:space="0" w:color="auto"/>
@@ -2674,12 +2734,20 @@
                       <w:szCs w:val="32"/>
                     </w:rPr>
                   </w:pPr>
+                  <w:proofErr w:type="spellStart"/>
                   <w:r>
                     <w:rPr>
                       <w:szCs w:val="16"/>
                     </w:rPr>
                     <w:lastRenderedPageBreak/>
-                    <w:t>BFM Configuration record ´</w:t>
+                    <w:t>BFM</w:t>
+                  </w:r>
+                  <w:proofErr w:type="spellEnd"/>
+                  <w:r>
+                    <w:rPr>
+                      <w:szCs w:val="16"/>
+                    </w:rPr>
+                    <w:t xml:space="preserve"> Configuration record ´</w:t>
                   </w:r>
                   <w:proofErr w:type="spellStart"/>
                   <w:r>
@@ -3742,15 +3810,7 @@
                       <w:bCs/>
                       <w:sz w:val="15"/>
                     </w:rPr>
-                    <w:t>t_</w:t>
-                  </w:r>
-                  <w:r>
-                    <w:rPr>
-                      <w:rFonts w:cs="Helvetica"/>
-                      <w:bCs/>
-                      <w:sz w:val="15"/>
-                    </w:rPr>
-                    <w:t>match_strictness</w:t>
+                    <w:t>t_match_strictness</w:t>
                   </w:r>
                   <w:proofErr w:type="spellEnd"/>
                 </w:p>
@@ -4726,7 +4786,7 @@
     </w:tbl>
     <w:p>
       <w:pPr>
-        <w:pStyle w:val="Subtitle"/>
+        <w:pStyle w:val="Undertittel"/>
         <w:spacing w:after="40"/>
         <w:rPr>
           <w:rFonts w:ascii="Helvetica Light" w:hAnsi="Helvetica Light"/>
@@ -5421,7 +5481,7 @@
     </w:p>
     <w:p>
       <w:pPr>
-        <w:pStyle w:val="Subtitle"/>
+        <w:pStyle w:val="Undertittel"/>
         <w:spacing w:after="40"/>
         <w:rPr>
           <w:rFonts w:ascii="Helvetica Light" w:hAnsi="Helvetica Light"/>
@@ -5668,7 +5728,19 @@
               <w:rPr>
                 <w:sz w:val="15"/>
               </w:rPr>
-              <w:t>t_byte_array</w:t>
+              <w:t>t_</w:t>
+            </w:r>
+            <w:r>
+              <w:rPr>
+                <w:sz w:val="15"/>
+              </w:rPr>
+              <w:t>slv</w:t>
+            </w:r>
+            <w:r>
+              <w:rPr>
+                <w:sz w:val="15"/>
+              </w:rPr>
+              <w:t>_array</w:t>
             </w:r>
             <w:proofErr w:type="spellEnd"/>
           </w:p>
@@ -6021,7 +6093,23 @@
                 <w:sz w:val="15"/>
                 <w:szCs w:val="15"/>
               </w:rPr>
-              <w:t>t_byte_array</w:t>
+              <w:t>t_</w:t>
+            </w:r>
+            <w:r>
+              <w:rPr>
+                <w:rFonts w:ascii="Courier New" w:hAnsi="Courier New" w:cs="Courier New"/>
+                <w:sz w:val="15"/>
+                <w:szCs w:val="15"/>
+              </w:rPr>
+              <w:t>slv</w:t>
+            </w:r>
+            <w:r>
+              <w:rPr>
+                <w:rFonts w:ascii="Courier New" w:hAnsi="Courier New" w:cs="Courier New"/>
+                <w:sz w:val="15"/>
+                <w:szCs w:val="15"/>
+              </w:rPr>
+              <w:t>_array</w:t>
             </w:r>
             <w:proofErr w:type="spellEnd"/>
             <w:r>
@@ -6030,7 +6118,41 @@
                 <w:sz w:val="15"/>
                 <w:szCs w:val="15"/>
               </w:rPr>
-              <w:t>(0 to C_MAX_BYTES-1);</w:t>
+              <w:t>(0 to C_MAX_BYTES-1)</w:t>
+            </w:r>
+            <w:r>
+              <w:rPr>
+                <w:rFonts w:ascii="Courier New" w:hAnsi="Courier New" w:cs="Courier New"/>
+                <w:sz w:val="15"/>
+                <w:szCs w:val="15"/>
+              </w:rPr>
+              <w:t xml:space="preserve">(7 </w:t>
+            </w:r>
+            <w:proofErr w:type="spellStart"/>
+            <w:r>
+              <w:rPr>
+                <w:rFonts w:ascii="Courier New" w:hAnsi="Courier New" w:cs="Courier New"/>
+                <w:sz w:val="15"/>
+                <w:szCs w:val="15"/>
+              </w:rPr>
+              <w:t>downto</w:t>
+            </w:r>
+            <w:proofErr w:type="spellEnd"/>
+            <w:r>
+              <w:rPr>
+                <w:rFonts w:ascii="Courier New" w:hAnsi="Courier New" w:cs="Courier New"/>
+                <w:sz w:val="15"/>
+                <w:szCs w:val="15"/>
+              </w:rPr>
+              <w:t xml:space="preserve"> 0)</w:t>
+            </w:r>
+            <w:r>
+              <w:rPr>
+                <w:rFonts w:ascii="Courier New" w:hAnsi="Courier New" w:cs="Courier New"/>
+                <w:sz w:val="15"/>
+                <w:szCs w:val="15"/>
+              </w:rPr>
+              <w:t>;</w:t>
             </w:r>
           </w:p>
         </w:tc>
@@ -7029,7 +7151,7 @@
               <w:rPr>
                 <w:sz w:val="15"/>
               </w:rPr>
-              <w:t>2</w:t>
+              <w:t>0</w:t>
             </w:r>
             <w:r>
               <w:rPr>
@@ -7271,7 +7393,7 @@
     <w:bookmarkEnd w:id="2"/>
     <w:p>
       <w:pPr>
-        <w:pStyle w:val="Subtitle"/>
+        <w:pStyle w:val="Undertittel"/>
         <w:rPr>
           <w:rFonts w:ascii="Helvetica Light" w:hAnsi="Helvetica Light"/>
         </w:rPr>
@@ -7286,7 +7408,7 @@
     </w:p>
     <w:p>
       <w:pPr>
-        <w:pStyle w:val="Heading1"/>
+        <w:pStyle w:val="Overskrift1"/>
         <w:rPr>
           <w:rFonts w:ascii="Helvetica" w:hAnsi="Helvetica"/>
         </w:rPr>
@@ -7738,7 +7860,21 @@
                 <w:sz w:val="15"/>
                 <w:szCs w:val="15"/>
               </w:rPr>
-              <w:t>t_byte_array</w:t>
+              <w:t>t_</w:t>
+            </w:r>
+            <w:r>
+              <w:rPr>
+                <w:sz w:val="15"/>
+                <w:szCs w:val="15"/>
+              </w:rPr>
+              <w:t>slv</w:t>
+            </w:r>
+            <w:r>
+              <w:rPr>
+                <w:sz w:val="15"/>
+                <w:szCs w:val="15"/>
+              </w:rPr>
+              <w:t>_array</w:t>
             </w:r>
             <w:proofErr w:type="spellEnd"/>
             <w:r>
@@ -8268,7 +8404,21 @@
                 <w:sz w:val="15"/>
                 <w:szCs w:val="15"/>
               </w:rPr>
-              <w:t>t_byte_array</w:t>
+              <w:t>t_</w:t>
+            </w:r>
+            <w:r>
+              <w:rPr>
+                <w:sz w:val="15"/>
+                <w:szCs w:val="15"/>
+              </w:rPr>
+              <w:t>slv</w:t>
+            </w:r>
+            <w:r>
+              <w:rPr>
+                <w:sz w:val="15"/>
+                <w:szCs w:val="15"/>
+              </w:rPr>
+              <w:t>_array</w:t>
             </w:r>
             <w:proofErr w:type="spellEnd"/>
             <w:r>
@@ -8967,7 +9117,7 @@
     </w:p>
     <w:p>
       <w:pPr>
-        <w:pStyle w:val="Heading1"/>
+        <w:pStyle w:val="Overskrift1"/>
         <w:rPr>
           <w:rFonts w:ascii="Helvetica" w:hAnsi="Helvetica"/>
         </w:rPr>
@@ -10458,7 +10608,7 @@
     <w:p/>
     <w:p>
       <w:pPr>
-        <w:pStyle w:val="Heading1"/>
+        <w:pStyle w:val="Overskrift1"/>
         <w:rPr>
           <w:rFonts w:ascii="Helvetica" w:hAnsi="Helvetica"/>
         </w:rPr>
@@ -10574,7 +10724,7 @@
     </w:p>
     <w:p>
       <w:pPr>
-        <w:pStyle w:val="Heading2"/>
+        <w:pStyle w:val="Overskrift2"/>
         <w:tabs>
           <w:tab w:val="clear" w:pos="3554"/>
           <w:tab w:val="num" w:pos="2978"/>
@@ -10619,7 +10769,7 @@
     </w:p>
     <w:p>
       <w:pPr>
-        <w:pStyle w:val="Heading1"/>
+        <w:pStyle w:val="Overskrift1"/>
         <w:rPr>
           <w:rFonts w:ascii="Helvetica" w:hAnsi="Helvetica" w:cs="Helvetica"/>
         </w:rPr>
@@ -10869,12 +11019,26 @@
         <w:rPr>
           <w:rFonts w:ascii="Courier New" w:hAnsi="Courier New" w:cs="Courier New"/>
         </w:rPr>
-        <w:t>, C_SCOPE,</w:t>
-      </w:r>
+        <w:t xml:space="preserve">, </w:t>
+      </w:r>
+      <w:proofErr w:type="spellStart"/>
       <w:r>
         <w:rPr>
           <w:rFonts w:ascii="Courier New" w:hAnsi="Courier New" w:cs="Courier New"/>
         </w:rPr>
+        <w:t>C_SCOPE</w:t>
+      </w:r>
+      <w:proofErr w:type="spellEnd"/>
+      <w:r>
+        <w:rPr>
+          <w:rFonts w:ascii="Courier New" w:hAnsi="Courier New" w:cs="Courier New"/>
+        </w:rPr>
+        <w:t>,</w:t>
+      </w:r>
+      <w:r>
+        <w:rPr>
+          <w:rFonts w:ascii="Courier New" w:hAnsi="Courier New" w:cs="Courier New"/>
+        </w:rPr>
         <w:t xml:space="preserve"> </w:t>
       </w:r>
       <w:proofErr w:type="spellStart"/>
@@ -10889,8 +11053,16 @@
         <w:rPr>
           <w:rFonts w:ascii="Courier New" w:hAnsi="Courier New" w:cs="Courier New"/>
         </w:rPr>
-        <w:t>, C_GMII_BFM_CONFIG_DEFAULT</w:t>
-      </w:r>
+        <w:t xml:space="preserve">, </w:t>
+      </w:r>
+      <w:proofErr w:type="spellStart"/>
+      <w:r>
+        <w:rPr>
+          <w:rFonts w:ascii="Courier New" w:hAnsi="Courier New" w:cs="Courier New"/>
+        </w:rPr>
+        <w:t>C_GMII_BFM_CONFIG_DEFAULT</w:t>
+      </w:r>
+      <w:proofErr w:type="spellEnd"/>
       <w:r>
         <w:rPr>
           <w:rFonts w:ascii="Courier New" w:hAnsi="Courier New" w:cs="Courier New"/>
@@ -11071,9 +11243,8 @@
           <w:szCs w:val="18"/>
           <w:lang w:val="en-US" w:eastAsia="nb-NO"/>
         </w:rPr>
-        <w:t>t_byte_array</w:t>
-      </w:r>
-      <w:proofErr w:type="spellEnd"/>
+        <w:t>t_</w:t>
+      </w:r>
       <w:r>
         <w:rPr>
           <w:rFonts w:ascii="Courier New" w:hAnsi="Courier New" w:cs="Courier New"/>
@@ -11081,6 +11252,25 @@
           <w:szCs w:val="18"/>
           <w:lang w:val="en-US" w:eastAsia="nb-NO"/>
         </w:rPr>
+        <w:t>slv</w:t>
+      </w:r>
+      <w:r>
+        <w:rPr>
+          <w:rFonts w:ascii="Courier New" w:hAnsi="Courier New" w:cs="Courier New"/>
+          <w:color w:val="000000"/>
+          <w:szCs w:val="18"/>
+          <w:lang w:val="en-US" w:eastAsia="nb-NO"/>
+        </w:rPr>
+        <w:t>_array</w:t>
+      </w:r>
+      <w:proofErr w:type="spellEnd"/>
+      <w:r>
+        <w:rPr>
+          <w:rFonts w:ascii="Courier New" w:hAnsi="Courier New" w:cs="Courier New"/>
+          <w:color w:val="000000"/>
+          <w:szCs w:val="18"/>
+          <w:lang w:val="en-US" w:eastAsia="nb-NO"/>
+        </w:rPr>
         <w:t xml:space="preserve">; </w:t>
       </w:r>
     </w:p>
@@ -11820,7 +12010,6 @@
         </w:rPr>
         <w:t xml:space="preserve">     </w:t>
       </w:r>
-      <w:proofErr w:type="gramStart"/>
       <w:r>
         <w:rPr>
           <w:rFonts w:ascii="Courier New" w:hAnsi="Courier New" w:cs="Courier New"/>
@@ -11830,7 +12019,6 @@
         </w:rPr>
         <w:t>end;</w:t>
       </w:r>
-      <w:proofErr w:type="gramEnd"/>
     </w:p>
     <w:p>
       <w:pPr>
@@ -11847,7 +12035,7 @@
     </w:p>
     <w:p>
       <w:pPr>
-        <w:pStyle w:val="ListParagraph"/>
+        <w:pStyle w:val="Listeavsnitt"/>
         <w:numPr>
           <w:ilvl w:val="0"/>
           <w:numId w:val="10"/>
@@ -11859,7 +12047,7 @@
     </w:p>
     <w:p>
       <w:pPr>
-        <w:pStyle w:val="ListParagraph"/>
+        <w:pStyle w:val="Listeavsnitt"/>
         <w:numPr>
           <w:ilvl w:val="0"/>
           <w:numId w:val="10"/>
@@ -11934,7 +12122,7 @@
       <w:hyperlink r:id="rId10" w:history="1">
         <w:r>
           <w:rPr>
-            <w:rStyle w:val="Hyperlink"/>
+            <w:rStyle w:val="Hyperkobling"/>
           </w:rPr>
           <w:t>support@bitvis.no</w:t>
         </w:r>
@@ -12460,34 +12648,34 @@
 <w:ftr xmlns:wpc="http://schemas.microsoft.com/office/word/2010/wordprocessingCanvas" xmlns:cx="http://schemas.microsoft.com/office/drawing/2014/chartex" xmlns:cx1="http://schemas.microsoft.com/office/drawing/2015/9/8/chartex" xmlns:cx2="http://schemas.microsoft.com/office/drawing/2015/10/21/chartex" xmlns:cx3="http://schemas.microsoft.com/office/drawing/2016/5/9/chartex" xmlns:cx4="http://schemas.microsoft.com/office/drawing/2016/5/10/chartex" xmlns:cx5="http://schemas.microsoft.com/office/drawing/2016/5/11/chartex" xmlns:cx6="http://schemas.microsoft.com/office/drawing/2016/5/12/chartex" xmlns:cx7="http://schemas.microsoft.com/office/drawing/2016/5/13/chartex" xmlns:cx8="http://schemas.microsoft.com/office/drawing/2016/5/14/chartex" xmlns:mc="http://schemas.openxmlformats.org/markup-compatibility/2006" xmlns:aink="http://schemas.microsoft.com/office/drawing/2016/ink" xmlns:am3d="http://schemas.microsoft.com/office/drawing/2017/model3d" xmlns:o="urn:schemas-microsoft-com:office:office" xmlns:r="http://schemas.openxmlformats.org/officeDocument/2006/relationships" xmlns:m="http://schemas.openxmlformats.org/officeDocument/2006/math" xmlns:v="urn:schemas-microsoft-com:vml" xmlns:wp14="http://schemas.microsoft.com/office/word/2010/wordprocessingDrawing" xmlns:wp="http://schemas.openxmlformats.org/drawingml/2006/wordprocessingDrawing" xmlns:w10="urn:schemas-microsoft-com:office:word" xmlns:w="http://schemas.openxmlformats.org/wordprocessingml/2006/main" xmlns:w14="http://schemas.microsoft.com/office/word/2010/wordml" xmlns:w15="http://schemas.microsoft.com/office/word/2012/wordml" xmlns:w16cex="http://schemas.microsoft.com/office/word/2018/wordml/cex" xmlns:w16cid="http://schemas.microsoft.com/office/word/2016/wordml/cid" xmlns:w16="http://schemas.microsoft.com/office/word/2018/wordml" xmlns:w16se="http://schemas.microsoft.com/office/word/2015/wordml/symex" xmlns:wpg="http://schemas.microsoft.com/office/word/2010/wordprocessingGroup" xmlns:wpi="http://schemas.microsoft.com/office/word/2010/wordprocessingInk" xmlns:wne="http://schemas.microsoft.com/office/word/2006/wordml" xmlns:wps="http://schemas.microsoft.com/office/word/2010/wordprocessingShape" mc:Ignorable="w14 w15 w16se w16cid w16 w16cex wp14">
   <w:p>
     <w:pPr>
-      <w:pStyle w:val="Footer"/>
+      <w:pStyle w:val="Bunntekst"/>
       <w:framePr w:wrap="none" w:vAnchor="text" w:hAnchor="margin" w:xAlign="right" w:y="1"/>
       <w:rPr>
-        <w:rStyle w:val="PageNumber"/>
+        <w:rStyle w:val="Sidetall"/>
       </w:rPr>
     </w:pPr>
     <w:r>
       <w:rPr>
-        <w:rStyle w:val="PageNumber"/>
+        <w:rStyle w:val="Sidetall"/>
       </w:rPr>
       <w:fldChar w:fldCharType="begin"/>
     </w:r>
     <w:r>
       <w:rPr>
-        <w:rStyle w:val="PageNumber"/>
+        <w:rStyle w:val="Sidetall"/>
       </w:rPr>
       <w:instrText xml:space="preserve">PAGE  </w:instrText>
     </w:r>
     <w:r>
       <w:rPr>
-        <w:rStyle w:val="PageNumber"/>
+        <w:rStyle w:val="Sidetall"/>
       </w:rPr>
       <w:fldChar w:fldCharType="end"/>
     </w:r>
   </w:p>
   <w:p>
     <w:pPr>
-      <w:pStyle w:val="Footer"/>
+      <w:pStyle w:val="Bunntekst"/>
       <w:ind w:right="360"/>
     </w:pPr>
   </w:p>
@@ -12498,37 +12686,37 @@
 <w:ftr xmlns:wpc="http://schemas.microsoft.com/office/word/2010/wordprocessingCanvas" xmlns:cx="http://schemas.microsoft.com/office/drawing/2014/chartex" xmlns:cx1="http://schemas.microsoft.com/office/drawing/2015/9/8/chartex" xmlns:cx2="http://schemas.microsoft.com/office/drawing/2015/10/21/chartex" xmlns:cx3="http://schemas.microsoft.com/office/drawing/2016/5/9/chartex" xmlns:cx4="http://schemas.microsoft.com/office/drawing/2016/5/10/chartex" xmlns:cx5="http://schemas.microsoft.com/office/drawing/2016/5/11/chartex" xmlns:cx6="http://schemas.microsoft.com/office/drawing/2016/5/12/chartex" xmlns:cx7="http://schemas.microsoft.com/office/drawing/2016/5/13/chartex" xmlns:cx8="http://schemas.microsoft.com/office/drawing/2016/5/14/chartex" xmlns:mc="http://schemas.openxmlformats.org/markup-compatibility/2006" xmlns:aink="http://schemas.microsoft.com/office/drawing/2016/ink" xmlns:am3d="http://schemas.microsoft.com/office/drawing/2017/model3d" xmlns:o="urn:schemas-microsoft-com:office:office" xmlns:r="http://schemas.openxmlformats.org/officeDocument/2006/relationships" xmlns:m="http://schemas.openxmlformats.org/officeDocument/2006/math" xmlns:v="urn:schemas-microsoft-com:vml" xmlns:wp14="http://schemas.microsoft.com/office/word/2010/wordprocessingDrawing" xmlns:wp="http://schemas.openxmlformats.org/drawingml/2006/wordprocessingDrawing" xmlns:w10="urn:schemas-microsoft-com:office:word" xmlns:w="http://schemas.openxmlformats.org/wordprocessingml/2006/main" xmlns:w14="http://schemas.microsoft.com/office/word/2010/wordml" xmlns:w15="http://schemas.microsoft.com/office/word/2012/wordml" xmlns:w16cex="http://schemas.microsoft.com/office/word/2018/wordml/cex" xmlns:w16cid="http://schemas.microsoft.com/office/word/2016/wordml/cid" xmlns:w16="http://schemas.microsoft.com/office/word/2018/wordml" xmlns:w16se="http://schemas.microsoft.com/office/word/2015/wordml/symex" xmlns:wpg="http://schemas.microsoft.com/office/word/2010/wordprocessingGroup" xmlns:wpi="http://schemas.microsoft.com/office/word/2010/wordprocessingInk" xmlns:wne="http://schemas.microsoft.com/office/word/2006/wordml" xmlns:wps="http://schemas.microsoft.com/office/word/2010/wordprocessingShape" mc:Ignorable="w14 w15 w16se w16cid w16 w16cex wp14">
   <w:p>
     <w:pPr>
-      <w:pStyle w:val="Footer"/>
+      <w:pStyle w:val="Bunntekst"/>
       <w:framePr w:wrap="none" w:vAnchor="text" w:hAnchor="margin" w:xAlign="right" w:y="1"/>
       <w:rPr>
-        <w:rStyle w:val="PageNumber"/>
+        <w:rStyle w:val="Sidetall"/>
         <w:color w:val="1381C4"/>
       </w:rPr>
     </w:pPr>
     <w:r>
       <w:rPr>
-        <w:rStyle w:val="PageNumber"/>
+        <w:rStyle w:val="Sidetall"/>
         <w:color w:val="1381C4"/>
       </w:rPr>
       <w:fldChar w:fldCharType="begin"/>
     </w:r>
     <w:r>
       <w:rPr>
-        <w:rStyle w:val="PageNumber"/>
+        <w:rStyle w:val="Sidetall"/>
         <w:color w:val="1381C4"/>
       </w:rPr>
       <w:instrText xml:space="preserve">PAGE  </w:instrText>
     </w:r>
     <w:r>
       <w:rPr>
-        <w:rStyle w:val="PageNumber"/>
+        <w:rStyle w:val="Sidetall"/>
         <w:color w:val="1381C4"/>
       </w:rPr>
       <w:fldChar w:fldCharType="separate"/>
     </w:r>
     <w:r>
       <w:rPr>
-        <w:rStyle w:val="PageNumber"/>
+        <w:rStyle w:val="Sidetall"/>
         <w:noProof/>
         <w:color w:val="1381C4"/>
       </w:rPr>
@@ -12536,28 +12724,28 @@
     </w:r>
     <w:r>
       <w:rPr>
-        <w:rStyle w:val="PageNumber"/>
+        <w:rStyle w:val="Sidetall"/>
         <w:color w:val="1381C4"/>
       </w:rPr>
       <w:fldChar w:fldCharType="end"/>
     </w:r>
     <w:r>
       <w:rPr>
-        <w:rStyle w:val="PageNumber"/>
+        <w:rStyle w:val="Sidetall"/>
         <w:color w:val="1381C4"/>
       </w:rPr>
       <w:t xml:space="preserve"> (</w:t>
     </w:r>
     <w:r>
       <w:rPr>
-        <w:rStyle w:val="PageNumber"/>
+        <w:rStyle w:val="Sidetall"/>
         <w:color w:val="1381C4"/>
       </w:rPr>
       <w:t>5</w:t>
     </w:r>
     <w:r>
       <w:rPr>
-        <w:rStyle w:val="PageNumber"/>
+        <w:rStyle w:val="Sidetall"/>
         <w:color w:val="1381C4"/>
       </w:rPr>
       <w:t>)</w:t>
@@ -12591,7 +12779,7 @@
         </w:tcPr>
         <w:p>
           <w:pPr>
-            <w:pStyle w:val="Footer"/>
+            <w:pStyle w:val="Bunntekst"/>
             <w:tabs>
               <w:tab w:val="clear" w:pos="4153"/>
               <w:tab w:val="clear" w:pos="8306"/>
@@ -12643,7 +12831,7 @@
         </w:tcPr>
         <w:p>
           <w:pPr>
-            <w:pStyle w:val="Footer"/>
+            <w:pStyle w:val="Bunntekst"/>
             <w:tabs>
               <w:tab w:val="clear" w:pos="4153"/>
               <w:tab w:val="clear" w:pos="8306"/>
@@ -12694,7 +12882,7 @@
               <w:sz w:val="14"/>
               <w:lang w:val="sq-AL"/>
             </w:rPr>
-            <w:t>3</w:t>
+            <w:t>4</w:t>
           </w:r>
           <w:r>
             <w:rPr>
@@ -12760,7 +12948,7 @@
               <w:sz w:val="14"/>
               <w:lang w:val="en-US"/>
             </w:rPr>
-            <w:t>2020-05-28</w:t>
+            <w:t>2020-10-02</w:t>
           </w:r>
           <w:r>
             <w:rPr>
@@ -12780,7 +12968,7 @@
         </w:tcPr>
         <w:p>
           <w:pPr>
-            <w:pStyle w:val="Footer"/>
+            <w:pStyle w:val="Bunntekst"/>
             <w:tabs>
               <w:tab w:val="clear" w:pos="4153"/>
               <w:tab w:val="clear" w:pos="8306"/>
@@ -12796,7 +12984,7 @@
           <w:hyperlink r:id="rId1" w:history="1">
             <w:r>
               <w:rPr>
-                <w:rStyle w:val="Hyperlink"/>
+                <w:rStyle w:val="Hyperkobling"/>
                 <w:rFonts w:ascii="Helvetica" w:hAnsi="Helvetica" w:cs="Arial"/>
                 <w:color w:val="1381C4"/>
                 <w:sz w:val="14"/>
@@ -12826,7 +13014,7 @@
           </w:r>
           <w:r>
             <w:rPr>
-              <w:rStyle w:val="Hyperlink"/>
+              <w:rStyle w:val="Hyperkobling"/>
               <w:rFonts w:ascii="Helvetica" w:hAnsi="Helvetica" w:cs="Arial"/>
               <w:color w:val="1381C4"/>
               <w:sz w:val="14"/>
@@ -12843,7 +13031,7 @@
         </w:tcPr>
         <w:p>
           <w:pPr>
-            <w:pStyle w:val="Footer"/>
+            <w:pStyle w:val="Bunntekst"/>
             <w:tabs>
               <w:tab w:val="clear" w:pos="4153"/>
               <w:tab w:val="clear" w:pos="8306"/>
@@ -12863,7 +13051,7 @@
   </w:tbl>
   <w:p>
     <w:pPr>
-      <w:pStyle w:val="Footer"/>
+      <w:pStyle w:val="Bunntekst"/>
       <w:rPr>
         <w:rFonts w:ascii="Helvetica" w:hAnsi="Helvetica"/>
         <w:lang w:val="sq-AL"/>
@@ -13150,7 +13338,7 @@
 <w:hdr xmlns:wpc="http://schemas.microsoft.com/office/word/2010/wordprocessingCanvas" xmlns:cx="http://schemas.microsoft.com/office/drawing/2014/chartex" xmlns:cx1="http://schemas.microsoft.com/office/drawing/2015/9/8/chartex" xmlns:cx2="http://schemas.microsoft.com/office/drawing/2015/10/21/chartex" xmlns:cx3="http://schemas.microsoft.com/office/drawing/2016/5/9/chartex" xmlns:cx4="http://schemas.microsoft.com/office/drawing/2016/5/10/chartex" xmlns:cx5="http://schemas.microsoft.com/office/drawing/2016/5/11/chartex" xmlns:cx6="http://schemas.microsoft.com/office/drawing/2016/5/12/chartex" xmlns:cx7="http://schemas.microsoft.com/office/drawing/2016/5/13/chartex" xmlns:cx8="http://schemas.microsoft.com/office/drawing/2016/5/14/chartex" xmlns:mc="http://schemas.openxmlformats.org/markup-compatibility/2006" xmlns:aink="http://schemas.microsoft.com/office/drawing/2016/ink" xmlns:am3d="http://schemas.microsoft.com/office/drawing/2017/model3d" xmlns:o="urn:schemas-microsoft-com:office:office" xmlns:r="http://schemas.openxmlformats.org/officeDocument/2006/relationships" xmlns:m="http://schemas.openxmlformats.org/officeDocument/2006/math" xmlns:v="urn:schemas-microsoft-com:vml" xmlns:wp14="http://schemas.microsoft.com/office/word/2010/wordprocessingDrawing" xmlns:wp="http://schemas.openxmlformats.org/drawingml/2006/wordprocessingDrawing" xmlns:w10="urn:schemas-microsoft-com:office:word" xmlns:w="http://schemas.openxmlformats.org/wordprocessingml/2006/main" xmlns:w14="http://schemas.microsoft.com/office/word/2010/wordml" xmlns:w15="http://schemas.microsoft.com/office/word/2012/wordml" xmlns:w16cex="http://schemas.microsoft.com/office/word/2018/wordml/cex" xmlns:w16cid="http://schemas.microsoft.com/office/word/2016/wordml/cid" xmlns:w16="http://schemas.microsoft.com/office/word/2018/wordml" xmlns:w16se="http://schemas.microsoft.com/office/word/2015/wordml/symex" xmlns:wpg="http://schemas.microsoft.com/office/word/2010/wordprocessingGroup" xmlns:wpi="http://schemas.microsoft.com/office/word/2010/wordprocessingInk" xmlns:wne="http://schemas.microsoft.com/office/word/2006/wordml" xmlns:wps="http://schemas.microsoft.com/office/word/2010/wordprocessingShape" mc:Ignorable="w14 w15 w16se w16cid w16 w16cex wp14">
   <w:p>
     <w:pPr>
-      <w:pStyle w:val="Header"/>
+      <w:pStyle w:val="Topptekst"/>
     </w:pPr>
     <w:r>
       <w:rPr>
@@ -13195,7 +13383,7 @@
 <w:hdr xmlns:wpc="http://schemas.microsoft.com/office/word/2010/wordprocessingCanvas" xmlns:cx="http://schemas.microsoft.com/office/drawing/2014/chartex" xmlns:cx1="http://schemas.microsoft.com/office/drawing/2015/9/8/chartex" xmlns:cx2="http://schemas.microsoft.com/office/drawing/2015/10/21/chartex" xmlns:cx3="http://schemas.microsoft.com/office/drawing/2016/5/9/chartex" xmlns:cx4="http://schemas.microsoft.com/office/drawing/2016/5/10/chartex" xmlns:cx5="http://schemas.microsoft.com/office/drawing/2016/5/11/chartex" xmlns:cx6="http://schemas.microsoft.com/office/drawing/2016/5/12/chartex" xmlns:cx7="http://schemas.microsoft.com/office/drawing/2016/5/13/chartex" xmlns:cx8="http://schemas.microsoft.com/office/drawing/2016/5/14/chartex" xmlns:mc="http://schemas.openxmlformats.org/markup-compatibility/2006" xmlns:aink="http://schemas.microsoft.com/office/drawing/2016/ink" xmlns:am3d="http://schemas.microsoft.com/office/drawing/2017/model3d" xmlns:o="urn:schemas-microsoft-com:office:office" xmlns:r="http://schemas.openxmlformats.org/officeDocument/2006/relationships" xmlns:m="http://schemas.openxmlformats.org/officeDocument/2006/math" xmlns:v="urn:schemas-microsoft-com:vml" xmlns:wp14="http://schemas.microsoft.com/office/word/2010/wordprocessingDrawing" xmlns:wp="http://schemas.openxmlformats.org/drawingml/2006/wordprocessingDrawing" xmlns:w10="urn:schemas-microsoft-com:office:word" xmlns:w="http://schemas.openxmlformats.org/wordprocessingml/2006/main" xmlns:w14="http://schemas.microsoft.com/office/word/2010/wordml" xmlns:w15="http://schemas.microsoft.com/office/word/2012/wordml" xmlns:w16cex="http://schemas.microsoft.com/office/word/2018/wordml/cex" xmlns:w16cid="http://schemas.microsoft.com/office/word/2016/wordml/cid" xmlns:w16="http://schemas.microsoft.com/office/word/2018/wordml" xmlns:w16se="http://schemas.microsoft.com/office/word/2015/wordml/symex" xmlns:wpg="http://schemas.microsoft.com/office/word/2010/wordprocessingGroup" xmlns:wpi="http://schemas.microsoft.com/office/word/2010/wordprocessingInk" xmlns:wne="http://schemas.microsoft.com/office/word/2006/wordml" xmlns:wps="http://schemas.microsoft.com/office/word/2010/wordprocessingShape" mc:Ignorable="w14 w15 w16se w16cid w16 w16cex wp14">
   <w:p>
     <w:pPr>
-      <w:pStyle w:val="Header"/>
+      <w:pStyle w:val="Topptekst"/>
       <w:jc w:val="right"/>
     </w:pPr>
     <w:r>
@@ -13297,7 +13485,7 @@
 <w:hdr xmlns:wpc="http://schemas.microsoft.com/office/word/2010/wordprocessingCanvas" xmlns:cx="http://schemas.microsoft.com/office/drawing/2014/chartex" xmlns:cx1="http://schemas.microsoft.com/office/drawing/2015/9/8/chartex" xmlns:cx2="http://schemas.microsoft.com/office/drawing/2015/10/21/chartex" xmlns:cx3="http://schemas.microsoft.com/office/drawing/2016/5/9/chartex" xmlns:cx4="http://schemas.microsoft.com/office/drawing/2016/5/10/chartex" xmlns:cx5="http://schemas.microsoft.com/office/drawing/2016/5/11/chartex" xmlns:cx6="http://schemas.microsoft.com/office/drawing/2016/5/12/chartex" xmlns:cx7="http://schemas.microsoft.com/office/drawing/2016/5/13/chartex" xmlns:cx8="http://schemas.microsoft.com/office/drawing/2016/5/14/chartex" xmlns:mc="http://schemas.openxmlformats.org/markup-compatibility/2006" xmlns:aink="http://schemas.microsoft.com/office/drawing/2016/ink" xmlns:am3d="http://schemas.microsoft.com/office/drawing/2017/model3d" xmlns:o="urn:schemas-microsoft-com:office:office" xmlns:r="http://schemas.openxmlformats.org/officeDocument/2006/relationships" xmlns:m="http://schemas.openxmlformats.org/officeDocument/2006/math" xmlns:v="urn:schemas-microsoft-com:vml" xmlns:wp14="http://schemas.microsoft.com/office/word/2010/wordprocessingDrawing" xmlns:wp="http://schemas.openxmlformats.org/drawingml/2006/wordprocessingDrawing" xmlns:w10="urn:schemas-microsoft-com:office:word" xmlns:w="http://schemas.openxmlformats.org/wordprocessingml/2006/main" xmlns:w14="http://schemas.microsoft.com/office/word/2010/wordml" xmlns:w15="http://schemas.microsoft.com/office/word/2012/wordml" xmlns:w16cex="http://schemas.microsoft.com/office/word/2018/wordml/cex" xmlns:w16cid="http://schemas.microsoft.com/office/word/2016/wordml/cid" xmlns:w16="http://schemas.microsoft.com/office/word/2018/wordml" xmlns:w16se="http://schemas.microsoft.com/office/word/2015/wordml/symex" xmlns:wpg="http://schemas.microsoft.com/office/word/2010/wordprocessingGroup" xmlns:wpi="http://schemas.microsoft.com/office/word/2010/wordprocessingInk" xmlns:wne="http://schemas.microsoft.com/office/word/2006/wordml" xmlns:wps="http://schemas.microsoft.com/office/word/2010/wordprocessingShape" mc:Ignorable="w14 w15 w16se w16cid w16 w16cex wp14">
   <w:p>
     <w:pPr>
-      <w:pStyle w:val="Header"/>
+      <w:pStyle w:val="Topptekst"/>
       <w:jc w:val="right"/>
     </w:pPr>
     <w:r>
@@ -13405,7 +13593,7 @@
     <w:lvl w:ilvl="0">
       <w:start w:val="1"/>
       <w:numFmt w:val="decimal"/>
-      <w:pStyle w:val="ListNumber"/>
+      <w:pStyle w:val="Nummerertliste"/>
       <w:lvlText w:val="%1."/>
       <w:lvlJc w:val="left"/>
       <w:pPr>
@@ -14880,7 +15068,7 @@
     <w:lvl w:ilvl="0">
       <w:start w:val="1"/>
       <w:numFmt w:val="decimal"/>
-      <w:pStyle w:val="Heading1"/>
+      <w:pStyle w:val="Overskrift1"/>
       <w:lvlText w:val="%1"/>
       <w:lvlJc w:val="left"/>
       <w:pPr>
@@ -14893,7 +15081,7 @@
     <w:lvl w:ilvl="1">
       <w:start w:val="1"/>
       <w:numFmt w:val="decimal"/>
-      <w:pStyle w:val="Heading2"/>
+      <w:pStyle w:val="Overskrift2"/>
       <w:lvlText w:val="%1.%2"/>
       <w:lvlJc w:val="left"/>
       <w:pPr>
@@ -14906,7 +15094,7 @@
     <w:lvl w:ilvl="2">
       <w:start w:val="1"/>
       <w:numFmt w:val="decimal"/>
-      <w:pStyle w:val="Heading3"/>
+      <w:pStyle w:val="Overskrift3"/>
       <w:lvlText w:val="%1.%2.%3"/>
       <w:lvlJc w:val="left"/>
       <w:pPr>
@@ -14919,7 +15107,7 @@
     <w:lvl w:ilvl="3">
       <w:start w:val="1"/>
       <w:numFmt w:val="decimal"/>
-      <w:pStyle w:val="Heading4"/>
+      <w:pStyle w:val="Overskrift4"/>
       <w:lvlText w:val="%1.%2.%3.%4"/>
       <w:lvlJc w:val="left"/>
       <w:pPr>
@@ -14932,7 +15120,7 @@
     <w:lvl w:ilvl="4">
       <w:start w:val="1"/>
       <w:numFmt w:val="decimal"/>
-      <w:pStyle w:val="Heading5"/>
+      <w:pStyle w:val="Overskrift5"/>
       <w:lvlText w:val="%1.%2.%3.%4.%5"/>
       <w:lvlJc w:val="left"/>
       <w:pPr>
@@ -14945,7 +15133,7 @@
     <w:lvl w:ilvl="5">
       <w:start w:val="1"/>
       <w:numFmt w:val="decimal"/>
-      <w:pStyle w:val="Heading6"/>
+      <w:pStyle w:val="Overskrift6"/>
       <w:lvlText w:val="%1.%2.%3.%4.%5.%6"/>
       <w:lvlJc w:val="left"/>
       <w:pPr>
@@ -14958,7 +15146,7 @@
     <w:lvl w:ilvl="6">
       <w:start w:val="1"/>
       <w:numFmt w:val="decimal"/>
-      <w:pStyle w:val="Heading7"/>
+      <w:pStyle w:val="Overskrift7"/>
       <w:lvlText w:val="%1.%2.%3.%4.%5.%6.%7"/>
       <w:lvlJc w:val="left"/>
       <w:pPr>
@@ -14971,7 +15159,7 @@
     <w:lvl w:ilvl="7">
       <w:start w:val="1"/>
       <w:numFmt w:val="decimal"/>
-      <w:pStyle w:val="Heading8"/>
+      <w:pStyle w:val="Overskrift8"/>
       <w:lvlText w:val="%1.%2.%3.%4.%5.%6.%7.%8"/>
       <w:lvlJc w:val="left"/>
       <w:pPr>
@@ -14984,7 +15172,7 @@
     <w:lvl w:ilvl="8">
       <w:start w:val="1"/>
       <w:numFmt w:val="decimal"/>
-      <w:pStyle w:val="Heading9"/>
+      <w:pStyle w:val="Overskrift9"/>
       <w:lvlText w:val="%1.%2.%3.%4.%5.%6.%7.%8.%9"/>
       <w:lvlJc w:val="left"/>
       <w:pPr>
@@ -15743,7 +15931,7 @@
       <w:lang w:val="en-GB" w:eastAsia="en-US"/>
     </w:rPr>
   </w:style>
-  <w:style w:type="paragraph" w:styleId="Heading1">
+  <w:style w:type="paragraph" w:styleId="Overskrift1">
     <w:name w:val="heading 1"/>
     <w:basedOn w:val="Normal"/>
     <w:next w:val="Normal"/>
@@ -15763,7 +15951,7 @@
       <w:sz w:val="24"/>
     </w:rPr>
   </w:style>
-  <w:style w:type="paragraph" w:styleId="Heading2">
+  <w:style w:type="paragraph" w:styleId="Overskrift2">
     <w:name w:val="heading 2"/>
     <w:basedOn w:val="Normal"/>
     <w:next w:val="Normal"/>
@@ -15784,7 +15972,7 @@
       <w:sz w:val="22"/>
     </w:rPr>
   </w:style>
-  <w:style w:type="paragraph" w:styleId="Heading3">
+  <w:style w:type="paragraph" w:styleId="Overskrift3">
     <w:name w:val="heading 3"/>
     <w:basedOn w:val="Normal"/>
     <w:next w:val="Normal"/>
@@ -15803,7 +15991,7 @@
       <w:b/>
     </w:rPr>
   </w:style>
-  <w:style w:type="paragraph" w:styleId="Heading4">
+  <w:style w:type="paragraph" w:styleId="Overskrift4">
     <w:name w:val="heading 4"/>
     <w:basedOn w:val="Normal"/>
     <w:next w:val="Normal"/>
@@ -15823,7 +16011,7 @@
       <w:lang w:val="sq-AL"/>
     </w:rPr>
   </w:style>
-  <w:style w:type="paragraph" w:styleId="Heading5">
+  <w:style w:type="paragraph" w:styleId="Overskrift5">
     <w:name w:val="heading 5"/>
     <w:basedOn w:val="Normal"/>
     <w:next w:val="Normal"/>
@@ -15843,7 +16031,7 @@
       <w:sz w:val="22"/>
     </w:rPr>
   </w:style>
-  <w:style w:type="paragraph" w:styleId="Heading6">
+  <w:style w:type="paragraph" w:styleId="Overskrift6">
     <w:name w:val="heading 6"/>
     <w:basedOn w:val="Normal"/>
     <w:next w:val="Normal"/>
@@ -15863,7 +16051,7 @@
       <w:sz w:val="22"/>
     </w:rPr>
   </w:style>
-  <w:style w:type="paragraph" w:styleId="Heading7">
+  <w:style w:type="paragraph" w:styleId="Overskrift7">
     <w:name w:val="heading 7"/>
     <w:basedOn w:val="Normal"/>
     <w:next w:val="Normal"/>
@@ -15881,7 +16069,7 @@
       <w:i/>
     </w:rPr>
   </w:style>
-  <w:style w:type="paragraph" w:styleId="Heading8">
+  <w:style w:type="paragraph" w:styleId="Overskrift8">
     <w:name w:val="heading 8"/>
     <w:basedOn w:val="Normal"/>
     <w:next w:val="Normal"/>
@@ -15899,7 +16087,7 @@
       <w:i/>
     </w:rPr>
   </w:style>
-  <w:style w:type="paragraph" w:styleId="Heading9">
+  <w:style w:type="paragraph" w:styleId="Overskrift9">
     <w:name w:val="heading 9"/>
     <w:basedOn w:val="Normal"/>
     <w:next w:val="Normal"/>
@@ -15917,12 +16105,13 @@
       <w:i/>
     </w:rPr>
   </w:style>
-  <w:style w:type="character" w:default="1" w:styleId="DefaultParagraphFont">
+  <w:style w:type="character" w:default="1" w:styleId="Standardskriftforavsnitt">
     <w:name w:val="Default Paragraph Font"/>
     <w:uiPriority w:val="1"/>
+    <w:semiHidden/>
     <w:unhideWhenUsed/>
   </w:style>
-  <w:style w:type="table" w:default="1" w:styleId="TableNormal">
+  <w:style w:type="table" w:default="1" w:styleId="Vanligtabell">
     <w:name w:val="Normal Table"/>
     <w:uiPriority w:val="99"/>
     <w:semiHidden/>
@@ -15937,13 +16126,13 @@
       </w:tblCellMar>
     </w:tblPr>
   </w:style>
-  <w:style w:type="numbering" w:default="1" w:styleId="NoList">
+  <w:style w:type="numbering" w:default="1" w:styleId="Ingenliste">
     <w:name w:val="No List"/>
     <w:uiPriority w:val="99"/>
     <w:semiHidden/>
     <w:unhideWhenUsed/>
   </w:style>
-  <w:style w:type="paragraph" w:styleId="Header">
+  <w:style w:type="paragraph" w:styleId="Topptekst">
     <w:name w:val="header"/>
     <w:basedOn w:val="Normal"/>
     <w:pPr>
@@ -15953,10 +16142,10 @@
       </w:tabs>
     </w:pPr>
   </w:style>
-  <w:style w:type="paragraph" w:styleId="Footer">
+  <w:style w:type="paragraph" w:styleId="Bunntekst">
     <w:name w:val="footer"/>
     <w:basedOn w:val="Normal"/>
-    <w:link w:val="FooterChar"/>
+    <w:link w:val="BunntekstTegn"/>
     <w:uiPriority w:val="99"/>
     <w:pPr>
       <w:tabs>
@@ -15969,7 +16158,7 @@
       <w:sz w:val="16"/>
     </w:rPr>
   </w:style>
-  <w:style w:type="paragraph" w:styleId="TOC1">
+  <w:style w:type="paragraph" w:styleId="INNH1">
     <w:name w:val="toc 1"/>
     <w:basedOn w:val="Normal"/>
     <w:next w:val="Normal"/>
@@ -15983,7 +16172,7 @@
       <w:sz w:val="20"/>
     </w:rPr>
   </w:style>
-  <w:style w:type="paragraph" w:styleId="TOC2">
+  <w:style w:type="paragraph" w:styleId="INNH2">
     <w:name w:val="toc 2"/>
     <w:basedOn w:val="Normal"/>
     <w:next w:val="Normal"/>
@@ -15996,7 +16185,7 @@
       <w:sz w:val="20"/>
     </w:rPr>
   </w:style>
-  <w:style w:type="paragraph" w:styleId="TOC3">
+  <w:style w:type="paragraph" w:styleId="INNH3">
     <w:name w:val="toc 3"/>
     <w:basedOn w:val="Normal"/>
     <w:next w:val="Normal"/>
@@ -16009,7 +16198,7 @@
       <w:sz w:val="20"/>
     </w:rPr>
   </w:style>
-  <w:style w:type="paragraph" w:styleId="TOC4">
+  <w:style w:type="paragraph" w:styleId="INNH4">
     <w:name w:val="toc 4"/>
     <w:basedOn w:val="Normal"/>
     <w:next w:val="Normal"/>
@@ -16018,7 +16207,7 @@
       <w:ind w:left="720"/>
     </w:pPr>
   </w:style>
-  <w:style w:type="paragraph" w:styleId="TOC5">
+  <w:style w:type="paragraph" w:styleId="INNH5">
     <w:name w:val="toc 5"/>
     <w:basedOn w:val="Normal"/>
     <w:next w:val="Normal"/>
@@ -16027,7 +16216,7 @@
       <w:ind w:left="960"/>
     </w:pPr>
   </w:style>
-  <w:style w:type="paragraph" w:styleId="TOC6">
+  <w:style w:type="paragraph" w:styleId="INNH6">
     <w:name w:val="toc 6"/>
     <w:basedOn w:val="Normal"/>
     <w:next w:val="Normal"/>
@@ -16036,7 +16225,7 @@
       <w:ind w:left="1200"/>
     </w:pPr>
   </w:style>
-  <w:style w:type="paragraph" w:styleId="TOC7">
+  <w:style w:type="paragraph" w:styleId="INNH7">
     <w:name w:val="toc 7"/>
     <w:basedOn w:val="Normal"/>
     <w:next w:val="Normal"/>
@@ -16045,7 +16234,7 @@
       <w:ind w:left="1440"/>
     </w:pPr>
   </w:style>
-  <w:style w:type="paragraph" w:styleId="TOC8">
+  <w:style w:type="paragraph" w:styleId="INNH8">
     <w:name w:val="toc 8"/>
     <w:basedOn w:val="Normal"/>
     <w:next w:val="Normal"/>
@@ -16054,7 +16243,7 @@
       <w:ind w:left="1680"/>
     </w:pPr>
   </w:style>
-  <w:style w:type="paragraph" w:styleId="TOC9">
+  <w:style w:type="paragraph" w:styleId="INNH9">
     <w:name w:val="toc 9"/>
     <w:basedOn w:val="Normal"/>
     <w:next w:val="Normal"/>
@@ -16063,7 +16252,7 @@
       <w:ind w:left="1920"/>
     </w:pPr>
   </w:style>
-  <w:style w:type="paragraph" w:styleId="Index1">
+  <w:style w:type="paragraph" w:styleId="Indeks1">
     <w:name w:val="index 1"/>
     <w:basedOn w:val="Normal"/>
     <w:next w:val="Normal"/>
@@ -16078,7 +16267,7 @@
       <w:b/>
     </w:rPr>
   </w:style>
-  <w:style w:type="paragraph" w:styleId="Index3">
+  <w:style w:type="paragraph" w:styleId="Indeks3">
     <w:name w:val="index 3"/>
     <w:basedOn w:val="Normal"/>
     <w:next w:val="Normal"/>
@@ -16090,7 +16279,7 @@
       <w:ind w:left="600" w:hanging="200"/>
     </w:pPr>
   </w:style>
-  <w:style w:type="paragraph" w:styleId="Caption">
+  <w:style w:type="paragraph" w:styleId="Bildetekst">
     <w:name w:val="caption"/>
     <w:basedOn w:val="Normal"/>
     <w:next w:val="Normal"/>
@@ -16102,14 +16291,14 @@
       <w:i/>
     </w:rPr>
   </w:style>
-  <w:style w:type="character" w:styleId="FootnoteReference">
+  <w:style w:type="character" w:styleId="Fotnotereferanse">
     <w:name w:val="footnote reference"/>
     <w:semiHidden/>
     <w:rPr>
       <w:vertAlign w:val="superscript"/>
     </w:rPr>
   </w:style>
-  <w:style w:type="paragraph" w:styleId="FootnoteText">
+  <w:style w:type="paragraph" w:styleId="Fotnotetekst">
     <w:name w:val="footnote text"/>
     <w:basedOn w:val="Normal"/>
     <w:semiHidden/>
@@ -16120,30 +16309,30 @@
       <w:sz w:val="20"/>
     </w:rPr>
   </w:style>
-  <w:style w:type="character" w:styleId="CommentReference">
+  <w:style w:type="character" w:styleId="Merknadsreferanse">
     <w:name w:val="annotation reference"/>
     <w:semiHidden/>
     <w:rPr>
       <w:sz w:val="16"/>
     </w:rPr>
   </w:style>
-  <w:style w:type="paragraph" w:styleId="CommentText">
+  <w:style w:type="paragraph" w:styleId="Merknadstekst">
     <w:name w:val="annotation text"/>
     <w:basedOn w:val="Normal"/>
-    <w:link w:val="CommentTextChar"/>
+    <w:link w:val="MerknadstekstTegn"/>
     <w:semiHidden/>
     <w:rPr>
       <w:sz w:val="20"/>
     </w:rPr>
   </w:style>
-  <w:style w:type="character" w:styleId="Hyperlink">
+  <w:style w:type="character" w:styleId="Hyperkobling">
     <w:name w:val="Hyperlink"/>
     <w:rPr>
       <w:color w:val="0000FF"/>
       <w:u w:val="single"/>
     </w:rPr>
   </w:style>
-  <w:style w:type="character" w:styleId="FollowedHyperlink">
+  <w:style w:type="character" w:styleId="Fulgthyperkobling">
     <w:name w:val="FollowedHyperlink"/>
     <w:rPr>
       <w:color w:val="800080"/>
@@ -16161,7 +16350,7 @@
   </w:style>
   <w:style w:type="paragraph" w:customStyle="1" w:styleId="Appendix">
     <w:name w:val="Appendix"/>
-    <w:basedOn w:val="Heading1"/>
+    <w:basedOn w:val="Overskrift1"/>
     <w:pPr>
       <w:keepNext/>
       <w:numPr>
@@ -16187,7 +16376,7 @@
       <w:lang w:val="en-US"/>
     </w:rPr>
   </w:style>
-  <w:style w:type="paragraph" w:styleId="DocumentMap">
+  <w:style w:type="paragraph" w:styleId="Dokumentkart">
     <w:name w:val="Document Map"/>
     <w:basedOn w:val="Normal"/>
     <w:semiHidden/>
@@ -16210,9 +16399,9 @@
       <w:sz w:val="20"/>
     </w:rPr>
   </w:style>
-  <w:style w:type="table" w:styleId="TableGrid">
+  <w:style w:type="table" w:styleId="Tabellrutenett">
     <w:name w:val="Table Grid"/>
-    <w:basedOn w:val="TableNormal"/>
+    <w:basedOn w:val="Vanligtabell"/>
     <w:uiPriority w:val="59"/>
     <w:rsid w:val="00FB38FA"/>
     <w:tblPr>
@@ -16237,7 +16426,7 @@
       <w:sz w:val="20"/>
     </w:rPr>
   </w:style>
-  <w:style w:type="character" w:styleId="Emphasis">
+  <w:style w:type="character" w:styleId="Utheving">
     <w:name w:val="Emphasis"/>
     <w:qFormat/>
     <w:rsid w:val="00376949"/>
@@ -16248,7 +16437,7 @@
   </w:style>
   <w:style w:type="paragraph" w:customStyle="1" w:styleId="Style1">
     <w:name w:val="Style1"/>
-    <w:basedOn w:val="Heading4"/>
+    <w:basedOn w:val="Overskrift4"/>
     <w:autoRedefine/>
     <w:rsid w:val="0092522D"/>
     <w:rPr>
@@ -16257,16 +16446,16 @@
   </w:style>
   <w:style w:type="paragraph" w:customStyle="1" w:styleId="Ref">
     <w:name w:val="Ref"/>
-    <w:basedOn w:val="ListNumber"/>
+    <w:basedOn w:val="Nummerertliste"/>
     <w:rsid w:val="0015485B"/>
     <w:rPr>
       <w:rFonts w:cs="Arial"/>
       <w:lang w:val="sq-AL"/>
     </w:rPr>
   </w:style>
-  <w:style w:type="table" w:styleId="Table3Deffects3">
+  <w:style w:type="table" w:styleId="Tabell-3D-effekt3">
     <w:name w:val="Table 3D effects 3"/>
-    <w:basedOn w:val="TableNormal"/>
+    <w:basedOn w:val="Vanligtabell"/>
     <w:rsid w:val="00360D8E"/>
     <w:tblPr>
       <w:tblStyleRowBandSize w:val="1"/>
@@ -16350,7 +16539,7 @@
       </w:tcPr>
     </w:tblStylePr>
   </w:style>
-  <w:style w:type="paragraph" w:styleId="ListNumber">
+  <w:style w:type="paragraph" w:styleId="Nummerertliste">
     <w:name w:val="List Number"/>
     <w:basedOn w:val="Normal"/>
     <w:rsid w:val="00680AFE"/>
@@ -16360,7 +16549,7 @@
       </w:numPr>
     </w:pPr>
   </w:style>
-  <w:style w:type="paragraph" w:styleId="ListParagraph">
+  <w:style w:type="paragraph" w:styleId="Listeavsnitt">
     <w:name w:val="List Paragraph"/>
     <w:basedOn w:val="Normal"/>
     <w:uiPriority w:val="34"/>
@@ -16370,9 +16559,9 @@
       <w:ind w:left="708"/>
     </w:pPr>
   </w:style>
-  <w:style w:type="table" w:styleId="TableSimple3">
+  <w:style w:type="table" w:styleId="Enkelttabell3">
     <w:name w:val="Table Simple 3"/>
-    <w:basedOn w:val="TableNormal"/>
+    <w:basedOn w:val="Vanligtabell"/>
     <w:rsid w:val="00F56828"/>
     <w:tblPr>
       <w:tblBorders>
@@ -16403,7 +16592,7 @@
   </w:style>
   <w:style w:type="table" w:customStyle="1" w:styleId="BV-QR-SingleColumn">
     <w:name w:val="BV-QR-SingleColumn"/>
-    <w:basedOn w:val="TableNormal"/>
+    <w:basedOn w:val="Vanligtabell"/>
     <w:rsid w:val="001A0E53"/>
     <w:pPr>
       <w:spacing w:before="20" w:after="20" w:line="20" w:lineRule="atLeast"/>
@@ -16450,13 +16639,13 @@
   </w:style>
   <w:style w:type="table" w:customStyle="1" w:styleId="BV-QR-Nx3">
     <w:name w:val="BV-QR-Nx3"/>
-    <w:basedOn w:val="TableNormal"/>
+    <w:basedOn w:val="Vanligtabell"/>
     <w:rsid w:val="009C332E"/>
     <w:tblPr/>
   </w:style>
   <w:style w:type="table" w:customStyle="1" w:styleId="BV-Table-Nx1">
     <w:name w:val="BV-Table-Nx1"/>
-    <w:basedOn w:val="TableNormal"/>
+    <w:basedOn w:val="Vanligtabell"/>
     <w:rsid w:val="00E258C3"/>
     <w:pPr>
       <w:spacing w:before="20" w:after="20" w:line="20" w:lineRule="atLeast"/>
@@ -16508,29 +16697,29 @@
       </w:tcPr>
     </w:tblStylePr>
   </w:style>
-  <w:style w:type="paragraph" w:styleId="CommentSubject">
+  <w:style w:type="paragraph" w:styleId="Kommentaremne">
     <w:name w:val="annotation subject"/>
-    <w:basedOn w:val="CommentText"/>
-    <w:next w:val="CommentText"/>
-    <w:link w:val="CommentSubjectChar"/>
+    <w:basedOn w:val="Merknadstekst"/>
+    <w:next w:val="Merknadstekst"/>
+    <w:link w:val="KommentaremneTegn"/>
     <w:rsid w:val="0003573B"/>
     <w:rPr>
       <w:b/>
       <w:bCs/>
     </w:rPr>
   </w:style>
-  <w:style w:type="character" w:customStyle="1" w:styleId="CommentTextChar">
-    <w:name w:val="Comment Text Char"/>
-    <w:link w:val="CommentText"/>
+  <w:style w:type="character" w:customStyle="1" w:styleId="MerknadstekstTegn">
+    <w:name w:val="Merknadstekst Tegn"/>
+    <w:link w:val="Merknadstekst"/>
     <w:semiHidden/>
     <w:rsid w:val="0003573B"/>
     <w:rPr>
       <w:lang w:val="en-GB"/>
     </w:rPr>
   </w:style>
-  <w:style w:type="character" w:customStyle="1" w:styleId="CommentSubjectChar">
-    <w:name w:val="Comment Subject Char"/>
-    <w:link w:val="CommentSubject"/>
+  <w:style w:type="character" w:customStyle="1" w:styleId="KommentaremneTegn">
+    <w:name w:val="Kommentaremne Tegn"/>
+    <w:link w:val="Kommentaremne"/>
     <w:rsid w:val="0003573B"/>
     <w:rPr>
       <w:b/>
@@ -16538,10 +16727,10 @@
       <w:lang w:val="en-GB"/>
     </w:rPr>
   </w:style>
-  <w:style w:type="paragraph" w:styleId="BalloonText">
+  <w:style w:type="paragraph" w:styleId="Bobletekst">
     <w:name w:val="Balloon Text"/>
     <w:basedOn w:val="Normal"/>
-    <w:link w:val="BalloonTextChar"/>
+    <w:link w:val="BobletekstTegn"/>
     <w:rsid w:val="0003573B"/>
     <w:rPr>
       <w:rFonts w:ascii="Tahoma" w:hAnsi="Tahoma" w:cs="Tahoma"/>
@@ -16549,9 +16738,9 @@
       <w:szCs w:val="16"/>
     </w:rPr>
   </w:style>
-  <w:style w:type="character" w:customStyle="1" w:styleId="BalloonTextChar">
-    <w:name w:val="Balloon Text Char"/>
-    <w:link w:val="BalloonText"/>
+  <w:style w:type="character" w:customStyle="1" w:styleId="BobletekstTegn">
+    <w:name w:val="Bobletekst Tegn"/>
+    <w:link w:val="Bobletekst"/>
     <w:rsid w:val="0003573B"/>
     <w:rPr>
       <w:rFonts w:ascii="Tahoma" w:hAnsi="Tahoma" w:cs="Tahoma"/>
@@ -16560,18 +16749,18 @@
       <w:lang w:val="en-GB"/>
     </w:rPr>
   </w:style>
-  <w:style w:type="paragraph" w:styleId="BodyText">
+  <w:style w:type="paragraph" w:styleId="Brdtekst">
     <w:name w:val="Body Text"/>
     <w:basedOn w:val="Normal"/>
-    <w:link w:val="BodyTextChar"/>
+    <w:link w:val="BrdtekstTegn"/>
     <w:rsid w:val="00E2206C"/>
     <w:pPr>
       <w:spacing w:after="120"/>
     </w:pPr>
   </w:style>
-  <w:style w:type="character" w:customStyle="1" w:styleId="BodyTextChar">
-    <w:name w:val="Body Text Char"/>
-    <w:link w:val="BodyText"/>
+  <w:style w:type="character" w:customStyle="1" w:styleId="BrdtekstTegn">
+    <w:name w:val="Brødtekst Tegn"/>
+    <w:link w:val="Brdtekst"/>
     <w:rsid w:val="00E2206C"/>
     <w:rPr>
       <w:sz w:val="24"/>
@@ -16589,7 +16778,7 @@
   </w:style>
   <w:style w:type="table" w:customStyle="1" w:styleId="Rutenettabell1lys-uthevingsfarge11">
     <w:name w:val="Rutenettabell 1 lys - uthevingsfarge 11"/>
-    <w:basedOn w:val="TableNormal"/>
+    <w:basedOn w:val="Vanligtabell"/>
     <w:uiPriority w:val="46"/>
     <w:rsid w:val="005A2CB9"/>
     <w:rPr>
@@ -16661,11 +16850,11 @@
       <w:color w:val="000000"/>
     </w:rPr>
   </w:style>
-  <w:style w:type="paragraph" w:styleId="Title">
+  <w:style w:type="paragraph" w:styleId="Tittel">
     <w:name w:val="Title"/>
     <w:basedOn w:val="Normal"/>
     <w:next w:val="Normal"/>
-    <w:link w:val="TitleChar"/>
+    <w:link w:val="TittelTegn"/>
     <w:qFormat/>
     <w:rsid w:val="00F26B83"/>
     <w:pPr>
@@ -16681,10 +16870,10 @@
       <w:szCs w:val="56"/>
     </w:rPr>
   </w:style>
-  <w:style w:type="character" w:customStyle="1" w:styleId="TitleChar">
-    <w:name w:val="Title Char"/>
-    <w:basedOn w:val="DefaultParagraphFont"/>
-    <w:link w:val="Title"/>
+  <w:style w:type="character" w:customStyle="1" w:styleId="TittelTegn">
+    <w:name w:val="Tittel Tegn"/>
+    <w:basedOn w:val="Standardskriftforavsnitt"/>
+    <w:link w:val="Tittel"/>
     <w:rsid w:val="00F26B83"/>
     <w:rPr>
       <w:rFonts w:ascii="Helvetica Neue" w:eastAsiaTheme="majorEastAsia" w:hAnsi="Helvetica Neue" w:cstheme="majorBidi"/>
@@ -16697,11 +16886,11 @@
       <w:lang w:val="en-GB" w:eastAsia="en-US"/>
     </w:rPr>
   </w:style>
-  <w:style w:type="paragraph" w:styleId="Subtitle">
+  <w:style w:type="paragraph" w:styleId="Undertittel">
     <w:name w:val="Subtitle"/>
     <w:basedOn w:val="Normal"/>
     <w:next w:val="Normal"/>
-    <w:link w:val="SubtitleChar"/>
+    <w:link w:val="UndertittelTegn"/>
     <w:qFormat/>
     <w:rsid w:val="00E61652"/>
     <w:pPr>
@@ -16718,10 +16907,10 @@
       <w:szCs w:val="22"/>
     </w:rPr>
   </w:style>
-  <w:style w:type="character" w:customStyle="1" w:styleId="SubtitleChar">
-    <w:name w:val="Subtitle Char"/>
-    <w:basedOn w:val="DefaultParagraphFont"/>
-    <w:link w:val="Subtitle"/>
+  <w:style w:type="character" w:customStyle="1" w:styleId="UndertittelTegn">
+    <w:name w:val="Undertittel Tegn"/>
+    <w:basedOn w:val="Standardskriftforavsnitt"/>
+    <w:link w:val="Undertittel"/>
     <w:rsid w:val="00E61652"/>
     <w:rPr>
       <w:rFonts w:ascii="Helvetica Neue Thin" w:eastAsiaTheme="minorEastAsia" w:hAnsi="Helvetica Neue Thin" w:cstheme="minorBidi"/>
@@ -16732,10 +16921,10 @@
       <w:lang w:val="en-GB" w:eastAsia="en-US"/>
     </w:rPr>
   </w:style>
-  <w:style w:type="character" w:customStyle="1" w:styleId="FooterChar">
-    <w:name w:val="Footer Char"/>
-    <w:basedOn w:val="DefaultParagraphFont"/>
-    <w:link w:val="Footer"/>
+  <w:style w:type="character" w:customStyle="1" w:styleId="BunntekstTegn">
+    <w:name w:val="Bunntekst Tegn"/>
+    <w:basedOn w:val="Standardskriftforavsnitt"/>
+    <w:link w:val="Bunntekst"/>
     <w:uiPriority w:val="99"/>
     <w:rsid w:val="0075323D"/>
     <w:rPr>
@@ -16744,9 +16933,9 @@
       <w:lang w:val="en-GB" w:eastAsia="en-US"/>
     </w:rPr>
   </w:style>
-  <w:style w:type="character" w:styleId="PageNumber">
+  <w:style w:type="character" w:styleId="Sidetall">
     <w:name w:val="page number"/>
-    <w:basedOn w:val="DefaultParagraphFont"/>
+    <w:basedOn w:val="Standardskriftforavsnitt"/>
     <w:rsid w:val="00DA1B07"/>
   </w:style>
   <w:style w:type="paragraph" w:styleId="NormalWeb">
@@ -16765,9 +16954,9 @@
       <w:lang w:val="nb-NO" w:eastAsia="nb-NO"/>
     </w:rPr>
   </w:style>
-  <w:style w:type="character" w:styleId="UnresolvedMention">
+  <w:style w:type="character" w:styleId="Ulstomtale">
     <w:name w:val="Unresolved Mention"/>
-    <w:basedOn w:val="DefaultParagraphFont"/>
+    <w:basedOn w:val="Standardskriftforavsnitt"/>
     <w:uiPriority w:val="99"/>
     <w:semiHidden/>
     <w:unhideWhenUsed/>

</xml_diff>

<commit_message>
#103: Added a parameter in gmii_write() to support multi-field transfers when using the Ethernet HVVC. Updated tb and doc.
</commit_message>
<xml_diff>
--- a/bitvis_vip_gmii/doc/gmii_bfm_QuickRef.docx
+++ b/bitvis_vip_gmii/doc/gmii_bfm_QuickRef.docx
@@ -1,6 +1,6 @@
 
 <file path=word/document.xml><?xml version="1.0" encoding="utf-8"?>
-<w:document xmlns:wpc="http://schemas.microsoft.com/office/word/2010/wordprocessingCanvas" xmlns:cx="http://schemas.microsoft.com/office/drawing/2014/chartex" xmlns:cx1="http://schemas.microsoft.com/office/drawing/2015/9/8/chartex" xmlns:cx2="http://schemas.microsoft.com/office/drawing/2015/10/21/chartex" xmlns:cx3="http://schemas.microsoft.com/office/drawing/2016/5/9/chartex" xmlns:cx4="http://schemas.microsoft.com/office/drawing/2016/5/10/chartex" xmlns:cx5="http://schemas.microsoft.com/office/drawing/2016/5/11/chartex" xmlns:cx6="http://schemas.microsoft.com/office/drawing/2016/5/12/chartex" xmlns:cx7="http://schemas.microsoft.com/office/drawing/2016/5/13/chartex" xmlns:cx8="http://schemas.microsoft.com/office/drawing/2016/5/14/chartex" xmlns:mc="http://schemas.openxmlformats.org/markup-compatibility/2006" xmlns:aink="http://schemas.microsoft.com/office/drawing/2016/ink" xmlns:am3d="http://schemas.microsoft.com/office/drawing/2017/model3d" xmlns:o="urn:schemas-microsoft-com:office:office" xmlns:r="http://schemas.openxmlformats.org/officeDocument/2006/relationships" xmlns:m="http://schemas.openxmlformats.org/officeDocument/2006/math" xmlns:v="urn:schemas-microsoft-com:vml" xmlns:wp14="http://schemas.microsoft.com/office/word/2010/wordprocessingDrawing" xmlns:wp="http://schemas.openxmlformats.org/drawingml/2006/wordprocessingDrawing" xmlns:w10="urn:schemas-microsoft-com:office:word" xmlns:w="http://schemas.openxmlformats.org/wordprocessingml/2006/main" xmlns:w14="http://schemas.microsoft.com/office/word/2010/wordml" xmlns:w15="http://schemas.microsoft.com/office/word/2012/wordml" xmlns:w16cex="http://schemas.microsoft.com/office/word/2018/wordml/cex" xmlns:w16cid="http://schemas.microsoft.com/office/word/2016/wordml/cid" xmlns:w16="http://schemas.microsoft.com/office/word/2018/wordml" xmlns:w16se="http://schemas.microsoft.com/office/word/2015/wordml/symex" xmlns:wpg="http://schemas.microsoft.com/office/word/2010/wordprocessingGroup" xmlns:wpi="http://schemas.microsoft.com/office/word/2010/wordprocessingInk" xmlns:wne="http://schemas.microsoft.com/office/word/2006/wordml" xmlns:wps="http://schemas.microsoft.com/office/word/2010/wordprocessingShape" mc:Ignorable="w14 w15 w16se w16cid w16 w16cex wp14">
+<w:document xmlns:wpc="http://schemas.microsoft.com/office/word/2010/wordprocessingCanvas" xmlns:cx="http://schemas.microsoft.com/office/drawing/2014/chartex" xmlns:cx1="http://schemas.microsoft.com/office/drawing/2015/9/8/chartex" xmlns:cx2="http://schemas.microsoft.com/office/drawing/2015/10/21/chartex" xmlns:cx3="http://schemas.microsoft.com/office/drawing/2016/5/9/chartex" xmlns:cx4="http://schemas.microsoft.com/office/drawing/2016/5/10/chartex" xmlns:cx5="http://schemas.microsoft.com/office/drawing/2016/5/11/chartex" xmlns:cx6="http://schemas.microsoft.com/office/drawing/2016/5/12/chartex" xmlns:cx7="http://schemas.microsoft.com/office/drawing/2016/5/13/chartex" xmlns:cx8="http://schemas.microsoft.com/office/drawing/2016/5/14/chartex" xmlns:mc="http://schemas.openxmlformats.org/markup-compatibility/2006" xmlns:aink="http://schemas.microsoft.com/office/drawing/2016/ink" xmlns:am3d="http://schemas.microsoft.com/office/drawing/2017/model3d" xmlns:o="urn:schemas-microsoft-com:office:office" xmlns:oel="http://schemas.microsoft.com/office/2019/extlst" xmlns:r="http://schemas.openxmlformats.org/officeDocument/2006/relationships" xmlns:m="http://schemas.openxmlformats.org/officeDocument/2006/math" xmlns:v="urn:schemas-microsoft-com:vml" xmlns:wp14="http://schemas.microsoft.com/office/word/2010/wordprocessingDrawing" xmlns:wp="http://schemas.openxmlformats.org/drawingml/2006/wordprocessingDrawing" xmlns:w10="urn:schemas-microsoft-com:office:word" xmlns:w="http://schemas.openxmlformats.org/wordprocessingml/2006/main" xmlns:w14="http://schemas.microsoft.com/office/word/2010/wordml" xmlns:w15="http://schemas.microsoft.com/office/word/2012/wordml" xmlns:w16cex="http://schemas.microsoft.com/office/word/2018/wordml/cex" xmlns:w16cid="http://schemas.microsoft.com/office/word/2016/wordml/cid" xmlns:w16="http://schemas.microsoft.com/office/word/2018/wordml" xmlns:w16sdtdh="http://schemas.microsoft.com/office/word/2020/wordml/sdtdatahash" xmlns:w16se="http://schemas.microsoft.com/office/word/2015/wordml/symex" xmlns:wpg="http://schemas.microsoft.com/office/word/2010/wordprocessingGroup" xmlns:wpi="http://schemas.microsoft.com/office/word/2010/wordprocessingInk" xmlns:wne="http://schemas.microsoft.com/office/word/2006/wordml" xmlns:wps="http://schemas.microsoft.com/office/word/2010/wordprocessingShape" mc:Ignorable="w14 w15 w16se w16cid w16 w16cex w16sdtdh wp14">
   <w:body>
     <w:p>
       <w:pPr>
@@ -112,7 +112,7 @@
                 <v:stroke joinstyle="miter"/>
                 <v:path gradientshapeok="t" o:connecttype="rect"/>
               </v:shapetype>
-              <v:shape id="Tekstboks 2" o:spid="_x0000_s1026" type="#_x0000_t202" style="position:absolute;margin-left:690pt;margin-top:34.1pt;width:67pt;height:28pt;z-index:251660800;visibility:visible;mso-wrap-style:square;mso-width-percent:0;mso-height-percent:0;mso-wrap-distance-left:9pt;mso-wrap-distance-top:3.6pt;mso-wrap-distance-right:9pt;mso-wrap-distance-bottom:3.6pt;mso-position-horizontal:absolute;mso-position-horizontal-relative:text;mso-position-vertical:absolute;mso-position-vertical-relative:text;mso-width-percent:0;mso-height-percent:0;mso-width-relative:margin;mso-height-relative:margin;v-text-anchor:top" o:gfxdata="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" strokecolor="white [3212]">
+              <v:shape id="Tekstboks 2" o:spid="_x0000_s1026" type="#_x0000_t202" style="position:absolute;margin-left:690pt;margin-top:34.1pt;width:67pt;height:28pt;z-index:251660800;visibility:visible;mso-wrap-style:square;mso-width-percent:0;mso-height-percent:0;mso-wrap-distance-left:9pt;mso-wrap-distance-top:3.6pt;mso-wrap-distance-right:9pt;mso-wrap-distance-bottom:3.6pt;mso-position-horizontal:absolute;mso-position-horizontal-relative:text;mso-position-vertical:absolute;mso-position-vertical-relative:text;mso-width-percent:0;mso-height-percent:0;mso-width-relative:margin;mso-height-relative:margin;v-text-anchor:top" o:gfxdata="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" strokecolor="white [3212]">
                 <v:textbox>
                   <w:txbxContent>
                     <w:p>
@@ -394,7 +394,41 @@
                 <w:color w:val="FFFFFF"/>
                 <w:szCs w:val="30"/>
               </w:rPr>
-              <w:t xml:space="preserve">, </w:t>
+              <w:t>,</w:t>
+            </w:r>
+            <w:r>
+              <w:rPr>
+                <w:rFonts w:cs="Verdana"/>
+                <w:color w:val="FFFFFF"/>
+                <w:szCs w:val="30"/>
+              </w:rPr>
+              <w:t xml:space="preserve"> [</w:t>
+            </w:r>
+            <w:proofErr w:type="spellStart"/>
+            <w:r>
+              <w:rPr>
+                <w:rFonts w:cs="Verdana"/>
+                <w:color w:val="FFFFFF"/>
+                <w:szCs w:val="30"/>
+              </w:rPr>
+              <w:t>action_when_transfer_is_done</w:t>
+            </w:r>
+            <w:proofErr w:type="spellEnd"/>
+            <w:r>
+              <w:rPr>
+                <w:rFonts w:cs="Verdana"/>
+                <w:color w:val="FFFFFF"/>
+                <w:szCs w:val="30"/>
+              </w:rPr>
+              <w:t>],</w:t>
+            </w:r>
+            <w:r>
+              <w:rPr>
+                <w:rFonts w:cs="Verdana"/>
+                <w:color w:val="FFFFFF"/>
+                <w:szCs w:val="30"/>
+              </w:rPr>
+              <w:t xml:space="preserve"> </w:t>
             </w:r>
             <w:proofErr w:type="spellStart"/>
             <w:r>
@@ -525,7 +559,17 @@
                 <w:sz w:val="16"/>
                 <w:szCs w:val="15"/>
               </w:rPr>
-              <w:t>gmii_write</w:t>
+              <w:t>gmii_</w:t>
+            </w:r>
+            <w:proofErr w:type="gramStart"/>
+            <w:r>
+              <w:rPr>
+                <w:rFonts w:cs="Verdana"/>
+                <w:b w:val="0"/>
+                <w:sz w:val="16"/>
+                <w:szCs w:val="15"/>
+              </w:rPr>
+              <w:t>write</w:t>
             </w:r>
             <w:proofErr w:type="spellEnd"/>
             <w:r>
@@ -538,6 +582,7 @@
               <w:t>(</w:t>
             </w:r>
             <w:proofErr w:type="spellStart"/>
+            <w:proofErr w:type="gramEnd"/>
             <w:r>
               <w:rPr>
                 <w:rFonts w:cs="Verdana"/>
@@ -555,7 +600,43 @@
                 <w:sz w:val="16"/>
                 <w:szCs w:val="15"/>
               </w:rPr>
-              <w:t xml:space="preserve">(0 to v_numBytes-1), </w:t>
+              <w:t>(0 to v_numBytes-1),</w:t>
+            </w:r>
+            <w:r>
+              <w:rPr>
+                <w:rFonts w:cs="Verdana"/>
+                <w:b w:val="0"/>
+                <w:sz w:val="16"/>
+                <w:szCs w:val="15"/>
+              </w:rPr>
+              <w:t xml:space="preserve"> HOLD</w:t>
+            </w:r>
+            <w:r>
+              <w:rPr>
+                <w:rFonts w:cs="Verdana"/>
+                <w:b w:val="0"/>
+                <w:sz w:val="16"/>
+                <w:szCs w:val="15"/>
+              </w:rPr>
+              <w:t>_LINE_AFTER_TRANSFER</w:t>
+            </w:r>
+            <w:r>
+              <w:rPr>
+                <w:rFonts w:cs="Verdana"/>
+                <w:b w:val="0"/>
+                <w:sz w:val="16"/>
+                <w:szCs w:val="15"/>
+              </w:rPr>
+              <w:t>,</w:t>
+            </w:r>
+            <w:r>
+              <w:rPr>
+                <w:rFonts w:cs="Verdana"/>
+                <w:b w:val="0"/>
+                <w:sz w:val="16"/>
+                <w:szCs w:val="15"/>
+              </w:rPr>
+              <w:t xml:space="preserve"> </w:t>
             </w:r>
             <w:r>
               <w:rPr>
@@ -616,7 +697,7 @@
                 <w:sz w:val="16"/>
                 <w:szCs w:val="15"/>
               </w:rPr>
-              <w:t xml:space="preserve">, </w:t>
+              <w:t xml:space="preserve">, C_SCOPE, </w:t>
             </w:r>
             <w:proofErr w:type="spellStart"/>
             <w:r>
@@ -626,7 +707,7 @@
                 <w:sz w:val="16"/>
                 <w:szCs w:val="15"/>
               </w:rPr>
-              <w:t>C_SCOPE</w:t>
+              <w:t>shared_msg_id_panel</w:t>
             </w:r>
             <w:proofErr w:type="spellEnd"/>
             <w:r>
@@ -636,7 +717,42 @@
                 <w:sz w:val="16"/>
                 <w:szCs w:val="15"/>
               </w:rPr>
-              <w:t xml:space="preserve">, </w:t>
+              <w:t>,</w:t>
+            </w:r>
+          </w:p>
+          <w:p>
+            <w:pPr>
+              <w:widowControl w:val="0"/>
+              <w:tabs>
+                <w:tab w:val="left" w:pos="851"/>
+              </w:tabs>
+              <w:autoSpaceDE w:val="0"/>
+              <w:autoSpaceDN w:val="0"/>
+              <w:adjustRightInd w:val="0"/>
+              <w:rPr>
+                <w:rFonts w:cs="Verdana"/>
+                <w:bCs w:val="0"/>
+                <w:sz w:val="16"/>
+                <w:szCs w:val="15"/>
+              </w:rPr>
+            </w:pPr>
+            <w:r>
+              <w:rPr>
+                <w:rFonts w:cs="Verdana"/>
+                <w:b w:val="0"/>
+                <w:sz w:val="16"/>
+                <w:szCs w:val="15"/>
+              </w:rPr>
+              <w:t xml:space="preserve">                                 </w:t>
+            </w:r>
+            <w:r>
+              <w:rPr>
+                <w:rFonts w:cs="Verdana"/>
+                <w:b w:val="0"/>
+                <w:sz w:val="16"/>
+                <w:szCs w:val="15"/>
+              </w:rPr>
+              <w:t xml:space="preserve"> </w:t>
             </w:r>
             <w:proofErr w:type="spellStart"/>
             <w:r>
@@ -646,9 +762,10 @@
                 <w:sz w:val="16"/>
                 <w:szCs w:val="15"/>
               </w:rPr>
-              <w:t>shared_msg_id_panel</w:t>
+              <w:t>gmii_bfm_config</w:t>
             </w:r>
             <w:proofErr w:type="spellEnd"/>
+            <w:proofErr w:type="gramStart"/>
             <w:r>
               <w:rPr>
                 <w:rFonts w:cs="Verdana"/>
@@ -656,28 +773,9 @@
                 <w:sz w:val="16"/>
                 <w:szCs w:val="15"/>
               </w:rPr>
-              <w:t xml:space="preserve">, </w:t>
-            </w:r>
-            <w:proofErr w:type="spellStart"/>
-            <w:r>
-              <w:rPr>
-                <w:rFonts w:cs="Verdana"/>
-                <w:b w:val="0"/>
-                <w:sz w:val="16"/>
-                <w:szCs w:val="15"/>
-              </w:rPr>
-              <w:t>gmii_bfm_config</w:t>
-            </w:r>
-            <w:proofErr w:type="spellEnd"/>
-            <w:r>
-              <w:rPr>
-                <w:rFonts w:cs="Verdana"/>
-                <w:b w:val="0"/>
-                <w:sz w:val="16"/>
-                <w:szCs w:val="15"/>
-              </w:rPr>
               <w:t>);</w:t>
             </w:r>
+            <w:proofErr w:type="gramEnd"/>
           </w:p>
           <w:p>
             <w:pPr>
@@ -898,7 +996,7 @@
           </mc:Choice>
           <mc:Fallback>
             <w:pict>
-              <v:shape w14:anchorId="2F7752E6" id="_x0000_s1027" type="#_x0000_t202" style="position:absolute;margin-left:667.75pt;margin-top:8.75pt;width:101.25pt;height:22pt;z-index:251654656;visibility:visible;mso-wrap-style:square;mso-width-percent:0;mso-height-percent:0;mso-wrap-distance-left:9pt;mso-wrap-distance-top:0;mso-wrap-distance-right:9pt;mso-wrap-distance-bottom:0;mso-position-horizontal:absolute;mso-position-horizontal-relative:margin;mso-position-vertical:absolute;mso-position-vertical-relative:text;mso-width-percent:0;mso-height-percent:0;mso-width-relative:margin;mso-height-relative:margin;v-text-anchor:top" o:gfxdata="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" filled="f" stroked="f">
+              <v:shape w14:anchorId="2F7752E6" id="_x0000_s1027" type="#_x0000_t202" style="position:absolute;margin-left:667.75pt;margin-top:8.75pt;width:101.25pt;height:22pt;z-index:251654656;visibility:visible;mso-wrap-style:square;mso-width-percent:0;mso-height-percent:0;mso-wrap-distance-left:9pt;mso-wrap-distance-top:0;mso-wrap-distance-right:9pt;mso-wrap-distance-bottom:0;mso-position-horizontal:absolute;mso-position-horizontal-relative:margin;mso-position-vertical:absolute;mso-position-vertical-relative:text;mso-width-percent:0;mso-height-percent:0;mso-width-relative:margin;mso-height-relative:margin;v-text-anchor:top" o:gfxdata="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" filled="f" stroked="f">
                 <v:textbox>
                   <w:txbxContent>
                     <w:p>
@@ -1367,27 +1465,7 @@
                 <w:sz w:val="16"/>
                 <w:szCs w:val="15"/>
               </w:rPr>
-              <w:t xml:space="preserve">, </w:t>
-            </w:r>
-            <w:proofErr w:type="spellStart"/>
-            <w:r>
-              <w:rPr>
-                <w:rFonts w:cs="Verdana"/>
-                <w:b w:val="0"/>
-                <w:sz w:val="16"/>
-                <w:szCs w:val="15"/>
-              </w:rPr>
-              <w:t>C_SCOPE</w:t>
-            </w:r>
-            <w:proofErr w:type="spellEnd"/>
-            <w:r>
-              <w:rPr>
-                <w:rFonts w:cs="Verdana"/>
-                <w:b w:val="0"/>
-                <w:sz w:val="16"/>
-                <w:szCs w:val="15"/>
-              </w:rPr>
-              <w:t xml:space="preserve">, </w:t>
+              <w:t xml:space="preserve">, C_SCOPE, </w:t>
             </w:r>
             <w:proofErr w:type="spellStart"/>
             <w:r>
@@ -2131,27 +2209,7 @@
                 <w:sz w:val="16"/>
                 <w:szCs w:val="15"/>
               </w:rPr>
-              <w:t xml:space="preserve">, ERROR, </w:t>
-            </w:r>
-            <w:proofErr w:type="spellStart"/>
-            <w:r>
-              <w:rPr>
-                <w:rFonts w:cs="Verdana"/>
-                <w:b w:val="0"/>
-                <w:sz w:val="16"/>
-                <w:szCs w:val="15"/>
-              </w:rPr>
-              <w:t>C_SCOPE</w:t>
-            </w:r>
-            <w:proofErr w:type="spellEnd"/>
-            <w:r>
-              <w:rPr>
-                <w:rFonts w:cs="Verdana"/>
-                <w:b w:val="0"/>
-                <w:sz w:val="16"/>
-                <w:szCs w:val="15"/>
-              </w:rPr>
-              <w:t xml:space="preserve">, </w:t>
+              <w:t xml:space="preserve">, ERROR, C_SCOPE, </w:t>
             </w:r>
             <w:proofErr w:type="spellStart"/>
             <w:r>
@@ -2668,7 +2726,7 @@
     </w:p>
     <w:tbl>
       <w:tblPr>
-        <w:tblStyle w:val="Tabellrutenett"/>
+        <w:tblStyle w:val="TableGrid"/>
         <w:tblW w:w="0" w:type="auto"/>
         <w:tblBorders>
           <w:top w:val="none" w:sz="0" w:space="0" w:color="auto"/>
@@ -2681,16 +2739,16 @@
         <w:tblLook w:val="04A0" w:firstRow="1" w:lastRow="0" w:firstColumn="1" w:lastColumn="0" w:noHBand="0" w:noVBand="1"/>
       </w:tblPr>
       <w:tblGrid>
-        <w:gridCol w:w="9022"/>
-        <w:gridCol w:w="4145"/>
+        <w:gridCol w:w="9011"/>
+        <w:gridCol w:w="4140"/>
       </w:tblGrid>
       <w:tr>
         <w:trPr>
-          <w:trHeight w:val="3604"/>
+          <w:trHeight w:val="3227"/>
         </w:trPr>
         <w:tc>
           <w:tcPr>
-            <w:tcW w:w="9022" w:type="dxa"/>
+            <w:tcW w:w="9011" w:type="dxa"/>
           </w:tcPr>
           <w:tbl>
             <w:tblPr>
@@ -2702,17 +2760,17 @@
               <w:tblLook w:val="0000" w:firstRow="0" w:lastRow="0" w:firstColumn="0" w:lastColumn="0" w:noHBand="0" w:noVBand="0"/>
             </w:tblPr>
             <w:tblGrid>
-              <w:gridCol w:w="3074"/>
-              <w:gridCol w:w="1313"/>
-              <w:gridCol w:w="4152"/>
+              <w:gridCol w:w="3070"/>
+              <w:gridCol w:w="1311"/>
+              <w:gridCol w:w="4148"/>
             </w:tblGrid>
             <w:tr>
               <w:trPr>
-                <w:trHeight w:val="244"/>
+                <w:trHeight w:val="218"/>
               </w:trPr>
               <w:tc>
                 <w:tcPr>
-                  <w:tcW w:w="8539" w:type="dxa"/>
+                  <w:tcW w:w="8529" w:type="dxa"/>
                   <w:gridSpan w:val="3"/>
                   <w:shd w:val="clear" w:color="auto" w:fill="FFFFFF" w:themeFill="background1"/>
                   <w:vAlign w:val="center"/>
@@ -2734,20 +2792,12 @@
                       <w:szCs w:val="32"/>
                     </w:rPr>
                   </w:pPr>
-                  <w:proofErr w:type="spellStart"/>
                   <w:r>
                     <w:rPr>
                       <w:szCs w:val="16"/>
                     </w:rPr>
                     <w:lastRenderedPageBreak/>
-                    <w:t>BFM</w:t>
-                  </w:r>
-                  <w:proofErr w:type="spellEnd"/>
-                  <w:r>
-                    <w:rPr>
-                      <w:szCs w:val="16"/>
-                    </w:rPr>
-                    <w:t xml:space="preserve"> Configuration record ´</w:t>
+                    <w:t>BFM Configuration record ´</w:t>
                   </w:r>
                   <w:proofErr w:type="spellStart"/>
                   <w:r>
@@ -2784,11 +2834,11 @@
             </w:tr>
             <w:tr>
               <w:trPr>
-                <w:trHeight w:val="244"/>
+                <w:trHeight w:val="218"/>
               </w:trPr>
               <w:tc>
                 <w:tcPr>
-                  <w:tcW w:w="3074" w:type="dxa"/>
+                  <w:tcW w:w="3070" w:type="dxa"/>
                   <w:shd w:val="clear" w:color="auto" w:fill="000000"/>
                   <w:vAlign w:val="bottom"/>
                 </w:tcPr>
@@ -2817,7 +2867,7 @@
               </w:tc>
               <w:tc>
                 <w:tcPr>
-                  <w:tcW w:w="1313" w:type="dxa"/>
+                  <w:tcW w:w="1311" w:type="dxa"/>
                   <w:shd w:val="clear" w:color="auto" w:fill="000000"/>
                   <w:vAlign w:val="bottom"/>
                 </w:tcPr>
@@ -2845,7 +2895,7 @@
               </w:tc>
               <w:tc>
                 <w:tcPr>
-                  <w:tcW w:w="4152" w:type="dxa"/>
+                  <w:tcW w:w="4147" w:type="dxa"/>
                   <w:shd w:val="clear" w:color="auto" w:fill="000000"/>
                   <w:vAlign w:val="bottom"/>
                 </w:tcPr>
@@ -2894,11 +2944,11 @@
             </w:tr>
             <w:tr>
               <w:trPr>
-                <w:trHeight w:val="28"/>
+                <w:trHeight w:val="25"/>
               </w:trPr>
               <w:tc>
                 <w:tcPr>
-                  <w:tcW w:w="3074" w:type="dxa"/>
+                  <w:tcW w:w="3070" w:type="dxa"/>
                   <w:vAlign w:val="bottom"/>
                 </w:tcPr>
                 <w:p>
@@ -2930,7 +2980,7 @@
               </w:tc>
               <w:tc>
                 <w:tcPr>
-                  <w:tcW w:w="1313" w:type="dxa"/>
+                  <w:tcW w:w="1311" w:type="dxa"/>
                   <w:vAlign w:val="bottom"/>
                 </w:tcPr>
                 <w:p>
@@ -2957,7 +3007,7 @@
               </w:tc>
               <w:tc>
                 <w:tcPr>
-                  <w:tcW w:w="4152" w:type="dxa"/>
+                  <w:tcW w:w="4147" w:type="dxa"/>
                   <w:vAlign w:val="bottom"/>
                 </w:tcPr>
                 <w:p>
@@ -2987,11 +3037,11 @@
             </w:tr>
             <w:tr>
               <w:trPr>
-                <w:trHeight w:val="28"/>
+                <w:trHeight w:val="25"/>
               </w:trPr>
               <w:tc>
                 <w:tcPr>
-                  <w:tcW w:w="3074" w:type="dxa"/>
+                  <w:tcW w:w="3070" w:type="dxa"/>
                   <w:shd w:val="clear" w:color="auto" w:fill="E7E6E6" w:themeFill="background2"/>
                   <w:vAlign w:val="bottom"/>
                 </w:tcPr>
@@ -3026,7 +3076,7 @@
               </w:tc>
               <w:tc>
                 <w:tcPr>
-                  <w:tcW w:w="1313" w:type="dxa"/>
+                  <w:tcW w:w="1311" w:type="dxa"/>
                   <w:shd w:val="clear" w:color="auto" w:fill="E7E6E6" w:themeFill="background2"/>
                   <w:vAlign w:val="bottom"/>
                 </w:tcPr>
@@ -3060,7 +3110,7 @@
               </w:tc>
               <w:tc>
                 <w:tcPr>
-                  <w:tcW w:w="4152" w:type="dxa"/>
+                  <w:tcW w:w="4147" w:type="dxa"/>
                   <w:shd w:val="clear" w:color="auto" w:fill="E7E6E6" w:themeFill="background2"/>
                   <w:vAlign w:val="bottom"/>
                 </w:tcPr>
@@ -3093,11 +3143,11 @@
             </w:tr>
             <w:tr>
               <w:trPr>
-                <w:trHeight w:val="28"/>
+                <w:trHeight w:val="25"/>
               </w:trPr>
               <w:tc>
                 <w:tcPr>
-                  <w:tcW w:w="3074" w:type="dxa"/>
+                  <w:tcW w:w="3070" w:type="dxa"/>
                   <w:vAlign w:val="bottom"/>
                 </w:tcPr>
                 <w:p>
@@ -3131,7 +3181,7 @@
               </w:tc>
               <w:tc>
                 <w:tcPr>
-                  <w:tcW w:w="1313" w:type="dxa"/>
+                  <w:tcW w:w="1311" w:type="dxa"/>
                   <w:vAlign w:val="bottom"/>
                 </w:tcPr>
                 <w:p>
@@ -3162,7 +3212,7 @@
               </w:tc>
               <w:tc>
                 <w:tcPr>
-                  <w:tcW w:w="4152" w:type="dxa"/>
+                  <w:tcW w:w="4147" w:type="dxa"/>
                   <w:vAlign w:val="bottom"/>
                 </w:tcPr>
                 <w:p>
@@ -3194,11 +3244,11 @@
             </w:tr>
             <w:tr>
               <w:trPr>
-                <w:trHeight w:val="28"/>
+                <w:trHeight w:val="25"/>
               </w:trPr>
               <w:tc>
                 <w:tcPr>
-                  <w:tcW w:w="3074" w:type="dxa"/>
+                  <w:tcW w:w="3070" w:type="dxa"/>
                   <w:shd w:val="clear" w:color="auto" w:fill="E7E6E6" w:themeFill="background2"/>
                   <w:vAlign w:val="bottom"/>
                 </w:tcPr>
@@ -3233,7 +3283,7 @@
               </w:tc>
               <w:tc>
                 <w:tcPr>
-                  <w:tcW w:w="1313" w:type="dxa"/>
+                  <w:tcW w:w="1311" w:type="dxa"/>
                   <w:shd w:val="clear" w:color="auto" w:fill="E7E6E6" w:themeFill="background2"/>
                   <w:vAlign w:val="bottom"/>
                 </w:tcPr>
@@ -3265,7 +3315,7 @@
               </w:tc>
               <w:tc>
                 <w:tcPr>
-                  <w:tcW w:w="4152" w:type="dxa"/>
+                  <w:tcW w:w="4147" w:type="dxa"/>
                   <w:shd w:val="clear" w:color="auto" w:fill="E7E6E6" w:themeFill="background2"/>
                   <w:vAlign w:val="bottom"/>
                 </w:tcPr>
@@ -3298,11 +3348,11 @@
             </w:tr>
             <w:tr>
               <w:trPr>
-                <w:trHeight w:val="28"/>
+                <w:trHeight w:val="25"/>
               </w:trPr>
               <w:tc>
                 <w:tcPr>
-                  <w:tcW w:w="3074" w:type="dxa"/>
+                  <w:tcW w:w="3070" w:type="dxa"/>
                   <w:vAlign w:val="bottom"/>
                 </w:tcPr>
                 <w:p>
@@ -3352,7 +3402,7 @@
               </w:tc>
               <w:tc>
                 <w:tcPr>
-                  <w:tcW w:w="1313" w:type="dxa"/>
+                  <w:tcW w:w="1311" w:type="dxa"/>
                   <w:vAlign w:val="bottom"/>
                 </w:tcPr>
                 <w:p>
@@ -3385,7 +3435,7 @@
               </w:tc>
               <w:tc>
                 <w:tcPr>
-                  <w:tcW w:w="4152" w:type="dxa"/>
+                  <w:tcW w:w="4147" w:type="dxa"/>
                   <w:vAlign w:val="bottom"/>
                 </w:tcPr>
                 <w:p>
@@ -3417,11 +3467,11 @@
             </w:tr>
             <w:tr>
               <w:trPr>
-                <w:trHeight w:val="28"/>
+                <w:trHeight w:val="25"/>
               </w:trPr>
               <w:tc>
                 <w:tcPr>
-                  <w:tcW w:w="3074" w:type="dxa"/>
+                  <w:tcW w:w="3070" w:type="dxa"/>
                   <w:shd w:val="clear" w:color="auto" w:fill="E7E6E6" w:themeFill="background2"/>
                   <w:vAlign w:val="bottom"/>
                 </w:tcPr>
@@ -3456,7 +3506,7 @@
               </w:tc>
               <w:tc>
                 <w:tcPr>
-                  <w:tcW w:w="1313" w:type="dxa"/>
+                  <w:tcW w:w="1311" w:type="dxa"/>
                   <w:shd w:val="clear" w:color="auto" w:fill="E7E6E6" w:themeFill="background2"/>
                   <w:vAlign w:val="bottom"/>
                 </w:tcPr>
@@ -3488,7 +3538,7 @@
               </w:tc>
               <w:tc>
                 <w:tcPr>
-                  <w:tcW w:w="4152" w:type="dxa"/>
+                  <w:tcW w:w="4147" w:type="dxa"/>
                   <w:shd w:val="clear" w:color="auto" w:fill="E7E6E6" w:themeFill="background2"/>
                   <w:vAlign w:val="bottom"/>
                 </w:tcPr>
@@ -3529,11 +3579,11 @@
             </w:tr>
             <w:tr>
               <w:trPr>
-                <w:trHeight w:val="28"/>
+                <w:trHeight w:val="25"/>
               </w:trPr>
               <w:tc>
                 <w:tcPr>
-                  <w:tcW w:w="3074" w:type="dxa"/>
+                  <w:tcW w:w="3070" w:type="dxa"/>
                   <w:vAlign w:val="bottom"/>
                 </w:tcPr>
                 <w:p>
@@ -3567,7 +3617,7 @@
               </w:tc>
               <w:tc>
                 <w:tcPr>
-                  <w:tcW w:w="1313" w:type="dxa"/>
+                  <w:tcW w:w="1311" w:type="dxa"/>
                   <w:vAlign w:val="bottom"/>
                 </w:tcPr>
                 <w:p>
@@ -3598,7 +3648,7 @@
               </w:tc>
               <w:tc>
                 <w:tcPr>
-                  <w:tcW w:w="4152" w:type="dxa"/>
+                  <w:tcW w:w="4147" w:type="dxa"/>
                   <w:vAlign w:val="bottom"/>
                 </w:tcPr>
                 <w:p>
@@ -3638,11 +3688,11 @@
             </w:tr>
             <w:tr>
               <w:trPr>
-                <w:trHeight w:val="28"/>
+                <w:trHeight w:val="25"/>
               </w:trPr>
               <w:tc>
                 <w:tcPr>
-                  <w:tcW w:w="3074" w:type="dxa"/>
+                  <w:tcW w:w="3070" w:type="dxa"/>
                   <w:shd w:val="clear" w:color="auto" w:fill="E7E6E6" w:themeFill="background2"/>
                   <w:vAlign w:val="bottom"/>
                 </w:tcPr>
@@ -3677,7 +3727,7 @@
               </w:tc>
               <w:tc>
                 <w:tcPr>
-                  <w:tcW w:w="1313" w:type="dxa"/>
+                  <w:tcW w:w="1311" w:type="dxa"/>
                   <w:shd w:val="clear" w:color="auto" w:fill="E7E6E6" w:themeFill="background2"/>
                   <w:vAlign w:val="bottom"/>
                 </w:tcPr>
@@ -3711,7 +3761,7 @@
               </w:tc>
               <w:tc>
                 <w:tcPr>
-                  <w:tcW w:w="4152" w:type="dxa"/>
+                  <w:tcW w:w="4147" w:type="dxa"/>
                   <w:shd w:val="clear" w:color="auto" w:fill="E7E6E6" w:themeFill="background2"/>
                   <w:vAlign w:val="bottom"/>
                 </w:tcPr>
@@ -3744,11 +3794,11 @@
             </w:tr>
             <w:tr>
               <w:trPr>
-                <w:trHeight w:val="28"/>
+                <w:trHeight w:val="25"/>
               </w:trPr>
               <w:tc>
                 <w:tcPr>
-                  <w:tcW w:w="3074" w:type="dxa"/>
+                  <w:tcW w:w="3070" w:type="dxa"/>
                   <w:shd w:val="clear" w:color="auto" w:fill="auto"/>
                   <w:vAlign w:val="bottom"/>
                 </w:tcPr>
@@ -3783,7 +3833,7 @@
               </w:tc>
               <w:tc>
                 <w:tcPr>
-                  <w:tcW w:w="1313" w:type="dxa"/>
+                  <w:tcW w:w="1311" w:type="dxa"/>
                   <w:shd w:val="clear" w:color="auto" w:fill="auto"/>
                   <w:vAlign w:val="bottom"/>
                 </w:tcPr>
@@ -3817,7 +3867,7 @@
               </w:tc>
               <w:tc>
                 <w:tcPr>
-                  <w:tcW w:w="4152" w:type="dxa"/>
+                  <w:tcW w:w="4147" w:type="dxa"/>
                   <w:shd w:val="clear" w:color="auto" w:fill="auto"/>
                   <w:vAlign w:val="bottom"/>
                 </w:tcPr>
@@ -3850,11 +3900,11 @@
             </w:tr>
             <w:tr>
               <w:trPr>
-                <w:trHeight w:val="19"/>
+                <w:trHeight w:val="17"/>
               </w:trPr>
               <w:tc>
                 <w:tcPr>
-                  <w:tcW w:w="3074" w:type="dxa"/>
+                  <w:tcW w:w="3070" w:type="dxa"/>
                   <w:shd w:val="clear" w:color="auto" w:fill="E7E6E6" w:themeFill="background2"/>
                   <w:vAlign w:val="bottom"/>
                 </w:tcPr>
@@ -3887,7 +3937,7 @@
               </w:tc>
               <w:tc>
                 <w:tcPr>
-                  <w:tcW w:w="1313" w:type="dxa"/>
+                  <w:tcW w:w="1311" w:type="dxa"/>
                   <w:shd w:val="clear" w:color="auto" w:fill="E7E6E6" w:themeFill="background2"/>
                   <w:vAlign w:val="bottom"/>
                 </w:tcPr>
@@ -3919,7 +3969,7 @@
               </w:tc>
               <w:tc>
                 <w:tcPr>
-                  <w:tcW w:w="4152" w:type="dxa"/>
+                  <w:tcW w:w="4147" w:type="dxa"/>
                   <w:shd w:val="clear" w:color="auto" w:fill="E7E6E6" w:themeFill="background2"/>
                   <w:vAlign w:val="bottom"/>
                 </w:tcPr>
@@ -3962,7 +4012,7 @@
         </w:tc>
         <w:tc>
           <w:tcPr>
-            <w:tcW w:w="4145" w:type="dxa"/>
+            <w:tcW w:w="4140" w:type="dxa"/>
           </w:tcPr>
           <w:tbl>
             <w:tblPr>
@@ -3976,16 +4026,16 @@
               <w:tblLook w:val="0000" w:firstRow="0" w:lastRow="0" w:firstColumn="0" w:lastColumn="0" w:noHBand="0" w:noVBand="0"/>
             </w:tblPr>
             <w:tblGrid>
-              <w:gridCol w:w="1801"/>
-              <w:gridCol w:w="2025"/>
+              <w:gridCol w:w="1798"/>
+              <w:gridCol w:w="2023"/>
             </w:tblGrid>
             <w:tr>
               <w:trPr>
-                <w:trHeight w:val="244"/>
+                <w:trHeight w:val="218"/>
               </w:trPr>
               <w:tc>
                 <w:tcPr>
-                  <w:tcW w:w="3826" w:type="dxa"/>
+                  <w:tcW w:w="3821" w:type="dxa"/>
                   <w:gridSpan w:val="2"/>
                   <w:shd w:val="clear" w:color="auto" w:fill="FFFFFF" w:themeFill="background1"/>
                   <w:vAlign w:val="center"/>
@@ -4063,11 +4113,11 @@
             </w:tr>
             <w:tr>
               <w:trPr>
-                <w:trHeight w:val="244"/>
+                <w:trHeight w:val="218"/>
               </w:trPr>
               <w:tc>
                 <w:tcPr>
-                  <w:tcW w:w="1801" w:type="dxa"/>
+                  <w:tcW w:w="1798" w:type="dxa"/>
                   <w:shd w:val="clear" w:color="auto" w:fill="000000"/>
                   <w:vAlign w:val="bottom"/>
                 </w:tcPr>
@@ -4096,7 +4146,7 @@
               </w:tc>
               <w:tc>
                 <w:tcPr>
-                  <w:tcW w:w="2025" w:type="dxa"/>
+                  <w:tcW w:w="2022" w:type="dxa"/>
                   <w:shd w:val="clear" w:color="auto" w:fill="000000"/>
                   <w:vAlign w:val="bottom"/>
                 </w:tcPr>
@@ -4125,11 +4175,11 @@
             </w:tr>
             <w:tr>
               <w:trPr>
-                <w:trHeight w:val="26"/>
+                <w:trHeight w:val="23"/>
               </w:trPr>
               <w:tc>
                 <w:tcPr>
-                  <w:tcW w:w="1801" w:type="dxa"/>
+                  <w:tcW w:w="1798" w:type="dxa"/>
                   <w:vAlign w:val="bottom"/>
                 </w:tcPr>
                 <w:p>
@@ -4159,7 +4209,7 @@
               </w:tc>
               <w:tc>
                 <w:tcPr>
-                  <w:tcW w:w="2025" w:type="dxa"/>
+                  <w:tcW w:w="2022" w:type="dxa"/>
                   <w:vAlign w:val="bottom"/>
                 </w:tcPr>
                 <w:p>
@@ -4189,11 +4239,11 @@
             </w:tr>
             <w:tr>
               <w:trPr>
-                <w:trHeight w:val="71"/>
+                <w:trHeight w:val="63"/>
               </w:trPr>
               <w:tc>
                 <w:tcPr>
-                  <w:tcW w:w="1801" w:type="dxa"/>
+                  <w:tcW w:w="1798" w:type="dxa"/>
                   <w:shd w:val="clear" w:color="auto" w:fill="E7E6E6" w:themeFill="background2"/>
                   <w:vAlign w:val="bottom"/>
                 </w:tcPr>
@@ -4224,7 +4274,7 @@
               </w:tc>
               <w:tc>
                 <w:tcPr>
-                  <w:tcW w:w="2025" w:type="dxa"/>
+                  <w:tcW w:w="2022" w:type="dxa"/>
                   <w:shd w:val="clear" w:color="auto" w:fill="E7E6E6" w:themeFill="background2"/>
                   <w:vAlign w:val="bottom"/>
                 </w:tcPr>
@@ -4295,11 +4345,11 @@
             </w:tr>
             <w:tr>
               <w:trPr>
-                <w:trHeight w:val="40"/>
+                <w:trHeight w:val="35"/>
               </w:trPr>
               <w:tc>
                 <w:tcPr>
-                  <w:tcW w:w="1801" w:type="dxa"/>
+                  <w:tcW w:w="1798" w:type="dxa"/>
                   <w:vAlign w:val="bottom"/>
                 </w:tcPr>
                 <w:p>
@@ -4329,7 +4379,7 @@
               </w:tc>
               <w:tc>
                 <w:tcPr>
-                  <w:tcW w:w="2025" w:type="dxa"/>
+                  <w:tcW w:w="2022" w:type="dxa"/>
                   <w:vAlign w:val="bottom"/>
                 </w:tcPr>
                 <w:p>
@@ -4385,16 +4435,16 @@
               <w:tblLook w:val="0000" w:firstRow="0" w:lastRow="0" w:firstColumn="0" w:lastColumn="0" w:noHBand="0" w:noVBand="0"/>
             </w:tblPr>
             <w:tblGrid>
-              <w:gridCol w:w="1801"/>
-              <w:gridCol w:w="2025"/>
+              <w:gridCol w:w="1798"/>
+              <w:gridCol w:w="2023"/>
             </w:tblGrid>
             <w:tr>
               <w:trPr>
-                <w:trHeight w:val="244"/>
+                <w:trHeight w:val="218"/>
               </w:trPr>
               <w:tc>
                 <w:tcPr>
-                  <w:tcW w:w="3826" w:type="dxa"/>
+                  <w:tcW w:w="3821" w:type="dxa"/>
                   <w:gridSpan w:val="2"/>
                   <w:shd w:val="clear" w:color="auto" w:fill="FFFFFF" w:themeFill="background1"/>
                   <w:vAlign w:val="center"/>
@@ -4479,11 +4529,11 @@
             </w:tr>
             <w:tr>
               <w:trPr>
-                <w:trHeight w:val="244"/>
+                <w:trHeight w:val="218"/>
               </w:trPr>
               <w:tc>
                 <w:tcPr>
-                  <w:tcW w:w="1801" w:type="dxa"/>
+                  <w:tcW w:w="1798" w:type="dxa"/>
                   <w:shd w:val="clear" w:color="auto" w:fill="000000"/>
                   <w:vAlign w:val="bottom"/>
                 </w:tcPr>
@@ -4512,7 +4562,7 @@
               </w:tc>
               <w:tc>
                 <w:tcPr>
-                  <w:tcW w:w="2025" w:type="dxa"/>
+                  <w:tcW w:w="2022" w:type="dxa"/>
                   <w:shd w:val="clear" w:color="auto" w:fill="000000"/>
                   <w:vAlign w:val="bottom"/>
                 </w:tcPr>
@@ -4541,11 +4591,11 @@
             </w:tr>
             <w:tr>
               <w:trPr>
-                <w:trHeight w:val="26"/>
+                <w:trHeight w:val="23"/>
               </w:trPr>
               <w:tc>
                 <w:tcPr>
-                  <w:tcW w:w="1801" w:type="dxa"/>
+                  <w:tcW w:w="1798" w:type="dxa"/>
                   <w:vAlign w:val="bottom"/>
                 </w:tcPr>
                 <w:p>
@@ -4575,7 +4625,7 @@
               </w:tc>
               <w:tc>
                 <w:tcPr>
-                  <w:tcW w:w="2025" w:type="dxa"/>
+                  <w:tcW w:w="2022" w:type="dxa"/>
                   <w:vAlign w:val="bottom"/>
                 </w:tcPr>
                 <w:p>
@@ -4605,11 +4655,11 @@
             </w:tr>
             <w:tr>
               <w:trPr>
-                <w:trHeight w:val="71"/>
+                <w:trHeight w:val="63"/>
               </w:trPr>
               <w:tc>
                 <w:tcPr>
-                  <w:tcW w:w="1801" w:type="dxa"/>
+                  <w:tcW w:w="1798" w:type="dxa"/>
                   <w:shd w:val="clear" w:color="auto" w:fill="E7E6E6" w:themeFill="background2"/>
                   <w:vAlign w:val="bottom"/>
                 </w:tcPr>
@@ -4640,7 +4690,7 @@
               </w:tc>
               <w:tc>
                 <w:tcPr>
-                  <w:tcW w:w="2025" w:type="dxa"/>
+                  <w:tcW w:w="2022" w:type="dxa"/>
                   <w:shd w:val="clear" w:color="auto" w:fill="E7E6E6" w:themeFill="background2"/>
                   <w:vAlign w:val="bottom"/>
                 </w:tcPr>
@@ -4711,11 +4761,11 @@
             </w:tr>
             <w:tr>
               <w:trPr>
-                <w:trHeight w:val="40"/>
+                <w:trHeight w:val="35"/>
               </w:trPr>
               <w:tc>
                 <w:tcPr>
-                  <w:tcW w:w="1801" w:type="dxa"/>
+                  <w:tcW w:w="1798" w:type="dxa"/>
                   <w:vAlign w:val="bottom"/>
                 </w:tcPr>
                 <w:p>
@@ -4745,7 +4795,7 @@
               </w:tc>
               <w:tc>
                 <w:tcPr>
-                  <w:tcW w:w="2025" w:type="dxa"/>
+                  <w:tcW w:w="2022" w:type="dxa"/>
                   <w:vAlign w:val="bottom"/>
                 </w:tcPr>
                 <w:p>
@@ -4786,7 +4836,7 @@
     </w:tbl>
     <w:p>
       <w:pPr>
-        <w:pStyle w:val="Undertittel"/>
+        <w:pStyle w:val="Subtitle"/>
         <w:spacing w:after="40"/>
         <w:rPr>
           <w:rFonts w:ascii="Helvetica Light" w:hAnsi="Helvetica Light"/>
@@ -5481,7 +5531,7 @@
     </w:p>
     <w:p>
       <w:pPr>
-        <w:pStyle w:val="Undertittel"/>
+        <w:pStyle w:val="Subtitle"/>
         <w:spacing w:after="40"/>
         <w:rPr>
           <w:rFonts w:ascii="Helvetica Light" w:hAnsi="Helvetica Light"/>
@@ -5527,10 +5577,10 @@
         <w:tblLook w:val="04A0" w:firstRow="1" w:lastRow="0" w:firstColumn="1" w:lastColumn="0" w:noHBand="0" w:noVBand="1"/>
       </w:tblPr>
       <w:tblGrid>
-        <w:gridCol w:w="1976"/>
-        <w:gridCol w:w="1818"/>
-        <w:gridCol w:w="2835"/>
-        <w:gridCol w:w="8500"/>
+        <w:gridCol w:w="2260"/>
+        <w:gridCol w:w="2385"/>
+        <w:gridCol w:w="2831"/>
+        <w:gridCol w:w="7879"/>
       </w:tblGrid>
       <w:tr>
         <w:tc>
@@ -6153,6 +6203,136 @@
                 <w:szCs w:val="15"/>
               </w:rPr>
               <w:t>;</w:t>
+            </w:r>
+          </w:p>
+        </w:tc>
+      </w:tr>
+      <w:tr>
+        <w:tc>
+          <w:tcPr>
+            <w:tcW w:w="1976" w:type="dxa"/>
+            <w:tcBorders>
+              <w:left w:val="nil"/>
+              <w:right w:val="nil"/>
+            </w:tcBorders>
+            <w:shd w:val="clear" w:color="auto" w:fill="auto"/>
+          </w:tcPr>
+          <w:p>
+            <w:pPr>
+              <w:tabs>
+                <w:tab w:val="left" w:pos="4820"/>
+              </w:tabs>
+              <w:spacing w:line="276" w:lineRule="auto"/>
+              <w:rPr>
+                <w:color w:val="000000" w:themeColor="text1"/>
+                <w:sz w:val="15"/>
+              </w:rPr>
+            </w:pPr>
+            <w:proofErr w:type="spellStart"/>
+            <w:r>
+              <w:rPr>
+                <w:color w:val="000000" w:themeColor="text1"/>
+                <w:sz w:val="15"/>
+              </w:rPr>
+              <w:t>action_when_transfer_is_done</w:t>
+            </w:r>
+            <w:proofErr w:type="spellEnd"/>
+          </w:p>
+        </w:tc>
+        <w:tc>
+          <w:tcPr>
+            <w:tcW w:w="1818" w:type="dxa"/>
+            <w:tcBorders>
+              <w:left w:val="nil"/>
+              <w:right w:val="nil"/>
+            </w:tcBorders>
+            <w:shd w:val="clear" w:color="auto" w:fill="auto"/>
+          </w:tcPr>
+          <w:p>
+            <w:pPr>
+              <w:tabs>
+                <w:tab w:val="left" w:pos="4820"/>
+              </w:tabs>
+              <w:spacing w:line="276" w:lineRule="auto"/>
+              <w:rPr>
+                <w:sz w:val="15"/>
+              </w:rPr>
+            </w:pPr>
+            <w:proofErr w:type="spellStart"/>
+            <w:r>
+              <w:rPr>
+                <w:sz w:val="15"/>
+              </w:rPr>
+              <w:t>t_action_when_transfer_is_done</w:t>
+            </w:r>
+            <w:proofErr w:type="spellEnd"/>
+          </w:p>
+        </w:tc>
+        <w:tc>
+          <w:tcPr>
+            <w:tcW w:w="2835" w:type="dxa"/>
+            <w:tcBorders>
+              <w:left w:val="nil"/>
+              <w:right w:val="nil"/>
+            </w:tcBorders>
+            <w:shd w:val="clear" w:color="auto" w:fill="auto"/>
+          </w:tcPr>
+          <w:p>
+            <w:pPr>
+              <w:tabs>
+                <w:tab w:val="left" w:pos="4820"/>
+              </w:tabs>
+              <w:spacing w:line="276" w:lineRule="auto"/>
+              <w:rPr>
+                <w:sz w:val="15"/>
+              </w:rPr>
+            </w:pPr>
+            <w:r>
+              <w:rPr>
+                <w:sz w:val="15"/>
+              </w:rPr>
+              <w:t>RELEASE_LINE_AFTER_TRANSFER</w:t>
+            </w:r>
+          </w:p>
+        </w:tc>
+        <w:tc>
+          <w:tcPr>
+            <w:tcW w:w="8500" w:type="dxa"/>
+            <w:tcBorders>
+              <w:left w:val="nil"/>
+              <w:right w:val="nil"/>
+            </w:tcBorders>
+            <w:shd w:val="clear" w:color="auto" w:fill="auto"/>
+          </w:tcPr>
+          <w:p>
+            <w:pPr>
+              <w:tabs>
+                <w:tab w:val="left" w:pos="4820"/>
+              </w:tabs>
+              <w:spacing w:line="276" w:lineRule="auto"/>
+              <w:rPr>
+                <w:sz w:val="15"/>
+              </w:rPr>
+            </w:pPr>
+            <w:r>
+              <w:rPr>
+                <w:sz w:val="15"/>
+              </w:rPr>
+              <w:t xml:space="preserve">Whether to release (default) or hold the TXEN line after the procedure is finished. Useful when transmitting a packet of data through several procedures, </w:t>
+            </w:r>
+            <w:proofErr w:type="gramStart"/>
+            <w:r>
+              <w:rPr>
+                <w:sz w:val="15"/>
+              </w:rPr>
+              <w:t>e.g.</w:t>
+            </w:r>
+            <w:proofErr w:type="gramEnd"/>
+            <w:r>
+              <w:rPr>
+                <w:sz w:val="15"/>
+              </w:rPr>
+              <w:t xml:space="preserve"> from an Ethernet HVVC.</w:t>
             </w:r>
           </w:p>
         </w:tc>
@@ -7393,7 +7573,7 @@
     <w:bookmarkEnd w:id="2"/>
     <w:p>
       <w:pPr>
-        <w:pStyle w:val="Undertittel"/>
+        <w:pStyle w:val="Subtitle"/>
         <w:rPr>
           <w:rFonts w:ascii="Helvetica Light" w:hAnsi="Helvetica Light"/>
         </w:rPr>
@@ -7408,7 +7588,7 @@
     </w:p>
     <w:p>
       <w:pPr>
-        <w:pStyle w:val="Overskrift1"/>
+        <w:pStyle w:val="Heading1"/>
         <w:rPr>
           <w:rFonts w:ascii="Helvetica" w:hAnsi="Helvetica"/>
         </w:rPr>
@@ -7620,7 +7800,45 @@
                 <w:sz w:val="16"/>
                 <w:szCs w:val="16"/>
               </w:rPr>
-              <w:t xml:space="preserve">, </w:t>
+              <w:t>,</w:t>
+            </w:r>
+            <w:r>
+              <w:rPr>
+                <w:rFonts w:cs="Courier New"/>
+                <w:b/>
+                <w:sz w:val="16"/>
+                <w:szCs w:val="16"/>
+              </w:rPr>
+              <w:t xml:space="preserve"> [</w:t>
+            </w:r>
+            <w:proofErr w:type="spellStart"/>
+            <w:r>
+              <w:rPr>
+                <w:rFonts w:cs="Courier New"/>
+                <w:b/>
+                <w:sz w:val="16"/>
+                <w:szCs w:val="16"/>
+              </w:rPr>
+              <w:t>action_when_transfer_is_done</w:t>
+            </w:r>
+            <w:proofErr w:type="spellEnd"/>
+            <w:r>
+              <w:rPr>
+                <w:rFonts w:cs="Courier New"/>
+                <w:b/>
+                <w:sz w:val="16"/>
+                <w:szCs w:val="16"/>
+              </w:rPr>
+              <w:t>],</w:t>
+            </w:r>
+            <w:r>
+              <w:rPr>
+                <w:rFonts w:cs="Courier New"/>
+                <w:b/>
+                <w:sz w:val="16"/>
+                <w:szCs w:val="16"/>
+              </w:rPr>
+              <w:t xml:space="preserve"> </w:t>
             </w:r>
             <w:proofErr w:type="spellStart"/>
             <w:r>
@@ -7887,26 +8105,105 @@
           </w:p>
           <w:p>
             <w:pPr>
+              <w:tabs>
+                <w:tab w:val="left" w:pos="4820"/>
+              </w:tabs>
+              <w:spacing w:line="276" w:lineRule="auto"/>
+              <w:rPr>
+                <w:sz w:val="15"/>
+                <w:szCs w:val="15"/>
+              </w:rPr>
+            </w:pPr>
+            <w:proofErr w:type="spellStart"/>
+            <w:r>
+              <w:rPr>
+                <w:sz w:val="15"/>
+                <w:szCs w:val="15"/>
+              </w:rPr>
+              <w:t>data_</w:t>
+            </w:r>
+            <w:proofErr w:type="gramStart"/>
+            <w:r>
+              <w:rPr>
+                <w:sz w:val="15"/>
+                <w:szCs w:val="15"/>
+              </w:rPr>
+              <w:t>array</w:t>
+            </w:r>
+            <w:proofErr w:type="spellEnd"/>
+            <w:r>
+              <w:rPr>
+                <w:sz w:val="15"/>
+                <w:szCs w:val="15"/>
+              </w:rPr>
+              <w:t>(</w:t>
+            </w:r>
+            <w:proofErr w:type="gramEnd"/>
+            <w:r>
+              <w:rPr>
+                <w:sz w:val="15"/>
+                <w:szCs w:val="15"/>
+              </w:rPr>
+              <w:t xml:space="preserve">0) is written first, while </w:t>
+            </w:r>
+            <w:proofErr w:type="spellStart"/>
+            <w:r>
+              <w:rPr>
+                <w:sz w:val="15"/>
+                <w:szCs w:val="15"/>
+              </w:rPr>
+              <w:t>data_array</w:t>
+            </w:r>
+            <w:proofErr w:type="spellEnd"/>
+            <w:r>
+              <w:rPr>
+                <w:sz w:val="15"/>
+                <w:szCs w:val="15"/>
+              </w:rPr>
+              <w:t>(</w:t>
+            </w:r>
+            <w:proofErr w:type="spellStart"/>
+            <w:r>
+              <w:rPr>
+                <w:sz w:val="15"/>
+                <w:szCs w:val="15"/>
+              </w:rPr>
+              <w:t>data_array’high</w:t>
+            </w:r>
+            <w:proofErr w:type="spellEnd"/>
+            <w:r>
+              <w:rPr>
+                <w:sz w:val="15"/>
+                <w:szCs w:val="15"/>
+              </w:rPr>
+              <w:t>) is written last.</w:t>
+            </w:r>
+          </w:p>
+          <w:p>
+            <w:pPr>
+              <w:tabs>
+                <w:tab w:val="left" w:pos="4820"/>
+              </w:tabs>
+              <w:spacing w:line="276" w:lineRule="auto"/>
               <w:rPr>
                 <w:sz w:val="10"/>
                 <w:szCs w:val="10"/>
               </w:rPr>
             </w:pPr>
+            <w:r>
+              <w:rPr>
+                <w:sz w:val="15"/>
+                <w:szCs w:val="15"/>
+              </w:rPr>
+              <w:t xml:space="preserve">The default value for </w:t>
+            </w:r>
             <w:proofErr w:type="spellStart"/>
             <w:r>
               <w:rPr>
                 <w:sz w:val="15"/>
                 <w:szCs w:val="15"/>
               </w:rPr>
-              <w:t>data_</w:t>
-            </w:r>
-            <w:proofErr w:type="gramStart"/>
-            <w:r>
-              <w:rPr>
-                <w:sz w:val="15"/>
-                <w:szCs w:val="15"/>
-              </w:rPr>
-              <w:t>array</w:t>
+              <w:t>action_when_transfer_is_done</w:t>
             </w:r>
             <w:proofErr w:type="spellEnd"/>
             <w:r>
@@ -7914,47 +8211,35 @@
                 <w:sz w:val="15"/>
                 <w:szCs w:val="15"/>
               </w:rPr>
-              <w:t>(</w:t>
-            </w:r>
-            <w:proofErr w:type="gramEnd"/>
-            <w:r>
-              <w:rPr>
-                <w:sz w:val="15"/>
-                <w:szCs w:val="15"/>
-              </w:rPr>
-              <w:t xml:space="preserve">0) is written first, while </w:t>
-            </w:r>
-            <w:proofErr w:type="spellStart"/>
-            <w:r>
-              <w:rPr>
-                <w:sz w:val="15"/>
-                <w:szCs w:val="15"/>
-              </w:rPr>
-              <w:t>data_array</w:t>
-            </w:r>
-            <w:proofErr w:type="spellEnd"/>
-            <w:r>
-              <w:rPr>
-                <w:sz w:val="15"/>
-                <w:szCs w:val="15"/>
-              </w:rPr>
-              <w:t>(</w:t>
-            </w:r>
-            <w:proofErr w:type="spellStart"/>
-            <w:r>
-              <w:rPr>
-                <w:sz w:val="15"/>
-                <w:szCs w:val="15"/>
-              </w:rPr>
-              <w:t>data_array’high</w:t>
-            </w:r>
-            <w:proofErr w:type="spellEnd"/>
-            <w:r>
-              <w:rPr>
-                <w:sz w:val="15"/>
-                <w:szCs w:val="15"/>
-              </w:rPr>
-              <w:t>) is written last.</w:t>
+              <w:t xml:space="preserve"> is RELEASE_LINE_AFTER_TRANSFER which drives TXEN low at the end of the procedure. However, if </w:t>
+            </w:r>
+            <w:r>
+              <w:rPr>
+                <w:sz w:val="15"/>
+                <w:szCs w:val="15"/>
+              </w:rPr>
+              <w:t>HOLD_LINE_AFTER_TRANSFER</w:t>
+            </w:r>
+            <w:r>
+              <w:rPr>
+                <w:sz w:val="15"/>
+                <w:szCs w:val="15"/>
+              </w:rPr>
+              <w:t xml:space="preserve"> is used</w:t>
+            </w:r>
+            <w:r>
+              <w:rPr>
+                <w:sz w:val="15"/>
+                <w:szCs w:val="15"/>
+              </w:rPr>
+              <w:t>, the TXEN will be held high</w:t>
+            </w:r>
+            <w:r>
+              <w:rPr>
+                <w:sz w:val="15"/>
+                <w:szCs w:val="15"/>
+              </w:rPr>
+              <w:t xml:space="preserve"> at the end of the procedure.</w:t>
             </w:r>
             <w:r>
               <w:rPr>
@@ -9117,7 +9402,7 @@
     </w:p>
     <w:p>
       <w:pPr>
-        <w:pStyle w:val="Overskrift1"/>
+        <w:pStyle w:val="Heading1"/>
         <w:rPr>
           <w:rFonts w:ascii="Helvetica" w:hAnsi="Helvetica"/>
         </w:rPr>
@@ -10608,7 +10893,7 @@
     <w:p/>
     <w:p>
       <w:pPr>
-        <w:pStyle w:val="Overskrift1"/>
+        <w:pStyle w:val="Heading1"/>
         <w:rPr>
           <w:rFonts w:ascii="Helvetica" w:hAnsi="Helvetica"/>
         </w:rPr>
@@ -10724,7 +11009,7 @@
     </w:p>
     <w:p>
       <w:pPr>
-        <w:pStyle w:val="Overskrift2"/>
+        <w:pStyle w:val="Heading2"/>
         <w:tabs>
           <w:tab w:val="clear" w:pos="3554"/>
           <w:tab w:val="num" w:pos="2978"/>
@@ -10769,7 +11054,7 @@
     </w:p>
     <w:p>
       <w:pPr>
-        <w:pStyle w:val="Overskrift1"/>
+        <w:pStyle w:val="Heading1"/>
         <w:rPr>
           <w:rFonts w:ascii="Helvetica" w:hAnsi="Helvetica" w:cs="Helvetica"/>
         </w:rPr>
@@ -11019,50 +11304,28 @@
         <w:rPr>
           <w:rFonts w:ascii="Courier New" w:hAnsi="Courier New" w:cs="Courier New"/>
         </w:rPr>
-        <w:t xml:space="preserve">, </w:t>
+        <w:t>, C_SCOPE,</w:t>
+      </w:r>
+      <w:r>
+        <w:rPr>
+          <w:rFonts w:ascii="Courier New" w:hAnsi="Courier New" w:cs="Courier New"/>
+        </w:rPr>
+        <w:t xml:space="preserve"> </w:t>
       </w:r>
       <w:proofErr w:type="spellStart"/>
       <w:r>
         <w:rPr>
           <w:rFonts w:ascii="Courier New" w:hAnsi="Courier New" w:cs="Courier New"/>
         </w:rPr>
-        <w:t>C_SCOPE</w:t>
+        <w:t>shared_msg_id_panel</w:t>
       </w:r>
       <w:proofErr w:type="spellEnd"/>
       <w:r>
         <w:rPr>
           <w:rFonts w:ascii="Courier New" w:hAnsi="Courier New" w:cs="Courier New"/>
         </w:rPr>
-        <w:t>,</w:t>
-      </w:r>
-      <w:r>
-        <w:rPr>
-          <w:rFonts w:ascii="Courier New" w:hAnsi="Courier New" w:cs="Courier New"/>
-        </w:rPr>
-        <w:t xml:space="preserve"> </w:t>
-      </w:r>
-      <w:proofErr w:type="spellStart"/>
-      <w:r>
-        <w:rPr>
-          <w:rFonts w:ascii="Courier New" w:hAnsi="Courier New" w:cs="Courier New"/>
-        </w:rPr>
-        <w:t>shared_msg_id_panel</w:t>
-      </w:r>
-      <w:proofErr w:type="spellEnd"/>
-      <w:r>
-        <w:rPr>
-          <w:rFonts w:ascii="Courier New" w:hAnsi="Courier New" w:cs="Courier New"/>
-        </w:rPr>
-        <w:t xml:space="preserve">, </w:t>
-      </w:r>
-      <w:proofErr w:type="spellStart"/>
-      <w:r>
-        <w:rPr>
-          <w:rFonts w:ascii="Courier New" w:hAnsi="Courier New" w:cs="Courier New"/>
-        </w:rPr>
-        <w:t>C_GMII_BFM_CONFIG_DEFAULT</w:t>
-      </w:r>
-      <w:proofErr w:type="spellEnd"/>
+        <w:t>, C_GMII_BFM_CONFIG_DEFAULT</w:t>
+      </w:r>
       <w:r>
         <w:rPr>
           <w:rFonts w:ascii="Courier New" w:hAnsi="Courier New" w:cs="Courier New"/>
@@ -12035,7 +12298,7 @@
     </w:p>
     <w:p>
       <w:pPr>
-        <w:pStyle w:val="Listeavsnitt"/>
+        <w:pStyle w:val="ListParagraph"/>
         <w:numPr>
           <w:ilvl w:val="0"/>
           <w:numId w:val="10"/>
@@ -12047,7 +12310,7 @@
     </w:p>
     <w:p>
       <w:pPr>
-        <w:pStyle w:val="Listeavsnitt"/>
+        <w:pStyle w:val="ListParagraph"/>
         <w:numPr>
           <w:ilvl w:val="0"/>
           <w:numId w:val="10"/>
@@ -12122,7 +12385,7 @@
       <w:hyperlink r:id="rId10" w:history="1">
         <w:r>
           <w:rPr>
-            <w:rStyle w:val="Hyperkobling"/>
+            <w:rStyle w:val="Hyperlink"/>
           </w:rPr>
           <w:t>support@bitvis.no</w:t>
         </w:r>
@@ -12402,7 +12665,7 @@
           </mc:Choice>
           <mc:Fallback>
             <w:pict>
-              <v:shape w14:anchorId="199BDFDD" id="Tekstboks 4" o:spid="_x0000_s1028" type="#_x0000_t202" style="position:absolute;margin-left:79.1pt;margin-top:11.4pt;width:663.65pt;height:31.05pt;z-index:251658752;visibility:visible;mso-wrap-style:square;mso-width-percent:0;mso-height-percent:0;mso-wrap-distance-left:9pt;mso-wrap-distance-top:0;mso-wrap-distance-right:9pt;mso-wrap-distance-bottom:0;mso-position-horizontal:absolute;mso-position-horizontal-relative:text;mso-position-vertical:absolute;mso-position-vertical-relative:text;mso-width-percent:0;mso-height-percent:0;mso-width-relative:margin;mso-height-relative:margin;v-text-anchor:top" o:gfxdata="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" filled="f" stroked="f">
+              <v:shape w14:anchorId="199BDFDD" id="Tekstboks 4" o:spid="_x0000_s1028" type="#_x0000_t202" style="position:absolute;margin-left:79.1pt;margin-top:11.4pt;width:663.65pt;height:31.05pt;z-index:251658752;visibility:visible;mso-wrap-style:square;mso-width-percent:0;mso-height-percent:0;mso-wrap-distance-left:9pt;mso-wrap-distance-top:0;mso-wrap-distance-right:9pt;mso-wrap-distance-bottom:0;mso-position-horizontal:absolute;mso-position-horizontal-relative:text;mso-position-vertical:absolute;mso-position-vertical-relative:text;mso-width-percent:0;mso-height-percent:0;mso-width-relative:margin;mso-height-relative:margin;v-text-anchor:top" o:gfxdata="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" filled="f" stroked="f">
                 <v:textbox>
                   <w:txbxContent>
                     <w:p>
@@ -12544,7 +12807,7 @@
           </mc:Choice>
           <mc:Fallback>
             <w:pict>
-              <v:shape w14:anchorId="6B7D54B5" id="Tekstboks 5" o:spid="_x0000_s1029" type="#_x0000_t202" style="position:absolute;margin-left:-6.85pt;margin-top:7.5pt;width:77.3pt;height:34.45pt;z-index:251659776;visibility:visible;mso-wrap-style:square;mso-width-percent:0;mso-height-percent:0;mso-wrap-distance-left:9pt;mso-wrap-distance-top:0;mso-wrap-distance-right:9pt;mso-wrap-distance-bottom:0;mso-position-horizontal:absolute;mso-position-horizontal-relative:text;mso-position-vertical:absolute;mso-position-vertical-relative:text;mso-width-percent:0;mso-height-percent:0;mso-width-relative:margin;mso-height-relative:margin;v-text-anchor:top" o:gfxdata="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" filled="f" stroked="f">
+              <v:shape w14:anchorId="6B7D54B5" id="Tekstboks 5" o:spid="_x0000_s1029" type="#_x0000_t202" style="position:absolute;margin-left:-6.85pt;margin-top:7.5pt;width:77.3pt;height:34.45pt;z-index:251659776;visibility:visible;mso-wrap-style:square;mso-width-percent:0;mso-height-percent:0;mso-wrap-distance-left:9pt;mso-wrap-distance-top:0;mso-wrap-distance-right:9pt;mso-wrap-distance-bottom:0;mso-position-horizontal:absolute;mso-position-horizontal-relative:text;mso-position-vertical:absolute;mso-position-vertical-relative:text;mso-width-percent:0;mso-height-percent:0;mso-width-relative:margin;mso-height-relative:margin;v-text-anchor:top" o:gfxdata="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" filled="f" stroked="f">
                 <v:textbox>
                   <w:txbxContent>
                     <w:p>
@@ -12606,7 +12869,7 @@
 </file>
 
 <file path=word/endnotes.xml><?xml version="1.0" encoding="utf-8"?>
-<w:endnotes xmlns:wpc="http://schemas.microsoft.com/office/word/2010/wordprocessingCanvas" xmlns:cx="http://schemas.microsoft.com/office/drawing/2014/chartex" xmlns:cx1="http://schemas.microsoft.com/office/drawing/2015/9/8/chartex" xmlns:cx2="http://schemas.microsoft.com/office/drawing/2015/10/21/chartex" xmlns:cx3="http://schemas.microsoft.com/office/drawing/2016/5/9/chartex" xmlns:cx4="http://schemas.microsoft.com/office/drawing/2016/5/10/chartex" xmlns:cx5="http://schemas.microsoft.com/office/drawing/2016/5/11/chartex" xmlns:cx6="http://schemas.microsoft.com/office/drawing/2016/5/12/chartex" xmlns:cx7="http://schemas.microsoft.com/office/drawing/2016/5/13/chartex" xmlns:cx8="http://schemas.microsoft.com/office/drawing/2016/5/14/chartex" xmlns:mc="http://schemas.openxmlformats.org/markup-compatibility/2006" xmlns:aink="http://schemas.microsoft.com/office/drawing/2016/ink" xmlns:am3d="http://schemas.microsoft.com/office/drawing/2017/model3d" xmlns:o="urn:schemas-microsoft-com:office:office" xmlns:r="http://schemas.openxmlformats.org/officeDocument/2006/relationships" xmlns:m="http://schemas.openxmlformats.org/officeDocument/2006/math" xmlns:v="urn:schemas-microsoft-com:vml" xmlns:wp14="http://schemas.microsoft.com/office/word/2010/wordprocessingDrawing" xmlns:wp="http://schemas.openxmlformats.org/drawingml/2006/wordprocessingDrawing" xmlns:w10="urn:schemas-microsoft-com:office:word" xmlns:w="http://schemas.openxmlformats.org/wordprocessingml/2006/main" xmlns:w14="http://schemas.microsoft.com/office/word/2010/wordml" xmlns:w15="http://schemas.microsoft.com/office/word/2012/wordml" xmlns:w16cex="http://schemas.microsoft.com/office/word/2018/wordml/cex" xmlns:w16cid="http://schemas.microsoft.com/office/word/2016/wordml/cid" xmlns:w16="http://schemas.microsoft.com/office/word/2018/wordml" xmlns:w16se="http://schemas.microsoft.com/office/word/2015/wordml/symex" xmlns:wpg="http://schemas.microsoft.com/office/word/2010/wordprocessingGroup" xmlns:wpi="http://schemas.microsoft.com/office/word/2010/wordprocessingInk" xmlns:wne="http://schemas.microsoft.com/office/word/2006/wordml" xmlns:wps="http://schemas.microsoft.com/office/word/2010/wordprocessingShape" mc:Ignorable="w14 w15 w16se w16cid w16 w16cex wp14">
+<w:endnotes xmlns:wpc="http://schemas.microsoft.com/office/word/2010/wordprocessingCanvas" xmlns:cx="http://schemas.microsoft.com/office/drawing/2014/chartex" xmlns:cx1="http://schemas.microsoft.com/office/drawing/2015/9/8/chartex" xmlns:cx2="http://schemas.microsoft.com/office/drawing/2015/10/21/chartex" xmlns:cx3="http://schemas.microsoft.com/office/drawing/2016/5/9/chartex" xmlns:cx4="http://schemas.microsoft.com/office/drawing/2016/5/10/chartex" xmlns:cx5="http://schemas.microsoft.com/office/drawing/2016/5/11/chartex" xmlns:cx6="http://schemas.microsoft.com/office/drawing/2016/5/12/chartex" xmlns:cx7="http://schemas.microsoft.com/office/drawing/2016/5/13/chartex" xmlns:cx8="http://schemas.microsoft.com/office/drawing/2016/5/14/chartex" xmlns:mc="http://schemas.openxmlformats.org/markup-compatibility/2006" xmlns:aink="http://schemas.microsoft.com/office/drawing/2016/ink" xmlns:am3d="http://schemas.microsoft.com/office/drawing/2017/model3d" xmlns:o="urn:schemas-microsoft-com:office:office" xmlns:oel="http://schemas.microsoft.com/office/2019/extlst" xmlns:r="http://schemas.openxmlformats.org/officeDocument/2006/relationships" xmlns:m="http://schemas.openxmlformats.org/officeDocument/2006/math" xmlns:v="urn:schemas-microsoft-com:vml" xmlns:wp14="http://schemas.microsoft.com/office/word/2010/wordprocessingDrawing" xmlns:wp="http://schemas.openxmlformats.org/drawingml/2006/wordprocessingDrawing" xmlns:w10="urn:schemas-microsoft-com:office:word" xmlns:w="http://schemas.openxmlformats.org/wordprocessingml/2006/main" xmlns:w14="http://schemas.microsoft.com/office/word/2010/wordml" xmlns:w15="http://schemas.microsoft.com/office/word/2012/wordml" xmlns:w16cex="http://schemas.microsoft.com/office/word/2018/wordml/cex" xmlns:w16cid="http://schemas.microsoft.com/office/word/2016/wordml/cid" xmlns:w16="http://schemas.microsoft.com/office/word/2018/wordml" xmlns:w16sdtdh="http://schemas.microsoft.com/office/word/2020/wordml/sdtdatahash" xmlns:w16se="http://schemas.microsoft.com/office/word/2015/wordml/symex" xmlns:wpg="http://schemas.microsoft.com/office/word/2010/wordprocessingGroup" xmlns:wpi="http://schemas.microsoft.com/office/word/2010/wordprocessingInk" xmlns:wne="http://schemas.microsoft.com/office/word/2006/wordml" xmlns:wps="http://schemas.microsoft.com/office/word/2010/wordprocessingShape" mc:Ignorable="w14 w15 w16se w16cid w16 w16cex w16sdtdh wp14">
   <w:endnote w:type="separator" w:id="-1">
     <w:p>
       <w:pPr>
@@ -12645,37 +12908,37 @@
 </file>
 
 <file path=word/footer1.xml><?xml version="1.0" encoding="utf-8"?>
-<w:ftr xmlns:wpc="http://schemas.microsoft.com/office/word/2010/wordprocessingCanvas" xmlns:cx="http://schemas.microsoft.com/office/drawing/2014/chartex" xmlns:cx1="http://schemas.microsoft.com/office/drawing/2015/9/8/chartex" xmlns:cx2="http://schemas.microsoft.com/office/drawing/2015/10/21/chartex" xmlns:cx3="http://schemas.microsoft.com/office/drawing/2016/5/9/chartex" xmlns:cx4="http://schemas.microsoft.com/office/drawing/2016/5/10/chartex" xmlns:cx5="http://schemas.microsoft.com/office/drawing/2016/5/11/chartex" xmlns:cx6="http://schemas.microsoft.com/office/drawing/2016/5/12/chartex" xmlns:cx7="http://schemas.microsoft.com/office/drawing/2016/5/13/chartex" xmlns:cx8="http://schemas.microsoft.com/office/drawing/2016/5/14/chartex" xmlns:mc="http://schemas.openxmlformats.org/markup-compatibility/2006" xmlns:aink="http://schemas.microsoft.com/office/drawing/2016/ink" xmlns:am3d="http://schemas.microsoft.com/office/drawing/2017/model3d" xmlns:o="urn:schemas-microsoft-com:office:office" xmlns:r="http://schemas.openxmlformats.org/officeDocument/2006/relationships" xmlns:m="http://schemas.openxmlformats.org/officeDocument/2006/math" xmlns:v="urn:schemas-microsoft-com:vml" xmlns:wp14="http://schemas.microsoft.com/office/word/2010/wordprocessingDrawing" xmlns:wp="http://schemas.openxmlformats.org/drawingml/2006/wordprocessingDrawing" xmlns:w10="urn:schemas-microsoft-com:office:word" xmlns:w="http://schemas.openxmlformats.org/wordprocessingml/2006/main" xmlns:w14="http://schemas.microsoft.com/office/word/2010/wordml" xmlns:w15="http://schemas.microsoft.com/office/word/2012/wordml" xmlns:w16cex="http://schemas.microsoft.com/office/word/2018/wordml/cex" xmlns:w16cid="http://schemas.microsoft.com/office/word/2016/wordml/cid" xmlns:w16="http://schemas.microsoft.com/office/word/2018/wordml" xmlns:w16se="http://schemas.microsoft.com/office/word/2015/wordml/symex" xmlns:wpg="http://schemas.microsoft.com/office/word/2010/wordprocessingGroup" xmlns:wpi="http://schemas.microsoft.com/office/word/2010/wordprocessingInk" xmlns:wne="http://schemas.microsoft.com/office/word/2006/wordml" xmlns:wps="http://schemas.microsoft.com/office/word/2010/wordprocessingShape" mc:Ignorable="w14 w15 w16se w16cid w16 w16cex wp14">
+<w:ftr xmlns:wpc="http://schemas.microsoft.com/office/word/2010/wordprocessingCanvas" xmlns:cx="http://schemas.microsoft.com/office/drawing/2014/chartex" xmlns:cx1="http://schemas.microsoft.com/office/drawing/2015/9/8/chartex" xmlns:cx2="http://schemas.microsoft.com/office/drawing/2015/10/21/chartex" xmlns:cx3="http://schemas.microsoft.com/office/drawing/2016/5/9/chartex" xmlns:cx4="http://schemas.microsoft.com/office/drawing/2016/5/10/chartex" xmlns:cx5="http://schemas.microsoft.com/office/drawing/2016/5/11/chartex" xmlns:cx6="http://schemas.microsoft.com/office/drawing/2016/5/12/chartex" xmlns:cx7="http://schemas.microsoft.com/office/drawing/2016/5/13/chartex" xmlns:cx8="http://schemas.microsoft.com/office/drawing/2016/5/14/chartex" xmlns:mc="http://schemas.openxmlformats.org/markup-compatibility/2006" xmlns:aink="http://schemas.microsoft.com/office/drawing/2016/ink" xmlns:am3d="http://schemas.microsoft.com/office/drawing/2017/model3d" xmlns:o="urn:schemas-microsoft-com:office:office" xmlns:oel="http://schemas.microsoft.com/office/2019/extlst" xmlns:r="http://schemas.openxmlformats.org/officeDocument/2006/relationships" xmlns:m="http://schemas.openxmlformats.org/officeDocument/2006/math" xmlns:v="urn:schemas-microsoft-com:vml" xmlns:wp14="http://schemas.microsoft.com/office/word/2010/wordprocessingDrawing" xmlns:wp="http://schemas.openxmlformats.org/drawingml/2006/wordprocessingDrawing" xmlns:w10="urn:schemas-microsoft-com:office:word" xmlns:w="http://schemas.openxmlformats.org/wordprocessingml/2006/main" xmlns:w14="http://schemas.microsoft.com/office/word/2010/wordml" xmlns:w15="http://schemas.microsoft.com/office/word/2012/wordml" xmlns:w16cex="http://schemas.microsoft.com/office/word/2018/wordml/cex" xmlns:w16cid="http://schemas.microsoft.com/office/word/2016/wordml/cid" xmlns:w16="http://schemas.microsoft.com/office/word/2018/wordml" xmlns:w16sdtdh="http://schemas.microsoft.com/office/word/2020/wordml/sdtdatahash" xmlns:w16se="http://schemas.microsoft.com/office/word/2015/wordml/symex" xmlns:wpg="http://schemas.microsoft.com/office/word/2010/wordprocessingGroup" xmlns:wpi="http://schemas.microsoft.com/office/word/2010/wordprocessingInk" xmlns:wne="http://schemas.microsoft.com/office/word/2006/wordml" xmlns:wps="http://schemas.microsoft.com/office/word/2010/wordprocessingShape" mc:Ignorable="w14 w15 w16se w16cid w16 w16cex w16sdtdh wp14">
   <w:p>
     <w:pPr>
-      <w:pStyle w:val="Bunntekst"/>
+      <w:pStyle w:val="Footer"/>
       <w:framePr w:wrap="none" w:vAnchor="text" w:hAnchor="margin" w:xAlign="right" w:y="1"/>
       <w:rPr>
-        <w:rStyle w:val="Sidetall"/>
+        <w:rStyle w:val="PageNumber"/>
       </w:rPr>
     </w:pPr>
     <w:r>
       <w:rPr>
-        <w:rStyle w:val="Sidetall"/>
+        <w:rStyle w:val="PageNumber"/>
       </w:rPr>
       <w:fldChar w:fldCharType="begin"/>
     </w:r>
     <w:r>
       <w:rPr>
-        <w:rStyle w:val="Sidetall"/>
+        <w:rStyle w:val="PageNumber"/>
       </w:rPr>
       <w:instrText xml:space="preserve">PAGE  </w:instrText>
     </w:r>
     <w:r>
       <w:rPr>
-        <w:rStyle w:val="Sidetall"/>
+        <w:rStyle w:val="PageNumber"/>
       </w:rPr>
       <w:fldChar w:fldCharType="end"/>
     </w:r>
   </w:p>
   <w:p>
     <w:pPr>
-      <w:pStyle w:val="Bunntekst"/>
+      <w:pStyle w:val="Footer"/>
       <w:ind w:right="360"/>
     </w:pPr>
   </w:p>
@@ -12683,40 +12946,40 @@
 </file>
 
 <file path=word/footer2.xml><?xml version="1.0" encoding="utf-8"?>
-<w:ftr xmlns:wpc="http://schemas.microsoft.com/office/word/2010/wordprocessingCanvas" xmlns:cx="http://schemas.microsoft.com/office/drawing/2014/chartex" xmlns:cx1="http://schemas.microsoft.com/office/drawing/2015/9/8/chartex" xmlns:cx2="http://schemas.microsoft.com/office/drawing/2015/10/21/chartex" xmlns:cx3="http://schemas.microsoft.com/office/drawing/2016/5/9/chartex" xmlns:cx4="http://schemas.microsoft.com/office/drawing/2016/5/10/chartex" xmlns:cx5="http://schemas.microsoft.com/office/drawing/2016/5/11/chartex" xmlns:cx6="http://schemas.microsoft.com/office/drawing/2016/5/12/chartex" xmlns:cx7="http://schemas.microsoft.com/office/drawing/2016/5/13/chartex" xmlns:cx8="http://schemas.microsoft.com/office/drawing/2016/5/14/chartex" xmlns:mc="http://schemas.openxmlformats.org/markup-compatibility/2006" xmlns:aink="http://schemas.microsoft.com/office/drawing/2016/ink" xmlns:am3d="http://schemas.microsoft.com/office/drawing/2017/model3d" xmlns:o="urn:schemas-microsoft-com:office:office" xmlns:r="http://schemas.openxmlformats.org/officeDocument/2006/relationships" xmlns:m="http://schemas.openxmlformats.org/officeDocument/2006/math" xmlns:v="urn:schemas-microsoft-com:vml" xmlns:wp14="http://schemas.microsoft.com/office/word/2010/wordprocessingDrawing" xmlns:wp="http://schemas.openxmlformats.org/drawingml/2006/wordprocessingDrawing" xmlns:w10="urn:schemas-microsoft-com:office:word" xmlns:w="http://schemas.openxmlformats.org/wordprocessingml/2006/main" xmlns:w14="http://schemas.microsoft.com/office/word/2010/wordml" xmlns:w15="http://schemas.microsoft.com/office/word/2012/wordml" xmlns:w16cex="http://schemas.microsoft.com/office/word/2018/wordml/cex" xmlns:w16cid="http://schemas.microsoft.com/office/word/2016/wordml/cid" xmlns:w16="http://schemas.microsoft.com/office/word/2018/wordml" xmlns:w16se="http://schemas.microsoft.com/office/word/2015/wordml/symex" xmlns:wpg="http://schemas.microsoft.com/office/word/2010/wordprocessingGroup" xmlns:wpi="http://schemas.microsoft.com/office/word/2010/wordprocessingInk" xmlns:wne="http://schemas.microsoft.com/office/word/2006/wordml" xmlns:wps="http://schemas.microsoft.com/office/word/2010/wordprocessingShape" mc:Ignorable="w14 w15 w16se w16cid w16 w16cex wp14">
+<w:ftr xmlns:wpc="http://schemas.microsoft.com/office/word/2010/wordprocessingCanvas" xmlns:cx="http://schemas.microsoft.com/office/drawing/2014/chartex" xmlns:cx1="http://schemas.microsoft.com/office/drawing/2015/9/8/chartex" xmlns:cx2="http://schemas.microsoft.com/office/drawing/2015/10/21/chartex" xmlns:cx3="http://schemas.microsoft.com/office/drawing/2016/5/9/chartex" xmlns:cx4="http://schemas.microsoft.com/office/drawing/2016/5/10/chartex" xmlns:cx5="http://schemas.microsoft.com/office/drawing/2016/5/11/chartex" xmlns:cx6="http://schemas.microsoft.com/office/drawing/2016/5/12/chartex" xmlns:cx7="http://schemas.microsoft.com/office/drawing/2016/5/13/chartex" xmlns:cx8="http://schemas.microsoft.com/office/drawing/2016/5/14/chartex" xmlns:mc="http://schemas.openxmlformats.org/markup-compatibility/2006" xmlns:aink="http://schemas.microsoft.com/office/drawing/2016/ink" xmlns:am3d="http://schemas.microsoft.com/office/drawing/2017/model3d" xmlns:o="urn:schemas-microsoft-com:office:office" xmlns:oel="http://schemas.microsoft.com/office/2019/extlst" xmlns:r="http://schemas.openxmlformats.org/officeDocument/2006/relationships" xmlns:m="http://schemas.openxmlformats.org/officeDocument/2006/math" xmlns:v="urn:schemas-microsoft-com:vml" xmlns:wp14="http://schemas.microsoft.com/office/word/2010/wordprocessingDrawing" xmlns:wp="http://schemas.openxmlformats.org/drawingml/2006/wordprocessingDrawing" xmlns:w10="urn:schemas-microsoft-com:office:word" xmlns:w="http://schemas.openxmlformats.org/wordprocessingml/2006/main" xmlns:w14="http://schemas.microsoft.com/office/word/2010/wordml" xmlns:w15="http://schemas.microsoft.com/office/word/2012/wordml" xmlns:w16cex="http://schemas.microsoft.com/office/word/2018/wordml/cex" xmlns:w16cid="http://schemas.microsoft.com/office/word/2016/wordml/cid" xmlns:w16="http://schemas.microsoft.com/office/word/2018/wordml" xmlns:w16sdtdh="http://schemas.microsoft.com/office/word/2020/wordml/sdtdatahash" xmlns:w16se="http://schemas.microsoft.com/office/word/2015/wordml/symex" xmlns:wpg="http://schemas.microsoft.com/office/word/2010/wordprocessingGroup" xmlns:wpi="http://schemas.microsoft.com/office/word/2010/wordprocessingInk" xmlns:wne="http://schemas.microsoft.com/office/word/2006/wordml" xmlns:wps="http://schemas.microsoft.com/office/word/2010/wordprocessingShape" mc:Ignorable="w14 w15 w16se w16cid w16 w16cex w16sdtdh wp14">
   <w:p>
     <w:pPr>
-      <w:pStyle w:val="Bunntekst"/>
+      <w:pStyle w:val="Footer"/>
       <w:framePr w:wrap="none" w:vAnchor="text" w:hAnchor="margin" w:xAlign="right" w:y="1"/>
       <w:rPr>
-        <w:rStyle w:val="Sidetall"/>
+        <w:rStyle w:val="PageNumber"/>
         <w:color w:val="1381C4"/>
       </w:rPr>
     </w:pPr>
     <w:r>
       <w:rPr>
-        <w:rStyle w:val="Sidetall"/>
+        <w:rStyle w:val="PageNumber"/>
         <w:color w:val="1381C4"/>
       </w:rPr>
       <w:fldChar w:fldCharType="begin"/>
     </w:r>
     <w:r>
       <w:rPr>
-        <w:rStyle w:val="Sidetall"/>
+        <w:rStyle w:val="PageNumber"/>
         <w:color w:val="1381C4"/>
       </w:rPr>
       <w:instrText xml:space="preserve">PAGE  </w:instrText>
     </w:r>
     <w:r>
       <w:rPr>
-        <w:rStyle w:val="Sidetall"/>
+        <w:rStyle w:val="PageNumber"/>
         <w:color w:val="1381C4"/>
       </w:rPr>
       <w:fldChar w:fldCharType="separate"/>
     </w:r>
     <w:r>
       <w:rPr>
-        <w:rStyle w:val="Sidetall"/>
+        <w:rStyle w:val="PageNumber"/>
         <w:noProof/>
         <w:color w:val="1381C4"/>
       </w:rPr>
@@ -12724,28 +12987,28 @@
     </w:r>
     <w:r>
       <w:rPr>
-        <w:rStyle w:val="Sidetall"/>
+        <w:rStyle w:val="PageNumber"/>
         <w:color w:val="1381C4"/>
       </w:rPr>
       <w:fldChar w:fldCharType="end"/>
     </w:r>
     <w:r>
       <w:rPr>
-        <w:rStyle w:val="Sidetall"/>
+        <w:rStyle w:val="PageNumber"/>
         <w:color w:val="1381C4"/>
       </w:rPr>
       <w:t xml:space="preserve"> (</w:t>
     </w:r>
     <w:r>
       <w:rPr>
-        <w:rStyle w:val="Sidetall"/>
+        <w:rStyle w:val="PageNumber"/>
         <w:color w:val="1381C4"/>
       </w:rPr>
       <w:t>5</w:t>
     </w:r>
     <w:r>
       <w:rPr>
-        <w:rStyle w:val="Sidetall"/>
+        <w:rStyle w:val="PageNumber"/>
         <w:color w:val="1381C4"/>
       </w:rPr>
       <w:t>)</w:t>
@@ -12779,7 +13042,7 @@
         </w:tcPr>
         <w:p>
           <w:pPr>
-            <w:pStyle w:val="Bunntekst"/>
+            <w:pStyle w:val="Footer"/>
             <w:tabs>
               <w:tab w:val="clear" w:pos="4153"/>
               <w:tab w:val="clear" w:pos="8306"/>
@@ -12831,7 +13094,7 @@
         </w:tcPr>
         <w:p>
           <w:pPr>
-            <w:pStyle w:val="Bunntekst"/>
+            <w:pStyle w:val="Footer"/>
             <w:tabs>
               <w:tab w:val="clear" w:pos="4153"/>
               <w:tab w:val="clear" w:pos="8306"/>
@@ -12882,7 +13145,7 @@
               <w:sz w:val="14"/>
               <w:lang w:val="sq-AL"/>
             </w:rPr>
-            <w:t>4</w:t>
+            <w:t>5</w:t>
           </w:r>
           <w:r>
             <w:rPr>
@@ -12948,7 +13211,7 @@
               <w:sz w:val="14"/>
               <w:lang w:val="en-US"/>
             </w:rPr>
-            <w:t>2020-10-02</w:t>
+            <w:t>2022-05-03</w:t>
           </w:r>
           <w:r>
             <w:rPr>
@@ -12968,7 +13231,7 @@
         </w:tcPr>
         <w:p>
           <w:pPr>
-            <w:pStyle w:val="Bunntekst"/>
+            <w:pStyle w:val="Footer"/>
             <w:tabs>
               <w:tab w:val="clear" w:pos="4153"/>
               <w:tab w:val="clear" w:pos="8306"/>
@@ -12984,7 +13247,7 @@
           <w:hyperlink r:id="rId1" w:history="1">
             <w:r>
               <w:rPr>
-                <w:rStyle w:val="Hyperkobling"/>
+                <w:rStyle w:val="Hyperlink"/>
                 <w:rFonts w:ascii="Helvetica" w:hAnsi="Helvetica" w:cs="Arial"/>
                 <w:color w:val="1381C4"/>
                 <w:sz w:val="14"/>
@@ -13014,7 +13277,7 @@
           </w:r>
           <w:r>
             <w:rPr>
-              <w:rStyle w:val="Hyperkobling"/>
+              <w:rStyle w:val="Hyperlink"/>
               <w:rFonts w:ascii="Helvetica" w:hAnsi="Helvetica" w:cs="Arial"/>
               <w:color w:val="1381C4"/>
               <w:sz w:val="14"/>
@@ -13031,7 +13294,7 @@
         </w:tcPr>
         <w:p>
           <w:pPr>
-            <w:pStyle w:val="Bunntekst"/>
+            <w:pStyle w:val="Footer"/>
             <w:tabs>
               <w:tab w:val="clear" w:pos="4153"/>
               <w:tab w:val="clear" w:pos="8306"/>
@@ -13051,7 +13314,7 @@
   </w:tbl>
   <w:p>
     <w:pPr>
-      <w:pStyle w:val="Bunntekst"/>
+      <w:pStyle w:val="Footer"/>
       <w:rPr>
         <w:rFonts w:ascii="Helvetica" w:hAnsi="Helvetica"/>
         <w:lang w:val="sq-AL"/>
@@ -13062,7 +13325,7 @@
 </file>
 
 <file path=word/footer3.xml><?xml version="1.0" encoding="utf-8"?>
-<w:ftr xmlns:wpc="http://schemas.microsoft.com/office/word/2010/wordprocessingCanvas" xmlns:cx="http://schemas.microsoft.com/office/drawing/2014/chartex" xmlns:cx1="http://schemas.microsoft.com/office/drawing/2015/9/8/chartex" xmlns:cx2="http://schemas.microsoft.com/office/drawing/2015/10/21/chartex" xmlns:cx3="http://schemas.microsoft.com/office/drawing/2016/5/9/chartex" xmlns:cx4="http://schemas.microsoft.com/office/drawing/2016/5/10/chartex" xmlns:cx5="http://schemas.microsoft.com/office/drawing/2016/5/11/chartex" xmlns:cx6="http://schemas.microsoft.com/office/drawing/2016/5/12/chartex" xmlns:cx7="http://schemas.microsoft.com/office/drawing/2016/5/13/chartex" xmlns:cx8="http://schemas.microsoft.com/office/drawing/2016/5/14/chartex" xmlns:mc="http://schemas.openxmlformats.org/markup-compatibility/2006" xmlns:aink="http://schemas.microsoft.com/office/drawing/2016/ink" xmlns:am3d="http://schemas.microsoft.com/office/drawing/2017/model3d" xmlns:o="urn:schemas-microsoft-com:office:office" xmlns:r="http://schemas.openxmlformats.org/officeDocument/2006/relationships" xmlns:m="http://schemas.openxmlformats.org/officeDocument/2006/math" xmlns:v="urn:schemas-microsoft-com:vml" xmlns:wp14="http://schemas.microsoft.com/office/word/2010/wordprocessingDrawing" xmlns:wp="http://schemas.openxmlformats.org/drawingml/2006/wordprocessingDrawing" xmlns:w10="urn:schemas-microsoft-com:office:word" xmlns:w="http://schemas.openxmlformats.org/wordprocessingml/2006/main" xmlns:w14="http://schemas.microsoft.com/office/word/2010/wordml" xmlns:w15="http://schemas.microsoft.com/office/word/2012/wordml" xmlns:w16cex="http://schemas.microsoft.com/office/word/2018/wordml/cex" xmlns:w16cid="http://schemas.microsoft.com/office/word/2016/wordml/cid" xmlns:w16="http://schemas.microsoft.com/office/word/2018/wordml" xmlns:w16se="http://schemas.microsoft.com/office/word/2015/wordml/symex" xmlns:wpg="http://schemas.microsoft.com/office/word/2010/wordprocessingGroup" xmlns:wpi="http://schemas.microsoft.com/office/word/2010/wordprocessingInk" xmlns:wne="http://schemas.microsoft.com/office/word/2006/wordml" xmlns:wps="http://schemas.microsoft.com/office/word/2010/wordprocessingShape" mc:Ignorable="w14 w15 w16se w16cid w16 w16cex wp14">
+<w:ftr xmlns:wpc="http://schemas.microsoft.com/office/word/2010/wordprocessingCanvas" xmlns:cx="http://schemas.microsoft.com/office/drawing/2014/chartex" xmlns:cx1="http://schemas.microsoft.com/office/drawing/2015/9/8/chartex" xmlns:cx2="http://schemas.microsoft.com/office/drawing/2015/10/21/chartex" xmlns:cx3="http://schemas.microsoft.com/office/drawing/2016/5/9/chartex" xmlns:cx4="http://schemas.microsoft.com/office/drawing/2016/5/10/chartex" xmlns:cx5="http://schemas.microsoft.com/office/drawing/2016/5/11/chartex" xmlns:cx6="http://schemas.microsoft.com/office/drawing/2016/5/12/chartex" xmlns:cx7="http://schemas.microsoft.com/office/drawing/2016/5/13/chartex" xmlns:cx8="http://schemas.microsoft.com/office/drawing/2016/5/14/chartex" xmlns:mc="http://schemas.openxmlformats.org/markup-compatibility/2006" xmlns:aink="http://schemas.microsoft.com/office/drawing/2016/ink" xmlns:am3d="http://schemas.microsoft.com/office/drawing/2017/model3d" xmlns:o="urn:schemas-microsoft-com:office:office" xmlns:oel="http://schemas.microsoft.com/office/2019/extlst" xmlns:r="http://schemas.openxmlformats.org/officeDocument/2006/relationships" xmlns:m="http://schemas.openxmlformats.org/officeDocument/2006/math" xmlns:v="urn:schemas-microsoft-com:vml" xmlns:wp14="http://schemas.microsoft.com/office/word/2010/wordprocessingDrawing" xmlns:wp="http://schemas.openxmlformats.org/drawingml/2006/wordprocessingDrawing" xmlns:w10="urn:schemas-microsoft-com:office:word" xmlns:w="http://schemas.openxmlformats.org/wordprocessingml/2006/main" xmlns:w14="http://schemas.microsoft.com/office/word/2010/wordml" xmlns:w15="http://schemas.microsoft.com/office/word/2012/wordml" xmlns:w16cex="http://schemas.microsoft.com/office/word/2018/wordml/cex" xmlns:w16cid="http://schemas.microsoft.com/office/word/2016/wordml/cid" xmlns:w16="http://schemas.microsoft.com/office/word/2018/wordml" xmlns:w16sdtdh="http://schemas.microsoft.com/office/word/2020/wordml/sdtdatahash" xmlns:w16se="http://schemas.microsoft.com/office/word/2015/wordml/symex" xmlns:wpg="http://schemas.microsoft.com/office/word/2010/wordprocessingGroup" xmlns:wpi="http://schemas.microsoft.com/office/word/2010/wordprocessingInk" xmlns:wne="http://schemas.microsoft.com/office/word/2006/wordml" xmlns:wps="http://schemas.microsoft.com/office/word/2010/wordprocessingShape" mc:Ignorable="w14 w15 w16se w16cid w16 w16cex w16sdtdh wp14">
   <w:p>
     <w:pPr>
       <w:rPr>
@@ -13176,7 +13439,7 @@
               <v:stroke joinstyle="miter"/>
               <v:path gradientshapeok="t" o:connecttype="rect"/>
             </v:shapetype>
-            <v:shape id="Tekstboks 6" o:spid="_x0000_s1030" type="#_x0000_t202" style="position:absolute;margin-left:640.7pt;margin-top:-5.4pt;width:149.4pt;height:24.95pt;z-index:251659264;visibility:visible;mso-wrap-style:square;mso-width-percent:0;mso-height-percent:0;mso-wrap-distance-left:9pt;mso-wrap-distance-top:0;mso-wrap-distance-right:9pt;mso-wrap-distance-bottom:0;mso-position-horizontal:absolute;mso-position-horizontal-relative:text;mso-position-vertical:absolute;mso-position-vertical-relative:text;mso-width-percent:0;mso-height-percent:0;mso-width-relative:margin;mso-height-relative:margin;v-text-anchor:top" o:gfxdata="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" filled="f" stroked="f">
+            <v:shape id="Tekstboks 6" o:spid="_x0000_s1030" type="#_x0000_t202" style="position:absolute;margin-left:640.7pt;margin-top:-5.4pt;width:149.4pt;height:24.95pt;z-index:251659264;visibility:visible;mso-wrap-style:square;mso-width-percent:0;mso-height-percent:0;mso-wrap-distance-left:9pt;mso-wrap-distance-top:0;mso-wrap-distance-right:9pt;mso-wrap-distance-bottom:0;mso-position-horizontal:absolute;mso-position-horizontal-relative:text;mso-position-vertical:absolute;mso-position-vertical-relative:text;mso-width-percent:0;mso-height-percent:0;mso-width-relative:margin;mso-height-relative:margin;v-text-anchor:top" o:gfxdata="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" filled="f" stroked="f">
               <v:textbox>
                 <w:txbxContent>
                   <w:p>
@@ -13296,7 +13559,7 @@
 </file>
 
 <file path=word/footnotes.xml><?xml version="1.0" encoding="utf-8"?>
-<w:footnotes xmlns:wpc="http://schemas.microsoft.com/office/word/2010/wordprocessingCanvas" xmlns:cx="http://schemas.microsoft.com/office/drawing/2014/chartex" xmlns:cx1="http://schemas.microsoft.com/office/drawing/2015/9/8/chartex" xmlns:cx2="http://schemas.microsoft.com/office/drawing/2015/10/21/chartex" xmlns:cx3="http://schemas.microsoft.com/office/drawing/2016/5/9/chartex" xmlns:cx4="http://schemas.microsoft.com/office/drawing/2016/5/10/chartex" xmlns:cx5="http://schemas.microsoft.com/office/drawing/2016/5/11/chartex" xmlns:cx6="http://schemas.microsoft.com/office/drawing/2016/5/12/chartex" xmlns:cx7="http://schemas.microsoft.com/office/drawing/2016/5/13/chartex" xmlns:cx8="http://schemas.microsoft.com/office/drawing/2016/5/14/chartex" xmlns:mc="http://schemas.openxmlformats.org/markup-compatibility/2006" xmlns:aink="http://schemas.microsoft.com/office/drawing/2016/ink" xmlns:am3d="http://schemas.microsoft.com/office/drawing/2017/model3d" xmlns:o="urn:schemas-microsoft-com:office:office" xmlns:r="http://schemas.openxmlformats.org/officeDocument/2006/relationships" xmlns:m="http://schemas.openxmlformats.org/officeDocument/2006/math" xmlns:v="urn:schemas-microsoft-com:vml" xmlns:wp14="http://schemas.microsoft.com/office/word/2010/wordprocessingDrawing" xmlns:wp="http://schemas.openxmlformats.org/drawingml/2006/wordprocessingDrawing" xmlns:w10="urn:schemas-microsoft-com:office:word" xmlns:w="http://schemas.openxmlformats.org/wordprocessingml/2006/main" xmlns:w14="http://schemas.microsoft.com/office/word/2010/wordml" xmlns:w15="http://schemas.microsoft.com/office/word/2012/wordml" xmlns:w16cex="http://schemas.microsoft.com/office/word/2018/wordml/cex" xmlns:w16cid="http://schemas.microsoft.com/office/word/2016/wordml/cid" xmlns:w16="http://schemas.microsoft.com/office/word/2018/wordml" xmlns:w16se="http://schemas.microsoft.com/office/word/2015/wordml/symex" xmlns:wpg="http://schemas.microsoft.com/office/word/2010/wordprocessingGroup" xmlns:wpi="http://schemas.microsoft.com/office/word/2010/wordprocessingInk" xmlns:wne="http://schemas.microsoft.com/office/word/2006/wordml" xmlns:wps="http://schemas.microsoft.com/office/word/2010/wordprocessingShape" mc:Ignorable="w14 w15 w16se w16cid w16 w16cex wp14">
+<w:footnotes xmlns:wpc="http://schemas.microsoft.com/office/word/2010/wordprocessingCanvas" xmlns:cx="http://schemas.microsoft.com/office/drawing/2014/chartex" xmlns:cx1="http://schemas.microsoft.com/office/drawing/2015/9/8/chartex" xmlns:cx2="http://schemas.microsoft.com/office/drawing/2015/10/21/chartex" xmlns:cx3="http://schemas.microsoft.com/office/drawing/2016/5/9/chartex" xmlns:cx4="http://schemas.microsoft.com/office/drawing/2016/5/10/chartex" xmlns:cx5="http://schemas.microsoft.com/office/drawing/2016/5/11/chartex" xmlns:cx6="http://schemas.microsoft.com/office/drawing/2016/5/12/chartex" xmlns:cx7="http://schemas.microsoft.com/office/drawing/2016/5/13/chartex" xmlns:cx8="http://schemas.microsoft.com/office/drawing/2016/5/14/chartex" xmlns:mc="http://schemas.openxmlformats.org/markup-compatibility/2006" xmlns:aink="http://schemas.microsoft.com/office/drawing/2016/ink" xmlns:am3d="http://schemas.microsoft.com/office/drawing/2017/model3d" xmlns:o="urn:schemas-microsoft-com:office:office" xmlns:oel="http://schemas.microsoft.com/office/2019/extlst" xmlns:r="http://schemas.openxmlformats.org/officeDocument/2006/relationships" xmlns:m="http://schemas.openxmlformats.org/officeDocument/2006/math" xmlns:v="urn:schemas-microsoft-com:vml" xmlns:wp14="http://schemas.microsoft.com/office/word/2010/wordprocessingDrawing" xmlns:wp="http://schemas.openxmlformats.org/drawingml/2006/wordprocessingDrawing" xmlns:w10="urn:schemas-microsoft-com:office:word" xmlns:w="http://schemas.openxmlformats.org/wordprocessingml/2006/main" xmlns:w14="http://schemas.microsoft.com/office/word/2010/wordml" xmlns:w15="http://schemas.microsoft.com/office/word/2012/wordml" xmlns:w16cex="http://schemas.microsoft.com/office/word/2018/wordml/cex" xmlns:w16cid="http://schemas.microsoft.com/office/word/2016/wordml/cid" xmlns:w16="http://schemas.microsoft.com/office/word/2018/wordml" xmlns:w16sdtdh="http://schemas.microsoft.com/office/word/2020/wordml/sdtdatahash" xmlns:w16se="http://schemas.microsoft.com/office/word/2015/wordml/symex" xmlns:wpg="http://schemas.microsoft.com/office/word/2010/wordprocessingGroup" xmlns:wpi="http://schemas.microsoft.com/office/word/2010/wordprocessingInk" xmlns:wne="http://schemas.microsoft.com/office/word/2006/wordml" xmlns:wps="http://schemas.microsoft.com/office/word/2010/wordprocessingShape" mc:Ignorable="w14 w15 w16se w16cid w16 w16cex w16sdtdh wp14">
   <w:footnote w:type="separator" w:id="-1">
     <w:p>
       <w:pPr>
@@ -13335,10 +13598,10 @@
 </file>
 
 <file path=word/header1.xml><?xml version="1.0" encoding="utf-8"?>
-<w:hdr xmlns:wpc="http://schemas.microsoft.com/office/word/2010/wordprocessingCanvas" xmlns:cx="http://schemas.microsoft.com/office/drawing/2014/chartex" xmlns:cx1="http://schemas.microsoft.com/office/drawing/2015/9/8/chartex" xmlns:cx2="http://schemas.microsoft.com/office/drawing/2015/10/21/chartex" xmlns:cx3="http://schemas.microsoft.com/office/drawing/2016/5/9/chartex" xmlns:cx4="http://schemas.microsoft.com/office/drawing/2016/5/10/chartex" xmlns:cx5="http://schemas.microsoft.com/office/drawing/2016/5/11/chartex" xmlns:cx6="http://schemas.microsoft.com/office/drawing/2016/5/12/chartex" xmlns:cx7="http://schemas.microsoft.com/office/drawing/2016/5/13/chartex" xmlns:cx8="http://schemas.microsoft.com/office/drawing/2016/5/14/chartex" xmlns:mc="http://schemas.openxmlformats.org/markup-compatibility/2006" xmlns:aink="http://schemas.microsoft.com/office/drawing/2016/ink" xmlns:am3d="http://schemas.microsoft.com/office/drawing/2017/model3d" xmlns:o="urn:schemas-microsoft-com:office:office" xmlns:r="http://schemas.openxmlformats.org/officeDocument/2006/relationships" xmlns:m="http://schemas.openxmlformats.org/officeDocument/2006/math" xmlns:v="urn:schemas-microsoft-com:vml" xmlns:wp14="http://schemas.microsoft.com/office/word/2010/wordprocessingDrawing" xmlns:wp="http://schemas.openxmlformats.org/drawingml/2006/wordprocessingDrawing" xmlns:w10="urn:schemas-microsoft-com:office:word" xmlns:w="http://schemas.openxmlformats.org/wordprocessingml/2006/main" xmlns:w14="http://schemas.microsoft.com/office/word/2010/wordml" xmlns:w15="http://schemas.microsoft.com/office/word/2012/wordml" xmlns:w16cex="http://schemas.microsoft.com/office/word/2018/wordml/cex" xmlns:w16cid="http://schemas.microsoft.com/office/word/2016/wordml/cid" xmlns:w16="http://schemas.microsoft.com/office/word/2018/wordml" xmlns:w16se="http://schemas.microsoft.com/office/word/2015/wordml/symex" xmlns:wpg="http://schemas.microsoft.com/office/word/2010/wordprocessingGroup" xmlns:wpi="http://schemas.microsoft.com/office/word/2010/wordprocessingInk" xmlns:wne="http://schemas.microsoft.com/office/word/2006/wordml" xmlns:wps="http://schemas.microsoft.com/office/word/2010/wordprocessingShape" mc:Ignorable="w14 w15 w16se w16cid w16 w16cex wp14">
+<w:hdr xmlns:wpc="http://schemas.microsoft.com/office/word/2010/wordprocessingCanvas" xmlns:cx="http://schemas.microsoft.com/office/drawing/2014/chartex" xmlns:cx1="http://schemas.microsoft.com/office/drawing/2015/9/8/chartex" xmlns:cx2="http://schemas.microsoft.com/office/drawing/2015/10/21/chartex" xmlns:cx3="http://schemas.microsoft.com/office/drawing/2016/5/9/chartex" xmlns:cx4="http://schemas.microsoft.com/office/drawing/2016/5/10/chartex" xmlns:cx5="http://schemas.microsoft.com/office/drawing/2016/5/11/chartex" xmlns:cx6="http://schemas.microsoft.com/office/drawing/2016/5/12/chartex" xmlns:cx7="http://schemas.microsoft.com/office/drawing/2016/5/13/chartex" xmlns:cx8="http://schemas.microsoft.com/office/drawing/2016/5/14/chartex" xmlns:mc="http://schemas.openxmlformats.org/markup-compatibility/2006" xmlns:aink="http://schemas.microsoft.com/office/drawing/2016/ink" xmlns:am3d="http://schemas.microsoft.com/office/drawing/2017/model3d" xmlns:o="urn:schemas-microsoft-com:office:office" xmlns:oel="http://schemas.microsoft.com/office/2019/extlst" xmlns:r="http://schemas.openxmlformats.org/officeDocument/2006/relationships" xmlns:m="http://schemas.openxmlformats.org/officeDocument/2006/math" xmlns:v="urn:schemas-microsoft-com:vml" xmlns:wp14="http://schemas.microsoft.com/office/word/2010/wordprocessingDrawing" xmlns:wp="http://schemas.openxmlformats.org/drawingml/2006/wordprocessingDrawing" xmlns:w10="urn:schemas-microsoft-com:office:word" xmlns:w="http://schemas.openxmlformats.org/wordprocessingml/2006/main" xmlns:w14="http://schemas.microsoft.com/office/word/2010/wordml" xmlns:w15="http://schemas.microsoft.com/office/word/2012/wordml" xmlns:w16cex="http://schemas.microsoft.com/office/word/2018/wordml/cex" xmlns:w16cid="http://schemas.microsoft.com/office/word/2016/wordml/cid" xmlns:w16="http://schemas.microsoft.com/office/word/2018/wordml" xmlns:w16sdtdh="http://schemas.microsoft.com/office/word/2020/wordml/sdtdatahash" xmlns:w16se="http://schemas.microsoft.com/office/word/2015/wordml/symex" xmlns:wpg="http://schemas.microsoft.com/office/word/2010/wordprocessingGroup" xmlns:wpi="http://schemas.microsoft.com/office/word/2010/wordprocessingInk" xmlns:wne="http://schemas.microsoft.com/office/word/2006/wordml" xmlns:wps="http://schemas.microsoft.com/office/word/2010/wordprocessingShape" mc:Ignorable="w14 w15 w16se w16cid w16 w16cex w16sdtdh wp14">
   <w:p>
     <w:pPr>
-      <w:pStyle w:val="Topptekst"/>
+      <w:pStyle w:val="Header"/>
     </w:pPr>
     <w:r>
       <w:rPr>
@@ -13369,7 +13632,7 @@
           </v:handles>
           <o:lock v:ext="edit" text="t" shapetype="t"/>
         </v:shapetype>
-        <v:shape id="_x0000_s2051" type="#_x0000_t136" alt="" style="position:absolute;margin-left:0;margin-top:0;width:466.3pt;height:233.15pt;rotation:315;z-index:-251653120;mso-wrap-edited:f;mso-width-percent:0;mso-height-percent:0;mso-position-horizontal:center;mso-position-horizontal-relative:margin;mso-position-vertical:center;mso-position-vertical-relative:margin;mso-width-percent:0;mso-height-percent:0" o:allowincell="f" fillcolor="silver" stroked="f">
+        <v:shape id="_x0000_s1027" type="#_x0000_t136" alt="" style="position:absolute;margin-left:0;margin-top:0;width:466.3pt;height:233.15pt;rotation:315;z-index:-251653120;mso-wrap-edited:f;mso-width-percent:0;mso-height-percent:0;mso-position-horizontal:center;mso-position-horizontal-relative:margin;mso-position-vertical:center;mso-position-vertical-relative:margin;mso-width-percent:0;mso-height-percent:0" o:allowincell="f" fillcolor="silver" stroked="f">
           <v:textpath style="font-family:&quot;Helvetica&quot;;font-size:1pt" string="BETA"/>
           <w10:wrap anchorx="margin" anchory="margin"/>
         </v:shape>
@@ -13380,10 +13643,10 @@
 </file>
 
 <file path=word/header2.xml><?xml version="1.0" encoding="utf-8"?>
-<w:hdr xmlns:wpc="http://schemas.microsoft.com/office/word/2010/wordprocessingCanvas" xmlns:cx="http://schemas.microsoft.com/office/drawing/2014/chartex" xmlns:cx1="http://schemas.microsoft.com/office/drawing/2015/9/8/chartex" xmlns:cx2="http://schemas.microsoft.com/office/drawing/2015/10/21/chartex" xmlns:cx3="http://schemas.microsoft.com/office/drawing/2016/5/9/chartex" xmlns:cx4="http://schemas.microsoft.com/office/drawing/2016/5/10/chartex" xmlns:cx5="http://schemas.microsoft.com/office/drawing/2016/5/11/chartex" xmlns:cx6="http://schemas.microsoft.com/office/drawing/2016/5/12/chartex" xmlns:cx7="http://schemas.microsoft.com/office/drawing/2016/5/13/chartex" xmlns:cx8="http://schemas.microsoft.com/office/drawing/2016/5/14/chartex" xmlns:mc="http://schemas.openxmlformats.org/markup-compatibility/2006" xmlns:aink="http://schemas.microsoft.com/office/drawing/2016/ink" xmlns:am3d="http://schemas.microsoft.com/office/drawing/2017/model3d" xmlns:o="urn:schemas-microsoft-com:office:office" xmlns:r="http://schemas.openxmlformats.org/officeDocument/2006/relationships" xmlns:m="http://schemas.openxmlformats.org/officeDocument/2006/math" xmlns:v="urn:schemas-microsoft-com:vml" xmlns:wp14="http://schemas.microsoft.com/office/word/2010/wordprocessingDrawing" xmlns:wp="http://schemas.openxmlformats.org/drawingml/2006/wordprocessingDrawing" xmlns:w10="urn:schemas-microsoft-com:office:word" xmlns:w="http://schemas.openxmlformats.org/wordprocessingml/2006/main" xmlns:w14="http://schemas.microsoft.com/office/word/2010/wordml" xmlns:w15="http://schemas.microsoft.com/office/word/2012/wordml" xmlns:w16cex="http://schemas.microsoft.com/office/word/2018/wordml/cex" xmlns:w16cid="http://schemas.microsoft.com/office/word/2016/wordml/cid" xmlns:w16="http://schemas.microsoft.com/office/word/2018/wordml" xmlns:w16se="http://schemas.microsoft.com/office/word/2015/wordml/symex" xmlns:wpg="http://schemas.microsoft.com/office/word/2010/wordprocessingGroup" xmlns:wpi="http://schemas.microsoft.com/office/word/2010/wordprocessingInk" xmlns:wne="http://schemas.microsoft.com/office/word/2006/wordml" xmlns:wps="http://schemas.microsoft.com/office/word/2010/wordprocessingShape" mc:Ignorable="w14 w15 w16se w16cid w16 w16cex wp14">
+<w:hdr xmlns:wpc="http://schemas.microsoft.com/office/word/2010/wordprocessingCanvas" xmlns:cx="http://schemas.microsoft.com/office/drawing/2014/chartex" xmlns:cx1="http://schemas.microsoft.com/office/drawing/2015/9/8/chartex" xmlns:cx2="http://schemas.microsoft.com/office/drawing/2015/10/21/chartex" xmlns:cx3="http://schemas.microsoft.com/office/drawing/2016/5/9/chartex" xmlns:cx4="http://schemas.microsoft.com/office/drawing/2016/5/10/chartex" xmlns:cx5="http://schemas.microsoft.com/office/drawing/2016/5/11/chartex" xmlns:cx6="http://schemas.microsoft.com/office/drawing/2016/5/12/chartex" xmlns:cx7="http://schemas.microsoft.com/office/drawing/2016/5/13/chartex" xmlns:cx8="http://schemas.microsoft.com/office/drawing/2016/5/14/chartex" xmlns:mc="http://schemas.openxmlformats.org/markup-compatibility/2006" xmlns:aink="http://schemas.microsoft.com/office/drawing/2016/ink" xmlns:am3d="http://schemas.microsoft.com/office/drawing/2017/model3d" xmlns:o="urn:schemas-microsoft-com:office:office" xmlns:oel="http://schemas.microsoft.com/office/2019/extlst" xmlns:r="http://schemas.openxmlformats.org/officeDocument/2006/relationships" xmlns:m="http://schemas.openxmlformats.org/officeDocument/2006/math" xmlns:v="urn:schemas-microsoft-com:vml" xmlns:wp14="http://schemas.microsoft.com/office/word/2010/wordprocessingDrawing" xmlns:wp="http://schemas.openxmlformats.org/drawingml/2006/wordprocessingDrawing" xmlns:w10="urn:schemas-microsoft-com:office:word" xmlns:w="http://schemas.openxmlformats.org/wordprocessingml/2006/main" xmlns:w14="http://schemas.microsoft.com/office/word/2010/wordml" xmlns:w15="http://schemas.microsoft.com/office/word/2012/wordml" xmlns:w16cex="http://schemas.microsoft.com/office/word/2018/wordml/cex" xmlns:w16cid="http://schemas.microsoft.com/office/word/2016/wordml/cid" xmlns:w16="http://schemas.microsoft.com/office/word/2018/wordml" xmlns:w16sdtdh="http://schemas.microsoft.com/office/word/2020/wordml/sdtdatahash" xmlns:w16se="http://schemas.microsoft.com/office/word/2015/wordml/symex" xmlns:wpg="http://schemas.microsoft.com/office/word/2010/wordprocessingGroup" xmlns:wpi="http://schemas.microsoft.com/office/word/2010/wordprocessingInk" xmlns:wne="http://schemas.microsoft.com/office/word/2006/wordml" xmlns:wps="http://schemas.microsoft.com/office/word/2010/wordprocessingShape" mc:Ignorable="w14 w15 w16se w16cid w16 w16cex w16sdtdh wp14">
   <w:p>
     <w:pPr>
-      <w:pStyle w:val="Topptekst"/>
+      <w:pStyle w:val="Header"/>
       <w:jc w:val="right"/>
     </w:pPr>
     <w:r>
@@ -13415,7 +13678,7 @@
           </v:handles>
           <o:lock v:ext="edit" text="t" shapetype="t"/>
         </v:shapetype>
-        <v:shape id="_x0000_s2050" type="#_x0000_t136" alt="" style="position:absolute;left:0;text-align:left;margin-left:0;margin-top:0;width:466.3pt;height:233.15pt;rotation:315;z-index:-251651072;mso-wrap-edited:f;mso-width-percent:0;mso-height-percent:0;mso-position-horizontal:center;mso-position-horizontal-relative:margin;mso-position-vertical:center;mso-position-vertical-relative:margin;mso-width-percent:0;mso-height-percent:0" o:allowincell="f" fillcolor="silver" stroked="f">
+        <v:shape id="_x0000_s1026" type="#_x0000_t136" alt="" style="position:absolute;left:0;text-align:left;margin-left:0;margin-top:0;width:466.3pt;height:233.15pt;rotation:315;z-index:-251651072;mso-wrap-edited:f;mso-width-percent:0;mso-height-percent:0;mso-position-horizontal:center;mso-position-horizontal-relative:margin;mso-position-vertical:center;mso-position-vertical-relative:margin;mso-width-percent:0;mso-height-percent:0" o:allowincell="f" fillcolor="silver" stroked="f">
           <v:textpath style="font-family:&quot;Helvetica&quot;;font-size:1pt" string="BETA"/>
           <w10:wrap anchorx="margin" anchory="margin"/>
         </v:shape>
@@ -13482,10 +13745,10 @@
 </file>
 
 <file path=word/header3.xml><?xml version="1.0" encoding="utf-8"?>
-<w:hdr xmlns:wpc="http://schemas.microsoft.com/office/word/2010/wordprocessingCanvas" xmlns:cx="http://schemas.microsoft.com/office/drawing/2014/chartex" xmlns:cx1="http://schemas.microsoft.com/office/drawing/2015/9/8/chartex" xmlns:cx2="http://schemas.microsoft.com/office/drawing/2015/10/21/chartex" xmlns:cx3="http://schemas.microsoft.com/office/drawing/2016/5/9/chartex" xmlns:cx4="http://schemas.microsoft.com/office/drawing/2016/5/10/chartex" xmlns:cx5="http://schemas.microsoft.com/office/drawing/2016/5/11/chartex" xmlns:cx6="http://schemas.microsoft.com/office/drawing/2016/5/12/chartex" xmlns:cx7="http://schemas.microsoft.com/office/drawing/2016/5/13/chartex" xmlns:cx8="http://schemas.microsoft.com/office/drawing/2016/5/14/chartex" xmlns:mc="http://schemas.openxmlformats.org/markup-compatibility/2006" xmlns:aink="http://schemas.microsoft.com/office/drawing/2016/ink" xmlns:am3d="http://schemas.microsoft.com/office/drawing/2017/model3d" xmlns:o="urn:schemas-microsoft-com:office:office" xmlns:r="http://schemas.openxmlformats.org/officeDocument/2006/relationships" xmlns:m="http://schemas.openxmlformats.org/officeDocument/2006/math" xmlns:v="urn:schemas-microsoft-com:vml" xmlns:wp14="http://schemas.microsoft.com/office/word/2010/wordprocessingDrawing" xmlns:wp="http://schemas.openxmlformats.org/drawingml/2006/wordprocessingDrawing" xmlns:w10="urn:schemas-microsoft-com:office:word" xmlns:w="http://schemas.openxmlformats.org/wordprocessingml/2006/main" xmlns:w14="http://schemas.microsoft.com/office/word/2010/wordml" xmlns:w15="http://schemas.microsoft.com/office/word/2012/wordml" xmlns:w16cex="http://schemas.microsoft.com/office/word/2018/wordml/cex" xmlns:w16cid="http://schemas.microsoft.com/office/word/2016/wordml/cid" xmlns:w16="http://schemas.microsoft.com/office/word/2018/wordml" xmlns:w16se="http://schemas.microsoft.com/office/word/2015/wordml/symex" xmlns:wpg="http://schemas.microsoft.com/office/word/2010/wordprocessingGroup" xmlns:wpi="http://schemas.microsoft.com/office/word/2010/wordprocessingInk" xmlns:wne="http://schemas.microsoft.com/office/word/2006/wordml" xmlns:wps="http://schemas.microsoft.com/office/word/2010/wordprocessingShape" mc:Ignorable="w14 w15 w16se w16cid w16 w16cex wp14">
+<w:hdr xmlns:wpc="http://schemas.microsoft.com/office/word/2010/wordprocessingCanvas" xmlns:cx="http://schemas.microsoft.com/office/drawing/2014/chartex" xmlns:cx1="http://schemas.microsoft.com/office/drawing/2015/9/8/chartex" xmlns:cx2="http://schemas.microsoft.com/office/drawing/2015/10/21/chartex" xmlns:cx3="http://schemas.microsoft.com/office/drawing/2016/5/9/chartex" xmlns:cx4="http://schemas.microsoft.com/office/drawing/2016/5/10/chartex" xmlns:cx5="http://schemas.microsoft.com/office/drawing/2016/5/11/chartex" xmlns:cx6="http://schemas.microsoft.com/office/drawing/2016/5/12/chartex" xmlns:cx7="http://schemas.microsoft.com/office/drawing/2016/5/13/chartex" xmlns:cx8="http://schemas.microsoft.com/office/drawing/2016/5/14/chartex" xmlns:mc="http://schemas.openxmlformats.org/markup-compatibility/2006" xmlns:aink="http://schemas.microsoft.com/office/drawing/2016/ink" xmlns:am3d="http://schemas.microsoft.com/office/drawing/2017/model3d" xmlns:o="urn:schemas-microsoft-com:office:office" xmlns:oel="http://schemas.microsoft.com/office/2019/extlst" xmlns:r="http://schemas.openxmlformats.org/officeDocument/2006/relationships" xmlns:m="http://schemas.openxmlformats.org/officeDocument/2006/math" xmlns:v="urn:schemas-microsoft-com:vml" xmlns:wp14="http://schemas.microsoft.com/office/word/2010/wordprocessingDrawing" xmlns:wp="http://schemas.openxmlformats.org/drawingml/2006/wordprocessingDrawing" xmlns:w10="urn:schemas-microsoft-com:office:word" xmlns:w="http://schemas.openxmlformats.org/wordprocessingml/2006/main" xmlns:w14="http://schemas.microsoft.com/office/word/2010/wordml" xmlns:w15="http://schemas.microsoft.com/office/word/2012/wordml" xmlns:w16cex="http://schemas.microsoft.com/office/word/2018/wordml/cex" xmlns:w16cid="http://schemas.microsoft.com/office/word/2016/wordml/cid" xmlns:w16="http://schemas.microsoft.com/office/word/2018/wordml" xmlns:w16sdtdh="http://schemas.microsoft.com/office/word/2020/wordml/sdtdatahash" xmlns:w16se="http://schemas.microsoft.com/office/word/2015/wordml/symex" xmlns:wpg="http://schemas.microsoft.com/office/word/2010/wordprocessingGroup" xmlns:wpi="http://schemas.microsoft.com/office/word/2010/wordprocessingInk" xmlns:wne="http://schemas.microsoft.com/office/word/2006/wordml" xmlns:wps="http://schemas.microsoft.com/office/word/2010/wordprocessingShape" mc:Ignorable="w14 w15 w16se w16cid w16 w16cex w16sdtdh wp14">
   <w:p>
     <w:pPr>
-      <w:pStyle w:val="Topptekst"/>
+      <w:pStyle w:val="Header"/>
       <w:jc w:val="right"/>
     </w:pPr>
     <w:r>
@@ -13517,7 +13780,7 @@
           </v:handles>
           <o:lock v:ext="edit" text="t" shapetype="t"/>
         </v:shapetype>
-        <v:shape id="PowerPlusWaterMarkObject" o:spid="_x0000_s2049" type="#_x0000_t136" alt="" style="position:absolute;left:0;text-align:left;margin-left:0;margin-top:0;width:466.3pt;height:233.15pt;rotation:315;z-index:-251655168;mso-wrap-edited:f;mso-width-percent:0;mso-height-percent:0;mso-position-horizontal:center;mso-position-horizontal-relative:margin;mso-position-vertical:center;mso-position-vertical-relative:margin;mso-width-percent:0;mso-height-percent:0" o:allowincell="f" fillcolor="silver" stroked="f">
+        <v:shape id="PowerPlusWaterMarkObject" o:spid="_x0000_s1025" type="#_x0000_t136" alt="" style="position:absolute;left:0;text-align:left;margin-left:0;margin-top:0;width:466.3pt;height:233.15pt;rotation:315;z-index:-251655168;mso-wrap-edited:f;mso-width-percent:0;mso-height-percent:0;mso-position-horizontal:center;mso-position-horizontal-relative:margin;mso-position-vertical:center;mso-position-vertical-relative:margin;mso-width-percent:0;mso-height-percent:0" o:allowincell="f" fillcolor="silver" stroked="f">
           <v:textpath style="font-family:&quot;Helvetica&quot;;font-size:1pt" string="BETA"/>
           <w10:wrap anchorx="margin" anchory="margin"/>
         </v:shape>
@@ -13585,7 +13848,7 @@
 </file>
 
 <file path=word/numbering.xml><?xml version="1.0" encoding="utf-8"?>
-<w:numbering xmlns:wpc="http://schemas.microsoft.com/office/word/2010/wordprocessingCanvas" xmlns:cx="http://schemas.microsoft.com/office/drawing/2014/chartex" xmlns:cx1="http://schemas.microsoft.com/office/drawing/2015/9/8/chartex" xmlns:cx2="http://schemas.microsoft.com/office/drawing/2015/10/21/chartex" xmlns:cx3="http://schemas.microsoft.com/office/drawing/2016/5/9/chartex" xmlns:cx4="http://schemas.microsoft.com/office/drawing/2016/5/10/chartex" xmlns:cx5="http://schemas.microsoft.com/office/drawing/2016/5/11/chartex" xmlns:cx6="http://schemas.microsoft.com/office/drawing/2016/5/12/chartex" xmlns:cx7="http://schemas.microsoft.com/office/drawing/2016/5/13/chartex" xmlns:cx8="http://schemas.microsoft.com/office/drawing/2016/5/14/chartex" xmlns:mc="http://schemas.openxmlformats.org/markup-compatibility/2006" xmlns:aink="http://schemas.microsoft.com/office/drawing/2016/ink" xmlns:am3d="http://schemas.microsoft.com/office/drawing/2017/model3d" xmlns:o="urn:schemas-microsoft-com:office:office" xmlns:r="http://schemas.openxmlformats.org/officeDocument/2006/relationships" xmlns:m="http://schemas.openxmlformats.org/officeDocument/2006/math" xmlns:v="urn:schemas-microsoft-com:vml" xmlns:wp14="http://schemas.microsoft.com/office/word/2010/wordprocessingDrawing" xmlns:wp="http://schemas.openxmlformats.org/drawingml/2006/wordprocessingDrawing" xmlns:w10="urn:schemas-microsoft-com:office:word" xmlns:w="http://schemas.openxmlformats.org/wordprocessingml/2006/main" xmlns:w14="http://schemas.microsoft.com/office/word/2010/wordml" xmlns:w15="http://schemas.microsoft.com/office/word/2012/wordml" xmlns:w16cex="http://schemas.microsoft.com/office/word/2018/wordml/cex" xmlns:w16cid="http://schemas.microsoft.com/office/word/2016/wordml/cid" xmlns:w16="http://schemas.microsoft.com/office/word/2018/wordml" xmlns:w16se="http://schemas.microsoft.com/office/word/2015/wordml/symex" xmlns:wpg="http://schemas.microsoft.com/office/word/2010/wordprocessingGroup" xmlns:wpi="http://schemas.microsoft.com/office/word/2010/wordprocessingInk" xmlns:wne="http://schemas.microsoft.com/office/word/2006/wordml" xmlns:wps="http://schemas.microsoft.com/office/word/2010/wordprocessingShape" mc:Ignorable="w14 w15 w16se w16cid w16 w16cex wp14">
+<w:numbering xmlns:wpc="http://schemas.microsoft.com/office/word/2010/wordprocessingCanvas" xmlns:cx="http://schemas.microsoft.com/office/drawing/2014/chartex" xmlns:cx1="http://schemas.microsoft.com/office/drawing/2015/9/8/chartex" xmlns:cx2="http://schemas.microsoft.com/office/drawing/2015/10/21/chartex" xmlns:cx3="http://schemas.microsoft.com/office/drawing/2016/5/9/chartex" xmlns:cx4="http://schemas.microsoft.com/office/drawing/2016/5/10/chartex" xmlns:cx5="http://schemas.microsoft.com/office/drawing/2016/5/11/chartex" xmlns:cx6="http://schemas.microsoft.com/office/drawing/2016/5/12/chartex" xmlns:cx7="http://schemas.microsoft.com/office/drawing/2016/5/13/chartex" xmlns:cx8="http://schemas.microsoft.com/office/drawing/2016/5/14/chartex" xmlns:mc="http://schemas.openxmlformats.org/markup-compatibility/2006" xmlns:aink="http://schemas.microsoft.com/office/drawing/2016/ink" xmlns:am3d="http://schemas.microsoft.com/office/drawing/2017/model3d" xmlns:o="urn:schemas-microsoft-com:office:office" xmlns:oel="http://schemas.microsoft.com/office/2019/extlst" xmlns:r="http://schemas.openxmlformats.org/officeDocument/2006/relationships" xmlns:m="http://schemas.openxmlformats.org/officeDocument/2006/math" xmlns:v="urn:schemas-microsoft-com:vml" xmlns:wp14="http://schemas.microsoft.com/office/word/2010/wordprocessingDrawing" xmlns:wp="http://schemas.openxmlformats.org/drawingml/2006/wordprocessingDrawing" xmlns:w10="urn:schemas-microsoft-com:office:word" xmlns:w="http://schemas.openxmlformats.org/wordprocessingml/2006/main" xmlns:w14="http://schemas.microsoft.com/office/word/2010/wordml" xmlns:w15="http://schemas.microsoft.com/office/word/2012/wordml" xmlns:w16cex="http://schemas.microsoft.com/office/word/2018/wordml/cex" xmlns:w16cid="http://schemas.microsoft.com/office/word/2016/wordml/cid" xmlns:w16="http://schemas.microsoft.com/office/word/2018/wordml" xmlns:w16sdtdh="http://schemas.microsoft.com/office/word/2020/wordml/sdtdatahash" xmlns:w16se="http://schemas.microsoft.com/office/word/2015/wordml/symex" xmlns:wpg="http://schemas.microsoft.com/office/word/2010/wordprocessingGroup" xmlns:wpi="http://schemas.microsoft.com/office/word/2010/wordprocessingInk" xmlns:wne="http://schemas.microsoft.com/office/word/2006/wordml" xmlns:wps="http://schemas.microsoft.com/office/word/2010/wordprocessingShape" mc:Ignorable="w14 w15 w16se w16cid w16 w16cex w16sdtdh wp14">
   <w:abstractNum w:abstractNumId="0" w15:restartNumberingAfterBreak="0">
     <w:nsid w:val="FFFFFF88"/>
     <w:multiLevelType w:val="singleLevel"/>
@@ -13593,7 +13856,7 @@
     <w:lvl w:ilvl="0">
       <w:start w:val="1"/>
       <w:numFmt w:val="decimal"/>
-      <w:pStyle w:val="Nummerertliste"/>
+      <w:pStyle w:val="ListNumber"/>
       <w:lvlText w:val="%1."/>
       <w:lvlJc w:val="left"/>
       <w:pPr>
@@ -15068,7 +15331,7 @@
     <w:lvl w:ilvl="0">
       <w:start w:val="1"/>
       <w:numFmt w:val="decimal"/>
-      <w:pStyle w:val="Overskrift1"/>
+      <w:pStyle w:val="Heading1"/>
       <w:lvlText w:val="%1"/>
       <w:lvlJc w:val="left"/>
       <w:pPr>
@@ -15081,7 +15344,7 @@
     <w:lvl w:ilvl="1">
       <w:start w:val="1"/>
       <w:numFmt w:val="decimal"/>
-      <w:pStyle w:val="Overskrift2"/>
+      <w:pStyle w:val="Heading2"/>
       <w:lvlText w:val="%1.%2"/>
       <w:lvlJc w:val="left"/>
       <w:pPr>
@@ -15094,7 +15357,7 @@
     <w:lvl w:ilvl="2">
       <w:start w:val="1"/>
       <w:numFmt w:val="decimal"/>
-      <w:pStyle w:val="Overskrift3"/>
+      <w:pStyle w:val="Heading3"/>
       <w:lvlText w:val="%1.%2.%3"/>
       <w:lvlJc w:val="left"/>
       <w:pPr>
@@ -15107,7 +15370,7 @@
     <w:lvl w:ilvl="3">
       <w:start w:val="1"/>
       <w:numFmt w:val="decimal"/>
-      <w:pStyle w:val="Overskrift4"/>
+      <w:pStyle w:val="Heading4"/>
       <w:lvlText w:val="%1.%2.%3.%4"/>
       <w:lvlJc w:val="left"/>
       <w:pPr>
@@ -15120,7 +15383,7 @@
     <w:lvl w:ilvl="4">
       <w:start w:val="1"/>
       <w:numFmt w:val="decimal"/>
-      <w:pStyle w:val="Overskrift5"/>
+      <w:pStyle w:val="Heading5"/>
       <w:lvlText w:val="%1.%2.%3.%4.%5"/>
       <w:lvlJc w:val="left"/>
       <w:pPr>
@@ -15133,7 +15396,7 @@
     <w:lvl w:ilvl="5">
       <w:start w:val="1"/>
       <w:numFmt w:val="decimal"/>
-      <w:pStyle w:val="Overskrift6"/>
+      <w:pStyle w:val="Heading6"/>
       <w:lvlText w:val="%1.%2.%3.%4.%5.%6"/>
       <w:lvlJc w:val="left"/>
       <w:pPr>
@@ -15146,7 +15409,7 @@
     <w:lvl w:ilvl="6">
       <w:start w:val="1"/>
       <w:numFmt w:val="decimal"/>
-      <w:pStyle w:val="Overskrift7"/>
+      <w:pStyle w:val="Heading7"/>
       <w:lvlText w:val="%1.%2.%3.%4.%5.%6.%7"/>
       <w:lvlJc w:val="left"/>
       <w:pPr>
@@ -15159,7 +15422,7 @@
     <w:lvl w:ilvl="7">
       <w:start w:val="1"/>
       <w:numFmt w:val="decimal"/>
-      <w:pStyle w:val="Overskrift8"/>
+      <w:pStyle w:val="Heading8"/>
       <w:lvlText w:val="%1.%2.%3.%4.%5.%6.%7.%8"/>
       <w:lvlJc w:val="left"/>
       <w:pPr>
@@ -15172,7 +15435,7 @@
     <w:lvl w:ilvl="8">
       <w:start w:val="1"/>
       <w:numFmt w:val="decimal"/>
-      <w:pStyle w:val="Overskrift9"/>
+      <w:pStyle w:val="Heading9"/>
       <w:lvlText w:val="%1.%2.%3.%4.%5.%6.%7.%8.%9"/>
       <w:lvlJc w:val="left"/>
       <w:pPr>
@@ -15472,64 +15735,64 @@
       </w:rPr>
     </w:lvl>
   </w:abstractNum>
-  <w:num w:numId="1">
+  <w:num w:numId="1" w16cid:durableId="657149538">
     <w:abstractNumId w:val="15"/>
   </w:num>
-  <w:num w:numId="2">
+  <w:num w:numId="2" w16cid:durableId="1782602608">
     <w:abstractNumId w:val="0"/>
   </w:num>
-  <w:num w:numId="3">
+  <w:num w:numId="3" w16cid:durableId="1562714180">
     <w:abstractNumId w:val="16"/>
   </w:num>
-  <w:num w:numId="4">
+  <w:num w:numId="4" w16cid:durableId="2046635735">
     <w:abstractNumId w:val="11"/>
   </w:num>
-  <w:num w:numId="5">
+  <w:num w:numId="5" w16cid:durableId="81532884">
     <w:abstractNumId w:val="8"/>
   </w:num>
-  <w:num w:numId="6">
+  <w:num w:numId="6" w16cid:durableId="1556431008">
     <w:abstractNumId w:val="12"/>
   </w:num>
-  <w:num w:numId="7">
+  <w:num w:numId="7" w16cid:durableId="1410955676">
     <w:abstractNumId w:val="6"/>
   </w:num>
-  <w:num w:numId="8">
+  <w:num w:numId="8" w16cid:durableId="1214078396">
     <w:abstractNumId w:val="13"/>
   </w:num>
-  <w:num w:numId="9">
+  <w:num w:numId="9" w16cid:durableId="208228713">
     <w:abstractNumId w:val="14"/>
   </w:num>
-  <w:num w:numId="10">
+  <w:num w:numId="10" w16cid:durableId="775901739">
     <w:abstractNumId w:val="4"/>
   </w:num>
-  <w:num w:numId="11">
+  <w:num w:numId="11" w16cid:durableId="1085303361">
     <w:abstractNumId w:val="18"/>
   </w:num>
-  <w:num w:numId="12">
+  <w:num w:numId="12" w16cid:durableId="897515708">
     <w:abstractNumId w:val="3"/>
   </w:num>
-  <w:num w:numId="13">
+  <w:num w:numId="13" w16cid:durableId="859510908">
     <w:abstractNumId w:val="7"/>
   </w:num>
-  <w:num w:numId="14">
+  <w:num w:numId="14" w16cid:durableId="1723018740">
     <w:abstractNumId w:val="10"/>
   </w:num>
-  <w:num w:numId="15">
+  <w:num w:numId="15" w16cid:durableId="1621376421">
     <w:abstractNumId w:val="1"/>
   </w:num>
-  <w:num w:numId="16">
+  <w:num w:numId="16" w16cid:durableId="1511868119">
     <w:abstractNumId w:val="5"/>
   </w:num>
-  <w:num w:numId="17">
+  <w:num w:numId="17" w16cid:durableId="1741098763">
     <w:abstractNumId w:val="2"/>
   </w:num>
-  <w:num w:numId="18">
+  <w:num w:numId="18" w16cid:durableId="1792242973">
     <w:abstractNumId w:val="15"/>
   </w:num>
-  <w:num w:numId="19">
+  <w:num w:numId="19" w16cid:durableId="2126347849">
     <w:abstractNumId w:val="17"/>
   </w:num>
-  <w:num w:numId="20">
+  <w:num w:numId="20" w16cid:durableId="2133547971">
     <w:abstractNumId w:val="9"/>
   </w:num>
   <w:numIdMacAtCleanup w:val="10"/>
@@ -15537,7 +15800,7 @@
 </file>
 
 <file path=word/styles.xml><?xml version="1.0" encoding="utf-8"?>
-<w:styles xmlns:mc="http://schemas.openxmlformats.org/markup-compatibility/2006" xmlns:r="http://schemas.openxmlformats.org/officeDocument/2006/relationships" xmlns:w="http://schemas.openxmlformats.org/wordprocessingml/2006/main" xmlns:w14="http://schemas.microsoft.com/office/word/2010/wordml" xmlns:w15="http://schemas.microsoft.com/office/word/2012/wordml" xmlns:w16cex="http://schemas.microsoft.com/office/word/2018/wordml/cex" xmlns:w16cid="http://schemas.microsoft.com/office/word/2016/wordml/cid" xmlns:w16="http://schemas.microsoft.com/office/word/2018/wordml" xmlns:w16se="http://schemas.microsoft.com/office/word/2015/wordml/symex" mc:Ignorable="w14 w15 w16se w16cid w16 w16cex">
+<w:styles xmlns:mc="http://schemas.openxmlformats.org/markup-compatibility/2006" xmlns:r="http://schemas.openxmlformats.org/officeDocument/2006/relationships" xmlns:w="http://schemas.openxmlformats.org/wordprocessingml/2006/main" xmlns:w14="http://schemas.microsoft.com/office/word/2010/wordml" xmlns:w15="http://schemas.microsoft.com/office/word/2012/wordml" xmlns:w16cex="http://schemas.microsoft.com/office/word/2018/wordml/cex" xmlns:w16cid="http://schemas.microsoft.com/office/word/2016/wordml/cid" xmlns:w16="http://schemas.microsoft.com/office/word/2018/wordml" xmlns:w16sdtdh="http://schemas.microsoft.com/office/word/2020/wordml/sdtdatahash" xmlns:w16se="http://schemas.microsoft.com/office/word/2015/wordml/symex" mc:Ignorable="w14 w15 w16se w16cid w16 w16cex w16sdtdh">
   <w:docDefaults>
     <w:rPrDefault>
       <w:rPr>
@@ -15931,7 +16194,7 @@
       <w:lang w:val="en-GB" w:eastAsia="en-US"/>
     </w:rPr>
   </w:style>
-  <w:style w:type="paragraph" w:styleId="Overskrift1">
+  <w:style w:type="paragraph" w:styleId="Heading1">
     <w:name w:val="heading 1"/>
     <w:basedOn w:val="Normal"/>
     <w:next w:val="Normal"/>
@@ -15951,7 +16214,7 @@
       <w:sz w:val="24"/>
     </w:rPr>
   </w:style>
-  <w:style w:type="paragraph" w:styleId="Overskrift2">
+  <w:style w:type="paragraph" w:styleId="Heading2">
     <w:name w:val="heading 2"/>
     <w:basedOn w:val="Normal"/>
     <w:next w:val="Normal"/>
@@ -15972,7 +16235,7 @@
       <w:sz w:val="22"/>
     </w:rPr>
   </w:style>
-  <w:style w:type="paragraph" w:styleId="Overskrift3">
+  <w:style w:type="paragraph" w:styleId="Heading3">
     <w:name w:val="heading 3"/>
     <w:basedOn w:val="Normal"/>
     <w:next w:val="Normal"/>
@@ -15991,7 +16254,7 @@
       <w:b/>
     </w:rPr>
   </w:style>
-  <w:style w:type="paragraph" w:styleId="Overskrift4">
+  <w:style w:type="paragraph" w:styleId="Heading4">
     <w:name w:val="heading 4"/>
     <w:basedOn w:val="Normal"/>
     <w:next w:val="Normal"/>
@@ -16011,7 +16274,7 @@
       <w:lang w:val="sq-AL"/>
     </w:rPr>
   </w:style>
-  <w:style w:type="paragraph" w:styleId="Overskrift5">
+  <w:style w:type="paragraph" w:styleId="Heading5">
     <w:name w:val="heading 5"/>
     <w:basedOn w:val="Normal"/>
     <w:next w:val="Normal"/>
@@ -16031,7 +16294,7 @@
       <w:sz w:val="22"/>
     </w:rPr>
   </w:style>
-  <w:style w:type="paragraph" w:styleId="Overskrift6">
+  <w:style w:type="paragraph" w:styleId="Heading6">
     <w:name w:val="heading 6"/>
     <w:basedOn w:val="Normal"/>
     <w:next w:val="Normal"/>
@@ -16051,7 +16314,7 @@
       <w:sz w:val="22"/>
     </w:rPr>
   </w:style>
-  <w:style w:type="paragraph" w:styleId="Overskrift7">
+  <w:style w:type="paragraph" w:styleId="Heading7">
     <w:name w:val="heading 7"/>
     <w:basedOn w:val="Normal"/>
     <w:next w:val="Normal"/>
@@ -16069,7 +16332,7 @@
       <w:i/>
     </w:rPr>
   </w:style>
-  <w:style w:type="paragraph" w:styleId="Overskrift8">
+  <w:style w:type="paragraph" w:styleId="Heading8">
     <w:name w:val="heading 8"/>
     <w:basedOn w:val="Normal"/>
     <w:next w:val="Normal"/>
@@ -16087,7 +16350,7 @@
       <w:i/>
     </w:rPr>
   </w:style>
-  <w:style w:type="paragraph" w:styleId="Overskrift9">
+  <w:style w:type="paragraph" w:styleId="Heading9">
     <w:name w:val="heading 9"/>
     <w:basedOn w:val="Normal"/>
     <w:next w:val="Normal"/>
@@ -16105,13 +16368,13 @@
       <w:i/>
     </w:rPr>
   </w:style>
-  <w:style w:type="character" w:default="1" w:styleId="Standardskriftforavsnitt">
+  <w:style w:type="character" w:default="1" w:styleId="DefaultParagraphFont">
     <w:name w:val="Default Paragraph Font"/>
     <w:uiPriority w:val="1"/>
     <w:semiHidden/>
     <w:unhideWhenUsed/>
   </w:style>
-  <w:style w:type="table" w:default="1" w:styleId="Vanligtabell">
+  <w:style w:type="table" w:default="1" w:styleId="TableNormal">
     <w:name w:val="Normal Table"/>
     <w:uiPriority w:val="99"/>
     <w:semiHidden/>
@@ -16126,13 +16389,13 @@
       </w:tblCellMar>
     </w:tblPr>
   </w:style>
-  <w:style w:type="numbering" w:default="1" w:styleId="Ingenliste">
+  <w:style w:type="numbering" w:default="1" w:styleId="NoList">
     <w:name w:val="No List"/>
     <w:uiPriority w:val="99"/>
     <w:semiHidden/>
     <w:unhideWhenUsed/>
   </w:style>
-  <w:style w:type="paragraph" w:styleId="Topptekst">
+  <w:style w:type="paragraph" w:styleId="Header">
     <w:name w:val="header"/>
     <w:basedOn w:val="Normal"/>
     <w:pPr>
@@ -16142,10 +16405,10 @@
       </w:tabs>
     </w:pPr>
   </w:style>
-  <w:style w:type="paragraph" w:styleId="Bunntekst">
+  <w:style w:type="paragraph" w:styleId="Footer">
     <w:name w:val="footer"/>
     <w:basedOn w:val="Normal"/>
-    <w:link w:val="BunntekstTegn"/>
+    <w:link w:val="FooterChar"/>
     <w:uiPriority w:val="99"/>
     <w:pPr>
       <w:tabs>
@@ -16158,7 +16421,7 @@
       <w:sz w:val="16"/>
     </w:rPr>
   </w:style>
-  <w:style w:type="paragraph" w:styleId="INNH1">
+  <w:style w:type="paragraph" w:styleId="TOC1">
     <w:name w:val="toc 1"/>
     <w:basedOn w:val="Normal"/>
     <w:next w:val="Normal"/>
@@ -16172,7 +16435,7 @@
       <w:sz w:val="20"/>
     </w:rPr>
   </w:style>
-  <w:style w:type="paragraph" w:styleId="INNH2">
+  <w:style w:type="paragraph" w:styleId="TOC2">
     <w:name w:val="toc 2"/>
     <w:basedOn w:val="Normal"/>
     <w:next w:val="Normal"/>
@@ -16185,7 +16448,7 @@
       <w:sz w:val="20"/>
     </w:rPr>
   </w:style>
-  <w:style w:type="paragraph" w:styleId="INNH3">
+  <w:style w:type="paragraph" w:styleId="TOC3">
     <w:name w:val="toc 3"/>
     <w:basedOn w:val="Normal"/>
     <w:next w:val="Normal"/>
@@ -16198,7 +16461,7 @@
       <w:sz w:val="20"/>
     </w:rPr>
   </w:style>
-  <w:style w:type="paragraph" w:styleId="INNH4">
+  <w:style w:type="paragraph" w:styleId="TOC4">
     <w:name w:val="toc 4"/>
     <w:basedOn w:val="Normal"/>
     <w:next w:val="Normal"/>
@@ -16207,7 +16470,7 @@
       <w:ind w:left="720"/>
     </w:pPr>
   </w:style>
-  <w:style w:type="paragraph" w:styleId="INNH5">
+  <w:style w:type="paragraph" w:styleId="TOC5">
     <w:name w:val="toc 5"/>
     <w:basedOn w:val="Normal"/>
     <w:next w:val="Normal"/>
@@ -16216,7 +16479,7 @@
       <w:ind w:left="960"/>
     </w:pPr>
   </w:style>
-  <w:style w:type="paragraph" w:styleId="INNH6">
+  <w:style w:type="paragraph" w:styleId="TOC6">
     <w:name w:val="toc 6"/>
     <w:basedOn w:val="Normal"/>
     <w:next w:val="Normal"/>
@@ -16225,7 +16488,7 @@
       <w:ind w:left="1200"/>
     </w:pPr>
   </w:style>
-  <w:style w:type="paragraph" w:styleId="INNH7">
+  <w:style w:type="paragraph" w:styleId="TOC7">
     <w:name w:val="toc 7"/>
     <w:basedOn w:val="Normal"/>
     <w:next w:val="Normal"/>
@@ -16234,7 +16497,7 @@
       <w:ind w:left="1440"/>
     </w:pPr>
   </w:style>
-  <w:style w:type="paragraph" w:styleId="INNH8">
+  <w:style w:type="paragraph" w:styleId="TOC8">
     <w:name w:val="toc 8"/>
     <w:basedOn w:val="Normal"/>
     <w:next w:val="Normal"/>
@@ -16243,7 +16506,7 @@
       <w:ind w:left="1680"/>
     </w:pPr>
   </w:style>
-  <w:style w:type="paragraph" w:styleId="INNH9">
+  <w:style w:type="paragraph" w:styleId="TOC9">
     <w:name w:val="toc 9"/>
     <w:basedOn w:val="Normal"/>
     <w:next w:val="Normal"/>
@@ -16252,7 +16515,7 @@
       <w:ind w:left="1920"/>
     </w:pPr>
   </w:style>
-  <w:style w:type="paragraph" w:styleId="Indeks1">
+  <w:style w:type="paragraph" w:styleId="Index1">
     <w:name w:val="index 1"/>
     <w:basedOn w:val="Normal"/>
     <w:next w:val="Normal"/>
@@ -16267,7 +16530,7 @@
       <w:b/>
     </w:rPr>
   </w:style>
-  <w:style w:type="paragraph" w:styleId="Indeks3">
+  <w:style w:type="paragraph" w:styleId="Index3">
     <w:name w:val="index 3"/>
     <w:basedOn w:val="Normal"/>
     <w:next w:val="Normal"/>
@@ -16279,7 +16542,7 @@
       <w:ind w:left="600" w:hanging="200"/>
     </w:pPr>
   </w:style>
-  <w:style w:type="paragraph" w:styleId="Bildetekst">
+  <w:style w:type="paragraph" w:styleId="Caption">
     <w:name w:val="caption"/>
     <w:basedOn w:val="Normal"/>
     <w:next w:val="Normal"/>
@@ -16291,14 +16554,14 @@
       <w:i/>
     </w:rPr>
   </w:style>
-  <w:style w:type="character" w:styleId="Fotnotereferanse">
+  <w:style w:type="character" w:styleId="FootnoteReference">
     <w:name w:val="footnote reference"/>
     <w:semiHidden/>
     <w:rPr>
       <w:vertAlign w:val="superscript"/>
     </w:rPr>
   </w:style>
-  <w:style w:type="paragraph" w:styleId="Fotnotetekst">
+  <w:style w:type="paragraph" w:styleId="FootnoteText">
     <w:name w:val="footnote text"/>
     <w:basedOn w:val="Normal"/>
     <w:semiHidden/>
@@ -16309,30 +16572,30 @@
       <w:sz w:val="20"/>
     </w:rPr>
   </w:style>
-  <w:style w:type="character" w:styleId="Merknadsreferanse">
+  <w:style w:type="character" w:styleId="CommentReference">
     <w:name w:val="annotation reference"/>
     <w:semiHidden/>
     <w:rPr>
       <w:sz w:val="16"/>
     </w:rPr>
   </w:style>
-  <w:style w:type="paragraph" w:styleId="Merknadstekst">
+  <w:style w:type="paragraph" w:styleId="CommentText">
     <w:name w:val="annotation text"/>
     <w:basedOn w:val="Normal"/>
-    <w:link w:val="MerknadstekstTegn"/>
+    <w:link w:val="CommentTextChar"/>
     <w:semiHidden/>
     <w:rPr>
       <w:sz w:val="20"/>
     </w:rPr>
   </w:style>
-  <w:style w:type="character" w:styleId="Hyperkobling">
+  <w:style w:type="character" w:styleId="Hyperlink">
     <w:name w:val="Hyperlink"/>
     <w:rPr>
       <w:color w:val="0000FF"/>
       <w:u w:val="single"/>
     </w:rPr>
   </w:style>
-  <w:style w:type="character" w:styleId="Fulgthyperkobling">
+  <w:style w:type="character" w:styleId="FollowedHyperlink">
     <w:name w:val="FollowedHyperlink"/>
     <w:rPr>
       <w:color w:val="800080"/>
@@ -16350,7 +16613,7 @@
   </w:style>
   <w:style w:type="paragraph" w:customStyle="1" w:styleId="Appendix">
     <w:name w:val="Appendix"/>
-    <w:basedOn w:val="Overskrift1"/>
+    <w:basedOn w:val="Heading1"/>
     <w:pPr>
       <w:keepNext/>
       <w:numPr>
@@ -16376,7 +16639,7 @@
       <w:lang w:val="en-US"/>
     </w:rPr>
   </w:style>
-  <w:style w:type="paragraph" w:styleId="Dokumentkart">
+  <w:style w:type="paragraph" w:styleId="DocumentMap">
     <w:name w:val="Document Map"/>
     <w:basedOn w:val="Normal"/>
     <w:semiHidden/>
@@ -16399,9 +16662,9 @@
       <w:sz w:val="20"/>
     </w:rPr>
   </w:style>
-  <w:style w:type="table" w:styleId="Tabellrutenett">
+  <w:style w:type="table" w:styleId="TableGrid">
     <w:name w:val="Table Grid"/>
-    <w:basedOn w:val="Vanligtabell"/>
+    <w:basedOn w:val="TableNormal"/>
     <w:uiPriority w:val="59"/>
     <w:rsid w:val="00FB38FA"/>
     <w:tblPr>
@@ -16426,7 +16689,7 @@
       <w:sz w:val="20"/>
     </w:rPr>
   </w:style>
-  <w:style w:type="character" w:styleId="Utheving">
+  <w:style w:type="character" w:styleId="Emphasis">
     <w:name w:val="Emphasis"/>
     <w:qFormat/>
     <w:rsid w:val="00376949"/>
@@ -16437,7 +16700,7 @@
   </w:style>
   <w:style w:type="paragraph" w:customStyle="1" w:styleId="Style1">
     <w:name w:val="Style1"/>
-    <w:basedOn w:val="Overskrift4"/>
+    <w:basedOn w:val="Heading4"/>
     <w:autoRedefine/>
     <w:rsid w:val="0092522D"/>
     <w:rPr>
@@ -16446,16 +16709,16 @@
   </w:style>
   <w:style w:type="paragraph" w:customStyle="1" w:styleId="Ref">
     <w:name w:val="Ref"/>
-    <w:basedOn w:val="Nummerertliste"/>
+    <w:basedOn w:val="ListNumber"/>
     <w:rsid w:val="0015485B"/>
     <w:rPr>
       <w:rFonts w:cs="Arial"/>
       <w:lang w:val="sq-AL"/>
     </w:rPr>
   </w:style>
-  <w:style w:type="table" w:styleId="Tabell-3D-effekt3">
+  <w:style w:type="table" w:styleId="Table3Deffects3">
     <w:name w:val="Table 3D effects 3"/>
-    <w:basedOn w:val="Vanligtabell"/>
+    <w:basedOn w:val="TableNormal"/>
     <w:rsid w:val="00360D8E"/>
     <w:tblPr>
       <w:tblStyleRowBandSize w:val="1"/>
@@ -16539,7 +16802,7 @@
       </w:tcPr>
     </w:tblStylePr>
   </w:style>
-  <w:style w:type="paragraph" w:styleId="Nummerertliste">
+  <w:style w:type="paragraph" w:styleId="ListNumber">
     <w:name w:val="List Number"/>
     <w:basedOn w:val="Normal"/>
     <w:rsid w:val="00680AFE"/>
@@ -16549,7 +16812,7 @@
       </w:numPr>
     </w:pPr>
   </w:style>
-  <w:style w:type="paragraph" w:styleId="Listeavsnitt">
+  <w:style w:type="paragraph" w:styleId="ListParagraph">
     <w:name w:val="List Paragraph"/>
     <w:basedOn w:val="Normal"/>
     <w:uiPriority w:val="34"/>
@@ -16559,9 +16822,9 @@
       <w:ind w:left="708"/>
     </w:pPr>
   </w:style>
-  <w:style w:type="table" w:styleId="Enkelttabell3">
+  <w:style w:type="table" w:styleId="TableSimple3">
     <w:name w:val="Table Simple 3"/>
-    <w:basedOn w:val="Vanligtabell"/>
+    <w:basedOn w:val="TableNormal"/>
     <w:rsid w:val="00F56828"/>
     <w:tblPr>
       <w:tblBorders>
@@ -16592,7 +16855,7 @@
   </w:style>
   <w:style w:type="table" w:customStyle="1" w:styleId="BV-QR-SingleColumn">
     <w:name w:val="BV-QR-SingleColumn"/>
-    <w:basedOn w:val="Vanligtabell"/>
+    <w:basedOn w:val="TableNormal"/>
     <w:rsid w:val="001A0E53"/>
     <w:pPr>
       <w:spacing w:before="20" w:after="20" w:line="20" w:lineRule="atLeast"/>
@@ -16639,13 +16902,13 @@
   </w:style>
   <w:style w:type="table" w:customStyle="1" w:styleId="BV-QR-Nx3">
     <w:name w:val="BV-QR-Nx3"/>
-    <w:basedOn w:val="Vanligtabell"/>
+    <w:basedOn w:val="TableNormal"/>
     <w:rsid w:val="009C332E"/>
     <w:tblPr/>
   </w:style>
   <w:style w:type="table" w:customStyle="1" w:styleId="BV-Table-Nx1">
     <w:name w:val="BV-Table-Nx1"/>
-    <w:basedOn w:val="Vanligtabell"/>
+    <w:basedOn w:val="TableNormal"/>
     <w:rsid w:val="00E258C3"/>
     <w:pPr>
       <w:spacing w:before="20" w:after="20" w:line="20" w:lineRule="atLeast"/>
@@ -16697,29 +16960,29 @@
       </w:tcPr>
     </w:tblStylePr>
   </w:style>
-  <w:style w:type="paragraph" w:styleId="Kommentaremne">
+  <w:style w:type="paragraph" w:styleId="CommentSubject">
     <w:name w:val="annotation subject"/>
-    <w:basedOn w:val="Merknadstekst"/>
-    <w:next w:val="Merknadstekst"/>
-    <w:link w:val="KommentaremneTegn"/>
+    <w:basedOn w:val="CommentText"/>
+    <w:next w:val="CommentText"/>
+    <w:link w:val="CommentSubjectChar"/>
     <w:rsid w:val="0003573B"/>
     <w:rPr>
       <w:b/>
       <w:bCs/>
     </w:rPr>
   </w:style>
-  <w:style w:type="character" w:customStyle="1" w:styleId="MerknadstekstTegn">
-    <w:name w:val="Merknadstekst Tegn"/>
-    <w:link w:val="Merknadstekst"/>
+  <w:style w:type="character" w:customStyle="1" w:styleId="CommentTextChar">
+    <w:name w:val="Comment Text Char"/>
+    <w:link w:val="CommentText"/>
     <w:semiHidden/>
     <w:rsid w:val="0003573B"/>
     <w:rPr>
       <w:lang w:val="en-GB"/>
     </w:rPr>
   </w:style>
-  <w:style w:type="character" w:customStyle="1" w:styleId="KommentaremneTegn">
-    <w:name w:val="Kommentaremne Tegn"/>
-    <w:link w:val="Kommentaremne"/>
+  <w:style w:type="character" w:customStyle="1" w:styleId="CommentSubjectChar">
+    <w:name w:val="Comment Subject Char"/>
+    <w:link w:val="CommentSubject"/>
     <w:rsid w:val="0003573B"/>
     <w:rPr>
       <w:b/>
@@ -16727,10 +16990,10 @@
       <w:lang w:val="en-GB"/>
     </w:rPr>
   </w:style>
-  <w:style w:type="paragraph" w:styleId="Bobletekst">
+  <w:style w:type="paragraph" w:styleId="BalloonText">
     <w:name w:val="Balloon Text"/>
     <w:basedOn w:val="Normal"/>
-    <w:link w:val="BobletekstTegn"/>
+    <w:link w:val="BalloonTextChar"/>
     <w:rsid w:val="0003573B"/>
     <w:rPr>
       <w:rFonts w:ascii="Tahoma" w:hAnsi="Tahoma" w:cs="Tahoma"/>
@@ -16738,9 +17001,9 @@
       <w:szCs w:val="16"/>
     </w:rPr>
   </w:style>
-  <w:style w:type="character" w:customStyle="1" w:styleId="BobletekstTegn">
-    <w:name w:val="Bobletekst Tegn"/>
-    <w:link w:val="Bobletekst"/>
+  <w:style w:type="character" w:customStyle="1" w:styleId="BalloonTextChar">
+    <w:name w:val="Balloon Text Char"/>
+    <w:link w:val="BalloonText"/>
     <w:rsid w:val="0003573B"/>
     <w:rPr>
       <w:rFonts w:ascii="Tahoma" w:hAnsi="Tahoma" w:cs="Tahoma"/>
@@ -16749,18 +17012,18 @@
       <w:lang w:val="en-GB"/>
     </w:rPr>
   </w:style>
-  <w:style w:type="paragraph" w:styleId="Brdtekst">
+  <w:style w:type="paragraph" w:styleId="BodyText">
     <w:name w:val="Body Text"/>
     <w:basedOn w:val="Normal"/>
-    <w:link w:val="BrdtekstTegn"/>
+    <w:link w:val="BodyTextChar"/>
     <w:rsid w:val="00E2206C"/>
     <w:pPr>
       <w:spacing w:after="120"/>
     </w:pPr>
   </w:style>
-  <w:style w:type="character" w:customStyle="1" w:styleId="BrdtekstTegn">
-    <w:name w:val="Brødtekst Tegn"/>
-    <w:link w:val="Brdtekst"/>
+  <w:style w:type="character" w:customStyle="1" w:styleId="BodyTextChar">
+    <w:name w:val="Body Text Char"/>
+    <w:link w:val="BodyText"/>
     <w:rsid w:val="00E2206C"/>
     <w:rPr>
       <w:sz w:val="24"/>
@@ -16778,7 +17041,7 @@
   </w:style>
   <w:style w:type="table" w:customStyle="1" w:styleId="Rutenettabell1lys-uthevingsfarge11">
     <w:name w:val="Rutenettabell 1 lys - uthevingsfarge 11"/>
-    <w:basedOn w:val="Vanligtabell"/>
+    <w:basedOn w:val="TableNormal"/>
     <w:uiPriority w:val="46"/>
     <w:rsid w:val="005A2CB9"/>
     <w:rPr>
@@ -16850,11 +17113,11 @@
       <w:color w:val="000000"/>
     </w:rPr>
   </w:style>
-  <w:style w:type="paragraph" w:styleId="Tittel">
+  <w:style w:type="paragraph" w:styleId="Title">
     <w:name w:val="Title"/>
     <w:basedOn w:val="Normal"/>
     <w:next w:val="Normal"/>
-    <w:link w:val="TittelTegn"/>
+    <w:link w:val="TitleChar"/>
     <w:qFormat/>
     <w:rsid w:val="00F26B83"/>
     <w:pPr>
@@ -16870,10 +17133,10 @@
       <w:szCs w:val="56"/>
     </w:rPr>
   </w:style>
-  <w:style w:type="character" w:customStyle="1" w:styleId="TittelTegn">
-    <w:name w:val="Tittel Tegn"/>
-    <w:basedOn w:val="Standardskriftforavsnitt"/>
-    <w:link w:val="Tittel"/>
+  <w:style w:type="character" w:customStyle="1" w:styleId="TitleChar">
+    <w:name w:val="Title Char"/>
+    <w:basedOn w:val="DefaultParagraphFont"/>
+    <w:link w:val="Title"/>
     <w:rsid w:val="00F26B83"/>
     <w:rPr>
       <w:rFonts w:ascii="Helvetica Neue" w:eastAsiaTheme="majorEastAsia" w:hAnsi="Helvetica Neue" w:cstheme="majorBidi"/>
@@ -16886,11 +17149,11 @@
       <w:lang w:val="en-GB" w:eastAsia="en-US"/>
     </w:rPr>
   </w:style>
-  <w:style w:type="paragraph" w:styleId="Undertittel">
+  <w:style w:type="paragraph" w:styleId="Subtitle">
     <w:name w:val="Subtitle"/>
     <w:basedOn w:val="Normal"/>
     <w:next w:val="Normal"/>
-    <w:link w:val="UndertittelTegn"/>
+    <w:link w:val="SubtitleChar"/>
     <w:qFormat/>
     <w:rsid w:val="00E61652"/>
     <w:pPr>
@@ -16907,10 +17170,10 @@
       <w:szCs w:val="22"/>
     </w:rPr>
   </w:style>
-  <w:style w:type="character" w:customStyle="1" w:styleId="UndertittelTegn">
-    <w:name w:val="Undertittel Tegn"/>
-    <w:basedOn w:val="Standardskriftforavsnitt"/>
-    <w:link w:val="Undertittel"/>
+  <w:style w:type="character" w:customStyle="1" w:styleId="SubtitleChar">
+    <w:name w:val="Subtitle Char"/>
+    <w:basedOn w:val="DefaultParagraphFont"/>
+    <w:link w:val="Subtitle"/>
     <w:rsid w:val="00E61652"/>
     <w:rPr>
       <w:rFonts w:ascii="Helvetica Neue Thin" w:eastAsiaTheme="minorEastAsia" w:hAnsi="Helvetica Neue Thin" w:cstheme="minorBidi"/>
@@ -16921,10 +17184,10 @@
       <w:lang w:val="en-GB" w:eastAsia="en-US"/>
     </w:rPr>
   </w:style>
-  <w:style w:type="character" w:customStyle="1" w:styleId="BunntekstTegn">
-    <w:name w:val="Bunntekst Tegn"/>
-    <w:basedOn w:val="Standardskriftforavsnitt"/>
-    <w:link w:val="Bunntekst"/>
+  <w:style w:type="character" w:customStyle="1" w:styleId="FooterChar">
+    <w:name w:val="Footer Char"/>
+    <w:basedOn w:val="DefaultParagraphFont"/>
+    <w:link w:val="Footer"/>
     <w:uiPriority w:val="99"/>
     <w:rsid w:val="0075323D"/>
     <w:rPr>
@@ -16933,9 +17196,9 @@
       <w:lang w:val="en-GB" w:eastAsia="en-US"/>
     </w:rPr>
   </w:style>
-  <w:style w:type="character" w:styleId="Sidetall">
+  <w:style w:type="character" w:styleId="PageNumber">
     <w:name w:val="page number"/>
-    <w:basedOn w:val="Standardskriftforavsnitt"/>
+    <w:basedOn w:val="DefaultParagraphFont"/>
     <w:rsid w:val="00DA1B07"/>
   </w:style>
   <w:style w:type="paragraph" w:styleId="NormalWeb">
@@ -16954,9 +17217,9 @@
       <w:lang w:val="nb-NO" w:eastAsia="nb-NO"/>
     </w:rPr>
   </w:style>
-  <w:style w:type="character" w:styleId="Ulstomtale">
+  <w:style w:type="character" w:styleId="UnresolvedMention">
     <w:name w:val="Unresolved Mention"/>
-    <w:basedOn w:val="Standardskriftforavsnitt"/>
+    <w:basedOn w:val="DefaultParagraphFont"/>
     <w:uiPriority w:val="99"/>
     <w:semiHidden/>
     <w:unhideWhenUsed/>

</xml_diff>